<commit_message>
introduction done on dissertation
</commit_message>
<xml_diff>
--- a/Dissertation - Ciaran Roche.docx
+++ b/Dissertation - Ciaran Roche.docx
@@ -464,15 +464,7 @@
           <w:sz w:val="28"/>
           <w:szCs w:val="28"/>
         </w:rPr>
-        <w:t>Conclusio</w:t>
-      </w:r>
-      <w:r>
-        <w:rPr>
-          <w:rFonts w:ascii="Times New Roman" w:hAnsi="Times New Roman" w:cs="Times New Roman"/>
-          <w:sz w:val="28"/>
-          <w:szCs w:val="28"/>
-        </w:rPr>
-        <w:t>n</w:t>
+        <w:t>Conclusion</w:t>
       </w:r>
     </w:p>
     <w:p>
@@ -569,10 +561,820 @@
       <w:pPr>
         <w:rPr>
           <w:rFonts w:ascii="Times New Roman" w:hAnsi="Times New Roman" w:cs="Times New Roman"/>
-          <w:b/>
-          <w:bCs/>
-          <w:sz w:val="28"/>
-          <w:szCs w:val="28"/>
+          <w:sz w:val="24"/>
+          <w:szCs w:val="24"/>
+        </w:rPr>
+      </w:pPr>
+      <w:r>
+        <w:rPr>
+          <w:rFonts w:ascii="Times New Roman" w:hAnsi="Times New Roman" w:cs="Times New Roman"/>
+          <w:sz w:val="24"/>
+          <w:szCs w:val="24"/>
+        </w:rPr>
+        <w:t xml:space="preserve">The project that I have undertaken is called “Alumni Registration and Linking Application” also known as Arla. What is Arla? Arla is an application that was given to us by our supervisor Damien Costello and co supervisor John Healy. It is an application that was originally intended to be developed on behalf of the college itself. The original idea was that GMIT was to use it on their website. Arla is where users can sign up and login to the application using their google email address. They will then be able to register their details such as their name, the course that they studied in GMIT and the year in which they studied it, their interests and where they are now. The users of the application, once logged in, can then view the connections to a course on the graph page. On this page it will have every user that has linked to said course. Users will then be able to click on a person they wish to connect to. When doing this a popup will appear and a button which will bring them to a messenger page of the user they wish to contact. From there the users can now message each other. </w:t>
+      </w:r>
+    </w:p>
+    <w:p>
+      <w:pPr>
+        <w:rPr>
+          <w:rFonts w:ascii="Times New Roman" w:hAnsi="Times New Roman" w:cs="Times New Roman"/>
+          <w:sz w:val="24"/>
+          <w:szCs w:val="24"/>
+        </w:rPr>
+      </w:pPr>
+      <w:r>
+        <w:rPr>
+          <w:rFonts w:ascii="Times New Roman" w:hAnsi="Times New Roman" w:cs="Times New Roman"/>
+          <w:sz w:val="24"/>
+          <w:szCs w:val="24"/>
+        </w:rPr>
+        <w:t xml:space="preserve">The application is designed so that it is very user friendly to people of all ages and all experiences of using technology. For example, I wanted to make sure that someone who has never used a computer before in their life has as much ease of using the application as someone who uses it every day. The user will also have as much flexibility as they like when it comes to the information that </w:t>
+      </w:r>
+      <w:r>
+        <w:rPr>
+          <w:rFonts w:ascii="Times New Roman" w:hAnsi="Times New Roman" w:cs="Times New Roman"/>
+          <w:sz w:val="24"/>
+          <w:szCs w:val="24"/>
+        </w:rPr>
+        <w:t xml:space="preserve">people are able to access about them on the website. The user may decide they don’t want to have any connections and not upload any information to the application. Perhaps they just want to have a browse on the application without </w:t>
+      </w:r>
+      <w:proofErr w:type="gramStart"/>
+      <w:r>
+        <w:rPr>
+          <w:rFonts w:ascii="Times New Roman" w:hAnsi="Times New Roman" w:cs="Times New Roman"/>
+          <w:sz w:val="24"/>
+          <w:szCs w:val="24"/>
+        </w:rPr>
+        <w:t>actually connecting</w:t>
+      </w:r>
+      <w:proofErr w:type="gramEnd"/>
+      <w:r>
+        <w:rPr>
+          <w:rFonts w:ascii="Times New Roman" w:hAnsi="Times New Roman" w:cs="Times New Roman"/>
+          <w:sz w:val="24"/>
+          <w:szCs w:val="24"/>
+        </w:rPr>
+        <w:t xml:space="preserve"> to people. </w:t>
+      </w:r>
+    </w:p>
+    <w:p>
+      <w:pPr>
+        <w:rPr>
+          <w:rFonts w:ascii="Times New Roman" w:hAnsi="Times New Roman" w:cs="Times New Roman"/>
+          <w:sz w:val="24"/>
+          <w:szCs w:val="24"/>
+        </w:rPr>
+      </w:pPr>
+      <w:r>
+        <w:rPr>
+          <w:rFonts w:ascii="Times New Roman" w:hAnsi="Times New Roman" w:cs="Times New Roman"/>
+          <w:sz w:val="24"/>
+          <w:szCs w:val="24"/>
+        </w:rPr>
+        <w:t xml:space="preserve">This project was a fantastic opportunity and too good to pass up on. It is a good project to develop at level 8 as there is so </w:t>
+      </w:r>
+      <w:proofErr w:type="gramStart"/>
+      <w:r>
+        <w:rPr>
+          <w:rFonts w:ascii="Times New Roman" w:hAnsi="Times New Roman" w:cs="Times New Roman"/>
+          <w:sz w:val="24"/>
+          <w:szCs w:val="24"/>
+        </w:rPr>
+        <w:t>many different ways</w:t>
+      </w:r>
+      <w:proofErr w:type="gramEnd"/>
+      <w:r>
+        <w:rPr>
+          <w:rFonts w:ascii="Times New Roman" w:hAnsi="Times New Roman" w:cs="Times New Roman"/>
+          <w:sz w:val="24"/>
+          <w:szCs w:val="24"/>
+        </w:rPr>
+        <w:t xml:space="preserve"> the project can be implemented with, given enough time, many cool features can also be implemented. Another reason as to why it was a good project for a final year project is because of the complexity and workload of it. Though I have experience in developing applications in React, I have never used some of the technologies that I will discuss a little further on in the dissertation. These technologies were extremely complex and took a lot of research and reading of documentation to fully understand and implement. </w:t>
+      </w:r>
+    </w:p>
+    <w:p>
+      <w:pPr>
+        <w:rPr>
+          <w:rFonts w:ascii="Times New Roman" w:hAnsi="Times New Roman" w:cs="Times New Roman"/>
+          <w:sz w:val="24"/>
+          <w:szCs w:val="24"/>
+        </w:rPr>
+      </w:pPr>
+      <w:r>
+        <w:rPr>
+          <w:rFonts w:ascii="Times New Roman" w:hAnsi="Times New Roman" w:cs="Times New Roman"/>
+          <w:sz w:val="24"/>
+          <w:szCs w:val="24"/>
+        </w:rPr>
+        <w:t xml:space="preserve">The front end of the application was developed using React. The graphical part of the application was implemented using D3.js. There were some new and exciting libraries that I implemented into the application also. These were chatengine.io and react popup as well as some libraries that I intended to use but could not properly use for one reason or another. I will talk more about these in the technology review section of the document. </w:t>
+      </w:r>
+      <w:r>
+        <w:rPr>
+          <w:rFonts w:ascii="Times New Roman" w:hAnsi="Times New Roman" w:cs="Times New Roman"/>
+          <w:sz w:val="24"/>
+          <w:szCs w:val="24"/>
+        </w:rPr>
+        <w:t>The application is fully responsive on the front end</w:t>
+      </w:r>
+      <w:r>
+        <w:rPr>
+          <w:rFonts w:ascii="Times New Roman" w:hAnsi="Times New Roman" w:cs="Times New Roman"/>
+          <w:sz w:val="24"/>
+          <w:szCs w:val="24"/>
+        </w:rPr>
+        <w:t xml:space="preserve"> that can only be accessed if the user has logged in.</w:t>
+      </w:r>
+      <w:r>
+        <w:rPr>
+          <w:rFonts w:ascii="Times New Roman" w:hAnsi="Times New Roman" w:cs="Times New Roman"/>
+          <w:sz w:val="24"/>
+          <w:szCs w:val="24"/>
+        </w:rPr>
+        <w:t xml:space="preserve"> I also set up the project on Heroku so that it can be accessed by anyone, I have included the link to the application below along with the GitHub links to the work completed. </w:t>
+      </w:r>
+    </w:p>
+    <w:p>
+      <w:pPr>
+        <w:rPr>
+          <w:rFonts w:ascii="Times New Roman" w:hAnsi="Times New Roman" w:cs="Times New Roman"/>
+          <w:sz w:val="24"/>
+          <w:szCs w:val="24"/>
+        </w:rPr>
+      </w:pPr>
+      <w:r>
+        <w:rPr>
+          <w:rFonts w:ascii="Times New Roman" w:hAnsi="Times New Roman" w:cs="Times New Roman"/>
+          <w:sz w:val="24"/>
+          <w:szCs w:val="24"/>
+        </w:rPr>
+        <w:t xml:space="preserve">The backend had many issues in the development process which I will discuss more in the methodology section and outline the course of action that my supervisors advised me to take. The backend connected to the new technology Neo4J which is a graph-based database where all the information passed from the front end was to be stored. The graph on the React front end was essentially the Neo4J database superimposed using D3. </w:t>
+      </w:r>
+    </w:p>
+    <w:p>
+      <w:pPr>
+        <w:rPr>
+          <w:rFonts w:ascii="Times New Roman" w:hAnsi="Times New Roman" w:cs="Times New Roman"/>
+          <w:sz w:val="24"/>
+          <w:szCs w:val="24"/>
+        </w:rPr>
+      </w:pPr>
+      <w:r>
+        <w:rPr>
+          <w:rFonts w:ascii="Times New Roman" w:hAnsi="Times New Roman" w:cs="Times New Roman"/>
+          <w:sz w:val="24"/>
+          <w:szCs w:val="24"/>
+        </w:rPr>
+        <w:lastRenderedPageBreak/>
+        <w:t xml:space="preserve">I set myself some goals at the beginning of the project before I began development, and I was eager to see as many as possible if not all of them implemented and completed by the end of the project life cycle. </w:t>
+      </w:r>
+      <w:r>
+        <w:rPr>
+          <w:rFonts w:ascii="Times New Roman" w:hAnsi="Times New Roman" w:cs="Times New Roman"/>
+          <w:sz w:val="24"/>
+          <w:szCs w:val="24"/>
+        </w:rPr>
+        <w:t xml:space="preserve">The goals I set were as follows: </w:t>
+      </w:r>
+    </w:p>
+    <w:p>
+      <w:pPr>
+        <w:rPr>
+          <w:rFonts w:ascii="Times New Roman" w:hAnsi="Times New Roman" w:cs="Times New Roman"/>
+          <w:sz w:val="24"/>
+          <w:szCs w:val="24"/>
+        </w:rPr>
+      </w:pPr>
+      <w:r>
+        <w:rPr>
+          <w:rFonts w:ascii="Times New Roman" w:hAnsi="Times New Roman" w:cs="Times New Roman"/>
+          <w:sz w:val="24"/>
+          <w:szCs w:val="24"/>
+        </w:rPr>
+        <w:t xml:space="preserve">My first goal of the project was to create a fully responsive web application that is hosted on a middleware site such as Heroku or AWS that allows for users to connect to each other and message each other via a messenger styled page on the application. </w:t>
+      </w:r>
+    </w:p>
+    <w:p>
+      <w:pPr>
+        <w:rPr>
+          <w:rFonts w:ascii="Times New Roman" w:hAnsi="Times New Roman" w:cs="Times New Roman"/>
+          <w:sz w:val="24"/>
+          <w:szCs w:val="24"/>
+        </w:rPr>
+      </w:pPr>
+      <w:r>
+        <w:rPr>
+          <w:rFonts w:ascii="Times New Roman" w:hAnsi="Times New Roman" w:cs="Times New Roman"/>
+          <w:sz w:val="24"/>
+          <w:szCs w:val="24"/>
+        </w:rPr>
+        <w:t xml:space="preserve">My second goal was to accommodate all people who wish to use their website, make it extremely simple, efficient and user friendly for both a user with no previous experience of using technology and someone who has </w:t>
+      </w:r>
+      <w:r>
+        <w:rPr>
+          <w:rFonts w:ascii="Times New Roman" w:hAnsi="Times New Roman" w:cs="Times New Roman"/>
+          <w:sz w:val="24"/>
+          <w:szCs w:val="24"/>
+        </w:rPr>
+        <w:t xml:space="preserve">high levels of experience in using technology. </w:t>
+      </w:r>
+    </w:p>
+    <w:p>
+      <w:pPr>
+        <w:rPr>
+          <w:rFonts w:ascii="Times New Roman" w:hAnsi="Times New Roman" w:cs="Times New Roman"/>
+          <w:sz w:val="24"/>
+          <w:szCs w:val="24"/>
+        </w:rPr>
+      </w:pPr>
+      <w:r>
+        <w:rPr>
+          <w:rFonts w:ascii="Times New Roman" w:hAnsi="Times New Roman" w:cs="Times New Roman"/>
+          <w:sz w:val="24"/>
+          <w:szCs w:val="24"/>
+        </w:rPr>
+        <w:t xml:space="preserve">My next goal in developing the project was to allow the user to enter as much or as little detail as they wish and to decide how much of this information would be visible to other users of the application. Along with this, I also wanted to make sure that the user can adjust or remove any details they may have inadvertently added to their profile. </w:t>
+      </w:r>
+    </w:p>
+    <w:p>
+      <w:pPr>
+        <w:rPr>
+          <w:rFonts w:ascii="Times New Roman" w:hAnsi="Times New Roman" w:cs="Times New Roman"/>
+          <w:sz w:val="24"/>
+          <w:szCs w:val="24"/>
+        </w:rPr>
+      </w:pPr>
+      <w:r>
+        <w:rPr>
+          <w:rFonts w:ascii="Times New Roman" w:hAnsi="Times New Roman" w:cs="Times New Roman"/>
+          <w:sz w:val="24"/>
+          <w:szCs w:val="24"/>
+        </w:rPr>
+        <w:t xml:space="preserve">Another goal I set for the project was to create a way in which users can create their own groups and contact each other. Perhaps along with this create their own little mini graph and show all the people within the group. They could then have a group chat on the messenger page for example. </w:t>
+      </w:r>
+    </w:p>
+    <w:p>
+      <w:pPr>
+        <w:rPr>
+          <w:rFonts w:ascii="Times New Roman" w:hAnsi="Times New Roman" w:cs="Times New Roman"/>
+          <w:sz w:val="24"/>
+          <w:szCs w:val="24"/>
+        </w:rPr>
+      </w:pPr>
+      <w:r>
+        <w:rPr>
+          <w:rFonts w:ascii="Times New Roman" w:hAnsi="Times New Roman" w:cs="Times New Roman"/>
+          <w:sz w:val="24"/>
+          <w:szCs w:val="24"/>
+        </w:rPr>
+        <w:t xml:space="preserve">The next goal that I planned to achieve was to gain a greater understanding of the technologies that I was going to use in development and to learn some new and exciting technologies such as D3 and Neo4J in the process. </w:t>
+      </w:r>
+    </w:p>
+    <w:p>
+      <w:pPr>
+        <w:rPr>
+          <w:rFonts w:ascii="Times New Roman" w:hAnsi="Times New Roman" w:cs="Times New Roman"/>
+          <w:sz w:val="24"/>
+          <w:szCs w:val="24"/>
+        </w:rPr>
+      </w:pPr>
+      <w:r>
+        <w:rPr>
+          <w:rFonts w:ascii="Times New Roman" w:hAnsi="Times New Roman" w:cs="Times New Roman"/>
+          <w:sz w:val="24"/>
+          <w:szCs w:val="24"/>
+        </w:rPr>
+        <w:t xml:space="preserve">Along with learning new Technologies there were some new things that I have never experienced developing or using before and I was excited and intrigued to see can it be done for this project. These were: to create a google login application and understand the mechanics of what is behind this and understand how to implement this for future projects. </w:t>
+      </w:r>
+      <w:r>
+        <w:rPr>
+          <w:rFonts w:ascii="Times New Roman" w:hAnsi="Times New Roman" w:cs="Times New Roman"/>
+          <w:sz w:val="24"/>
+          <w:szCs w:val="24"/>
+        </w:rPr>
+        <w:t xml:space="preserve">Another of these is to have a dynamic home page for the user and understanding how to implement this. In other words, when the user logs in, I want it to show only their individual details on their home page, so that it would be different for every user of the application. The next goal was to understand how to draw graphs and essentially understand the basic concepts that were needed for this application using D3. </w:t>
+      </w:r>
+      <w:r>
+        <w:rPr>
+          <w:rFonts w:ascii="Times New Roman" w:hAnsi="Times New Roman" w:cs="Times New Roman"/>
+          <w:sz w:val="24"/>
+          <w:szCs w:val="24"/>
+        </w:rPr>
+        <w:t xml:space="preserve">I also want to improve my testing skills throughout the duration and at the completion of programming the application. </w:t>
+      </w:r>
+    </w:p>
+    <w:p>
+      <w:pPr>
+        <w:rPr>
+          <w:rFonts w:ascii="Times New Roman" w:hAnsi="Times New Roman" w:cs="Times New Roman"/>
+          <w:sz w:val="24"/>
+          <w:szCs w:val="24"/>
+        </w:rPr>
+      </w:pPr>
+      <w:r>
+        <w:rPr>
+          <w:rFonts w:ascii="Times New Roman" w:hAnsi="Times New Roman" w:cs="Times New Roman"/>
+          <w:sz w:val="24"/>
+          <w:szCs w:val="24"/>
+        </w:rPr>
+        <w:t xml:space="preserve">As well as software development goals, I had some goals that involved project management. I wanted to improve lots of my skills that I already have here </w:t>
+      </w:r>
+      <w:proofErr w:type="gramStart"/>
+      <w:r>
+        <w:rPr>
+          <w:rFonts w:ascii="Times New Roman" w:hAnsi="Times New Roman" w:cs="Times New Roman"/>
+          <w:sz w:val="24"/>
+          <w:szCs w:val="24"/>
+        </w:rPr>
+        <w:t>and also</w:t>
+      </w:r>
+      <w:proofErr w:type="gramEnd"/>
+      <w:r>
+        <w:rPr>
+          <w:rFonts w:ascii="Times New Roman" w:hAnsi="Times New Roman" w:cs="Times New Roman"/>
+          <w:sz w:val="24"/>
+          <w:szCs w:val="24"/>
+        </w:rPr>
+        <w:t xml:space="preserve"> learn some new skills along the way. </w:t>
+      </w:r>
+      <w:r>
+        <w:rPr>
+          <w:rFonts w:ascii="Times New Roman" w:hAnsi="Times New Roman" w:cs="Times New Roman"/>
+          <w:sz w:val="24"/>
+          <w:szCs w:val="24"/>
+        </w:rPr>
+        <w:t xml:space="preserve">I wanted to improve my ability to use the Jira application and learn how I can incorporate it into my project so that it improves my efficiency when planning and implementing during a project life cycle. </w:t>
+      </w:r>
+      <w:r>
+        <w:rPr>
+          <w:rFonts w:ascii="Times New Roman" w:hAnsi="Times New Roman" w:cs="Times New Roman"/>
+          <w:sz w:val="24"/>
+          <w:szCs w:val="24"/>
+        </w:rPr>
+        <w:t xml:space="preserve">Other applications that I wanted to incorporate fully and improve my usage of were OneNote for documentation and GitHub for the programming aspect of the project. </w:t>
+      </w:r>
+    </w:p>
+    <w:p>
+      <w:pPr>
+        <w:rPr>
+          <w:rFonts w:ascii="Times New Roman" w:hAnsi="Times New Roman" w:cs="Times New Roman"/>
+          <w:sz w:val="24"/>
+          <w:szCs w:val="24"/>
+        </w:rPr>
+      </w:pPr>
+      <w:r>
+        <w:rPr>
+          <w:rFonts w:ascii="Times New Roman" w:hAnsi="Times New Roman" w:cs="Times New Roman"/>
+          <w:sz w:val="24"/>
+          <w:szCs w:val="24"/>
+        </w:rPr>
+        <w:t xml:space="preserve">Finally, in terms of my goals, I really wanted to improve my soft skills. I wanted to improve my skills in teamwork and communication by having regular meetings with my supervisor and teammate and constantly keeping people up to date with the project as well as making sure we are on the right track. </w:t>
+      </w:r>
+    </w:p>
+    <w:p>
+      <w:pPr>
+        <w:rPr>
+          <w:rFonts w:ascii="Times New Roman" w:hAnsi="Times New Roman" w:cs="Times New Roman"/>
+          <w:sz w:val="24"/>
+          <w:szCs w:val="24"/>
+        </w:rPr>
+      </w:pPr>
+    </w:p>
+    <w:p>
+      <w:pPr>
+        <w:rPr>
+          <w:rFonts w:ascii="Times New Roman" w:hAnsi="Times New Roman" w:cs="Times New Roman"/>
+          <w:sz w:val="24"/>
+          <w:szCs w:val="24"/>
+        </w:rPr>
+      </w:pPr>
+      <w:r>
+        <w:rPr>
+          <w:rFonts w:ascii="Times New Roman" w:hAnsi="Times New Roman" w:cs="Times New Roman"/>
+          <w:sz w:val="24"/>
+          <w:szCs w:val="24"/>
+        </w:rPr>
+        <w:lastRenderedPageBreak/>
+        <w:t>Methodology:</w:t>
+      </w:r>
+    </w:p>
+    <w:p>
+      <w:pPr>
+        <w:rPr>
+          <w:rFonts w:ascii="Times New Roman" w:hAnsi="Times New Roman" w:cs="Times New Roman"/>
+          <w:sz w:val="24"/>
+          <w:szCs w:val="24"/>
+        </w:rPr>
+      </w:pPr>
+      <w:r>
+        <w:rPr>
+          <w:rFonts w:ascii="Times New Roman" w:hAnsi="Times New Roman" w:cs="Times New Roman"/>
+          <w:sz w:val="24"/>
+          <w:szCs w:val="24"/>
+        </w:rPr>
+        <w:t xml:space="preserve">The methodology chapter in this paper is where I will discuss the projects methodology and essentially how we went about carrying out and implementing the project. I will discuss the agile approach that we used, how it faired and what I think of the style we adopted. As well as this I will discuss the planning of the project. I will </w:t>
+      </w:r>
+      <w:proofErr w:type="gramStart"/>
+      <w:r>
+        <w:rPr>
+          <w:rFonts w:ascii="Times New Roman" w:hAnsi="Times New Roman" w:cs="Times New Roman"/>
+          <w:sz w:val="24"/>
+          <w:szCs w:val="24"/>
+        </w:rPr>
+        <w:t>take a look</w:t>
+      </w:r>
+      <w:proofErr w:type="gramEnd"/>
+      <w:r>
+        <w:rPr>
+          <w:rFonts w:ascii="Times New Roman" w:hAnsi="Times New Roman" w:cs="Times New Roman"/>
+          <w:sz w:val="24"/>
+          <w:szCs w:val="24"/>
+        </w:rPr>
+        <w:t xml:space="preserve"> at what technologies we used in the early days to set a plan out for the project, how this developed as time progressed and how we dealt with changes. I will also </w:t>
+      </w:r>
+      <w:proofErr w:type="gramStart"/>
+      <w:r>
+        <w:rPr>
+          <w:rFonts w:ascii="Times New Roman" w:hAnsi="Times New Roman" w:cs="Times New Roman"/>
+          <w:sz w:val="24"/>
+          <w:szCs w:val="24"/>
+        </w:rPr>
+        <w:t>take a look</w:t>
+      </w:r>
+      <w:proofErr w:type="gramEnd"/>
+      <w:r>
+        <w:rPr>
+          <w:rFonts w:ascii="Times New Roman" w:hAnsi="Times New Roman" w:cs="Times New Roman"/>
+          <w:sz w:val="24"/>
+          <w:szCs w:val="24"/>
+        </w:rPr>
+        <w:t xml:space="preserve"> at the technologies we used for documentation, planning and designing of the project. I will discuss the tools that were used to develop the project, for example, GitHub. I will talk about the research that was conducted in the planning stages of the project. I will also delve into the weekly meetings and communication throughout the project. </w:t>
+      </w:r>
+    </w:p>
+    <w:p>
+      <w:pPr>
+        <w:rPr>
+          <w:rFonts w:ascii="Times New Roman" w:hAnsi="Times New Roman" w:cs="Times New Roman"/>
+          <w:sz w:val="24"/>
+          <w:szCs w:val="24"/>
+        </w:rPr>
+      </w:pPr>
+    </w:p>
+    <w:p>
+      <w:pPr>
+        <w:rPr>
+          <w:rFonts w:ascii="Times New Roman" w:hAnsi="Times New Roman" w:cs="Times New Roman"/>
+          <w:sz w:val="24"/>
+          <w:szCs w:val="24"/>
+        </w:rPr>
+      </w:pPr>
+      <w:r>
+        <w:rPr>
+          <w:rFonts w:ascii="Times New Roman" w:hAnsi="Times New Roman" w:cs="Times New Roman"/>
+          <w:sz w:val="24"/>
+          <w:szCs w:val="24"/>
+        </w:rPr>
+        <w:t xml:space="preserve">Technology Review: </w:t>
+      </w:r>
+    </w:p>
+    <w:p>
+      <w:pPr>
+        <w:rPr>
+          <w:rFonts w:ascii="Times New Roman" w:hAnsi="Times New Roman" w:cs="Times New Roman"/>
+          <w:sz w:val="24"/>
+          <w:szCs w:val="24"/>
+        </w:rPr>
+      </w:pPr>
+      <w:r>
+        <w:rPr>
+          <w:rFonts w:ascii="Times New Roman" w:hAnsi="Times New Roman" w:cs="Times New Roman"/>
+          <w:sz w:val="24"/>
+          <w:szCs w:val="24"/>
+        </w:rPr>
+        <w:t xml:space="preserve">The technology review section is where I will </w:t>
+      </w:r>
+      <w:proofErr w:type="gramStart"/>
+      <w:r>
+        <w:rPr>
+          <w:rFonts w:ascii="Times New Roman" w:hAnsi="Times New Roman" w:cs="Times New Roman"/>
+          <w:sz w:val="24"/>
+          <w:szCs w:val="24"/>
+        </w:rPr>
+        <w:t>take a look</w:t>
+      </w:r>
+      <w:proofErr w:type="gramEnd"/>
+      <w:r>
+        <w:rPr>
+          <w:rFonts w:ascii="Times New Roman" w:hAnsi="Times New Roman" w:cs="Times New Roman"/>
+          <w:sz w:val="24"/>
+          <w:szCs w:val="24"/>
+        </w:rPr>
+        <w:t xml:space="preserve"> at all the different technologies that I used in the development process of the project. Some of these technologies will include react, D3, chatengine.io and all the different libraries that I either implemented successfully or that I tried to implement but failed to do so. I will also discuss why I didn’t implement said technologies and what alternative I used instead. I will take an in depth look at each technology very closely. </w:t>
+      </w:r>
+    </w:p>
+    <w:p>
+      <w:pPr>
+        <w:rPr>
+          <w:rFonts w:ascii="Times New Roman" w:hAnsi="Times New Roman" w:cs="Times New Roman"/>
+          <w:sz w:val="24"/>
+          <w:szCs w:val="24"/>
+        </w:rPr>
+      </w:pPr>
+    </w:p>
+    <w:p>
+      <w:pPr>
+        <w:rPr>
+          <w:rFonts w:ascii="Times New Roman" w:hAnsi="Times New Roman" w:cs="Times New Roman"/>
+          <w:sz w:val="24"/>
+          <w:szCs w:val="24"/>
+        </w:rPr>
+      </w:pPr>
+      <w:r>
+        <w:rPr>
+          <w:rFonts w:ascii="Times New Roman" w:hAnsi="Times New Roman" w:cs="Times New Roman"/>
+          <w:sz w:val="24"/>
+          <w:szCs w:val="24"/>
+        </w:rPr>
+        <w:t>System Design:</w:t>
+      </w:r>
+    </w:p>
+    <w:p>
+      <w:pPr>
+        <w:rPr>
+          <w:rFonts w:ascii="Times New Roman" w:hAnsi="Times New Roman" w:cs="Times New Roman"/>
+          <w:sz w:val="24"/>
+          <w:szCs w:val="24"/>
+        </w:rPr>
+      </w:pPr>
+      <w:r>
+        <w:rPr>
+          <w:rFonts w:ascii="Times New Roman" w:hAnsi="Times New Roman" w:cs="Times New Roman"/>
+          <w:sz w:val="24"/>
+          <w:szCs w:val="24"/>
+        </w:rPr>
+        <w:t xml:space="preserve">The system design section is the part in which I will give a detailed explanation of the overall system architecture. This is essentially the HOW of the project. It is where the knowledge gained from research is implemented and looking at each aspect of the application and give a detailed overview and </w:t>
+      </w:r>
+      <w:r>
+        <w:rPr>
+          <w:rFonts w:ascii="Times New Roman" w:hAnsi="Times New Roman" w:cs="Times New Roman"/>
+          <w:sz w:val="24"/>
+          <w:szCs w:val="24"/>
+        </w:rPr>
+        <w:t>in-depth</w:t>
+      </w:r>
+      <w:r>
+        <w:rPr>
+          <w:rFonts w:ascii="Times New Roman" w:hAnsi="Times New Roman" w:cs="Times New Roman"/>
+          <w:sz w:val="24"/>
+          <w:szCs w:val="24"/>
+        </w:rPr>
+        <w:t xml:space="preserve"> analysis of different components of the system and how they work together. </w:t>
+      </w:r>
+    </w:p>
+    <w:p>
+      <w:pPr>
+        <w:rPr>
+          <w:rFonts w:ascii="Times New Roman" w:hAnsi="Times New Roman" w:cs="Times New Roman"/>
+          <w:sz w:val="24"/>
+          <w:szCs w:val="24"/>
+        </w:rPr>
+      </w:pPr>
+    </w:p>
+    <w:p>
+      <w:pPr>
+        <w:rPr>
+          <w:rFonts w:ascii="Times New Roman" w:hAnsi="Times New Roman" w:cs="Times New Roman"/>
+          <w:sz w:val="24"/>
+          <w:szCs w:val="24"/>
+        </w:rPr>
+      </w:pPr>
+      <w:r>
+        <w:rPr>
+          <w:rFonts w:ascii="Times New Roman" w:hAnsi="Times New Roman" w:cs="Times New Roman"/>
+          <w:sz w:val="24"/>
+          <w:szCs w:val="24"/>
+        </w:rPr>
+        <w:t>System Evaluation:</w:t>
+      </w:r>
+    </w:p>
+    <w:p>
+      <w:pPr>
+        <w:rPr>
+          <w:rFonts w:ascii="Times New Roman" w:hAnsi="Times New Roman" w:cs="Times New Roman"/>
+          <w:sz w:val="24"/>
+          <w:szCs w:val="24"/>
+        </w:rPr>
+      </w:pPr>
+      <w:r>
+        <w:rPr>
+          <w:rFonts w:ascii="Times New Roman" w:hAnsi="Times New Roman" w:cs="Times New Roman"/>
+          <w:sz w:val="24"/>
+          <w:szCs w:val="24"/>
+        </w:rPr>
+        <w:t xml:space="preserve">The system evaluation section is where I will evaluate the system, what is good, what is bad, what needs more work and what could be done to make this even better. I will evaluate if I have met my goals that I have discussed above and if not, why. </w:t>
+      </w:r>
+    </w:p>
+    <w:p>
+      <w:pPr>
+        <w:rPr>
+          <w:rFonts w:ascii="Times New Roman" w:hAnsi="Times New Roman" w:cs="Times New Roman"/>
+          <w:sz w:val="24"/>
+          <w:szCs w:val="24"/>
+        </w:rPr>
+      </w:pPr>
+    </w:p>
+    <w:p>
+      <w:pPr>
+        <w:rPr>
+          <w:rFonts w:ascii="Times New Roman" w:hAnsi="Times New Roman" w:cs="Times New Roman"/>
+          <w:sz w:val="24"/>
+          <w:szCs w:val="24"/>
+        </w:rPr>
+      </w:pPr>
+      <w:r>
+        <w:rPr>
+          <w:rFonts w:ascii="Times New Roman" w:hAnsi="Times New Roman" w:cs="Times New Roman"/>
+          <w:sz w:val="24"/>
+          <w:szCs w:val="24"/>
+        </w:rPr>
+        <w:t xml:space="preserve">I will then give a conclusion to the project and give my overall opinion of how the project went. I will </w:t>
+      </w:r>
+      <w:proofErr w:type="gramStart"/>
+      <w:r>
+        <w:rPr>
+          <w:rFonts w:ascii="Times New Roman" w:hAnsi="Times New Roman" w:cs="Times New Roman"/>
+          <w:sz w:val="24"/>
+          <w:szCs w:val="24"/>
+        </w:rPr>
+        <w:t>take a look</w:t>
+      </w:r>
+      <w:proofErr w:type="gramEnd"/>
+      <w:r>
+        <w:rPr>
+          <w:rFonts w:ascii="Times New Roman" w:hAnsi="Times New Roman" w:cs="Times New Roman"/>
+          <w:sz w:val="24"/>
+          <w:szCs w:val="24"/>
+        </w:rPr>
+        <w:t xml:space="preserve"> at what I can do to improve it as well as improve my performance on future projects. I will also talk about what I have learned during the project cycle. </w:t>
+      </w:r>
+      <w:r>
+        <w:rPr>
+          <w:rFonts w:ascii="Times New Roman" w:hAnsi="Times New Roman" w:cs="Times New Roman"/>
+          <w:sz w:val="24"/>
+          <w:szCs w:val="24"/>
+        </w:rPr>
+        <w:t xml:space="preserve">Below I have linked the </w:t>
+      </w:r>
+      <w:r>
+        <w:rPr>
+          <w:rFonts w:ascii="Times New Roman" w:hAnsi="Times New Roman" w:cs="Times New Roman"/>
+          <w:sz w:val="24"/>
+          <w:szCs w:val="24"/>
+        </w:rPr>
+        <w:t>front-end</w:t>
+      </w:r>
+      <w:r>
+        <w:rPr>
+          <w:rFonts w:ascii="Times New Roman" w:hAnsi="Times New Roman" w:cs="Times New Roman"/>
+          <w:sz w:val="24"/>
+          <w:szCs w:val="24"/>
+        </w:rPr>
+        <w:t xml:space="preserve"> GitHub repository, the backend GitHub </w:t>
+      </w:r>
+      <w:proofErr w:type="gramStart"/>
+      <w:r>
+        <w:rPr>
+          <w:rFonts w:ascii="Times New Roman" w:hAnsi="Times New Roman" w:cs="Times New Roman"/>
+          <w:sz w:val="24"/>
+          <w:szCs w:val="24"/>
+        </w:rPr>
+        <w:t>repository</w:t>
+      </w:r>
+      <w:proofErr w:type="gramEnd"/>
+      <w:r>
+        <w:rPr>
+          <w:rFonts w:ascii="Times New Roman" w:hAnsi="Times New Roman" w:cs="Times New Roman"/>
+          <w:sz w:val="24"/>
+          <w:szCs w:val="24"/>
+        </w:rPr>
+        <w:t xml:space="preserve"> and the link to the Heroku hosted application.</w:t>
+      </w:r>
+    </w:p>
+    <w:p>
+      <w:pPr>
+        <w:rPr>
+          <w:rFonts w:ascii="Times New Roman" w:hAnsi="Times New Roman" w:cs="Times New Roman"/>
+          <w:sz w:val="24"/>
+          <w:szCs w:val="24"/>
+        </w:rPr>
+      </w:pPr>
+    </w:p>
+    <w:p>
+      <w:pPr>
+        <w:rPr>
+          <w:rFonts w:ascii="Times New Roman" w:hAnsi="Times New Roman" w:cs="Times New Roman"/>
+          <w:sz w:val="24"/>
+          <w:szCs w:val="24"/>
+        </w:rPr>
+      </w:pPr>
+    </w:p>
+    <w:p>
+      <w:pPr>
+        <w:rPr>
+          <w:rFonts w:ascii="Times New Roman" w:hAnsi="Times New Roman" w:cs="Times New Roman"/>
+          <w:b/>
+          <w:bCs/>
+          <w:sz w:val="28"/>
+          <w:szCs w:val="28"/>
+        </w:rPr>
+      </w:pPr>
+      <w:hyperlink r:id="rId8" w:history="1">
+        <w:r>
+          <w:rPr>
+            <w:rStyle w:val="Hyperlink"/>
+            <w:rFonts w:ascii="Times New Roman" w:hAnsi="Times New Roman" w:cs="Times New Roman"/>
+            <w:b/>
+            <w:bCs/>
+            <w:sz w:val="28"/>
+            <w:szCs w:val="28"/>
+          </w:rPr>
+          <w:t>https://github.com/CiaranRoche203/Arla-App-FrontEnd</w:t>
+        </w:r>
+      </w:hyperlink>
+    </w:p>
+    <w:p>
+      <w:pPr>
+        <w:rPr>
+          <w:rFonts w:ascii="Times New Roman" w:hAnsi="Times New Roman" w:cs="Times New Roman"/>
+          <w:b/>
+          <w:bCs/>
+          <w:sz w:val="28"/>
+          <w:szCs w:val="28"/>
+        </w:rPr>
+      </w:pPr>
+      <w:hyperlink r:id="rId9" w:history="1">
+        <w:r>
+          <w:rPr>
+            <w:rStyle w:val="Hyperlink"/>
+            <w:rFonts w:ascii="Times New Roman" w:hAnsi="Times New Roman" w:cs="Times New Roman"/>
+            <w:b/>
+            <w:bCs/>
+            <w:sz w:val="28"/>
+            <w:szCs w:val="28"/>
+          </w:rPr>
+          <w:t>https://github.com/CiaranRoche203/Arla-App-Backend</w:t>
+        </w:r>
+      </w:hyperlink>
+    </w:p>
+    <w:p>
+      <w:pPr>
+        <w:rPr>
+          <w:rFonts w:ascii="Times New Roman" w:hAnsi="Times New Roman" w:cs="Times New Roman"/>
+          <w:b/>
+          <w:bCs/>
+          <w:sz w:val="28"/>
+          <w:szCs w:val="28"/>
+        </w:rPr>
+      </w:pPr>
+      <w:hyperlink r:id="rId10" w:history="1">
+        <w:r>
+          <w:rPr>
+            <w:rStyle w:val="Hyperlink"/>
+            <w:rFonts w:ascii="Times New Roman" w:hAnsi="Times New Roman" w:cs="Times New Roman"/>
+            <w:b/>
+            <w:bCs/>
+            <w:sz w:val="28"/>
+            <w:szCs w:val="28"/>
+          </w:rPr>
+          <w:t>https://arl-application.herokuapp.com/</w:t>
+        </w:r>
+      </w:hyperlink>
+    </w:p>
+    <w:p>
+      <w:pPr>
+        <w:rPr>
+          <w:rFonts w:ascii="Times New Roman" w:hAnsi="Times New Roman" w:cs="Times New Roman"/>
+          <w:b/>
+          <w:bCs/>
+          <w:sz w:val="28"/>
+          <w:szCs w:val="28"/>
+        </w:rPr>
+      </w:pPr>
+    </w:p>
+    <w:p>
+      <w:pPr>
+        <w:rPr>
+          <w:rFonts w:ascii="Times New Roman" w:hAnsi="Times New Roman" w:cs="Times New Roman"/>
+          <w:sz w:val="24"/>
+          <w:szCs w:val="24"/>
+        </w:rPr>
+      </w:pPr>
+    </w:p>
+    <w:p>
+      <w:pPr>
+        <w:rPr>
+          <w:rFonts w:ascii="Times New Roman" w:hAnsi="Times New Roman" w:cs="Times New Roman"/>
+          <w:sz w:val="24"/>
+          <w:szCs w:val="24"/>
         </w:rPr>
       </w:pPr>
       <w:r>
@@ -874,8 +1676,8 @@
       </w:r>
     </w:p>
     <w:sectPr>
-      <w:headerReference w:type="default" r:id="rId8"/>
-      <w:footerReference w:type="default" r:id="rId9"/>
+      <w:headerReference w:type="default" r:id="rId11"/>
+      <w:footerReference w:type="default" r:id="rId12"/>
       <w:pgSz w:w="11906" w:h="16838"/>
       <w:pgMar w:top="1440" w:right="1440" w:bottom="1440" w:left="1440" w:header="708" w:footer="708" w:gutter="0"/>
       <w:cols w:space="708"/>
@@ -1026,6 +1828,32 @@
 
 <file path=word/numbering.xml><?xml version="1.0" encoding="utf-8"?>
 <w:numbering xmlns:wpc="http://schemas.microsoft.com/office/word/2010/wordprocessingCanvas" xmlns:cx="http://schemas.microsoft.com/office/drawing/2014/chartex" xmlns:cx1="http://schemas.microsoft.com/office/drawing/2015/9/8/chartex" xmlns:cx2="http://schemas.microsoft.com/office/drawing/2015/10/21/chartex" xmlns:cx3="http://schemas.microsoft.com/office/drawing/2016/5/9/chartex" xmlns:cx4="http://schemas.microsoft.com/office/drawing/2016/5/10/chartex" xmlns:cx5="http://schemas.microsoft.com/office/drawing/2016/5/11/chartex" xmlns:cx6="http://schemas.microsoft.com/office/drawing/2016/5/12/chartex" xmlns:cx7="http://schemas.microsoft.com/office/drawing/2016/5/13/chartex" xmlns:cx8="http://schemas.microsoft.com/office/drawing/2016/5/14/chartex" xmlns:mc="http://schemas.openxmlformats.org/markup-compatibility/2006" xmlns:aink="http://schemas.microsoft.com/office/drawing/2016/ink" xmlns:am3d="http://schemas.microsoft.com/office/drawing/2017/model3d" xmlns:o="urn:schemas-microsoft-com:office:office" xmlns:r="http://schemas.openxmlformats.org/officeDocument/2006/relationships" xmlns:m="http://schemas.openxmlformats.org/officeDocument/2006/math" xmlns:v="urn:schemas-microsoft-com:vml" xmlns:wp14="http://schemas.microsoft.com/office/word/2010/wordprocessingDrawing" xmlns:wp="http://schemas.openxmlformats.org/drawingml/2006/wordprocessingDrawing" xmlns:w10="urn:schemas-microsoft-com:office:word" xmlns:w="http://schemas.openxmlformats.org/wordprocessingml/2006/main" xmlns:w14="http://schemas.microsoft.com/office/word/2010/wordml" xmlns:w15="http://schemas.microsoft.com/office/word/2012/wordml" xmlns:w16cex="http://schemas.microsoft.com/office/word/2018/wordml/cex" xmlns:w16cid="http://schemas.microsoft.com/office/word/2016/wordml/cid" xmlns:w16="http://schemas.microsoft.com/office/word/2018/wordml" xmlns:w16sdtdh="http://schemas.microsoft.com/office/word/2020/wordml/sdtdatahash" xmlns:w16se="http://schemas.microsoft.com/office/word/2015/wordml/symex" xmlns:wpg="http://schemas.microsoft.com/office/word/2010/wordprocessingGroup" xmlns:wpi="http://schemas.microsoft.com/office/word/2010/wordprocessingInk" xmlns:wne="http://schemas.microsoft.com/office/word/2006/wordml" xmlns:wps="http://schemas.microsoft.com/office/word/2010/wordprocessingShape" mc:Ignorable="w14 w15 w16se w16cid w16 w16cex w16sdtdh wp14">
+  <w:numPicBullet w:numPicBulletId="0">
+    <w:pict>
+      <v:shapetype id="_x0000_t75" coordsize="21600,21600" o:spt="75" o:preferrelative="t" path="m@4@5l@4@11@9@11@9@5xe" filled="f" stroked="f">
+        <v:stroke joinstyle="miter"/>
+        <v:formulas>
+          <v:f eqn="if lineDrawn pixelLineWidth 0"/>
+          <v:f eqn="sum @0 1 0"/>
+          <v:f eqn="sum 0 0 @1"/>
+          <v:f eqn="prod @2 1 2"/>
+          <v:f eqn="prod @3 21600 pixelWidth"/>
+          <v:f eqn="prod @3 21600 pixelHeight"/>
+          <v:f eqn="sum @0 0 1"/>
+          <v:f eqn="prod @6 1 2"/>
+          <v:f eqn="prod @7 21600 pixelWidth"/>
+          <v:f eqn="sum @8 21600 0"/>
+          <v:f eqn="prod @7 21600 pixelHeight"/>
+          <v:f eqn="sum @10 21600 0"/>
+        </v:formulas>
+        <v:path o:extrusionok="f" gradientshapeok="t" o:connecttype="rect"/>
+        <o:lock v:ext="edit" aspectratio="t"/>
+      </v:shapetype>
+      <v:shape id="_x0000_i1107" type="#_x0000_t75" style="width:11.25pt;height:11.25pt" o:bullet="t">
+        <v:imagedata r:id="rId1" o:title="mso2F88"/>
+      </v:shape>
+    </w:pict>
+  </w:numPicBullet>
   <w:abstractNum w:abstractNumId="0" w15:restartNumberingAfterBreak="0">
     <w:nsid w:val="25697579"/>
     <w:multiLevelType w:val="hybridMultilevel"/>
@@ -1115,8 +1943,100 @@
       </w:pPr>
     </w:lvl>
   </w:abstractNum>
+  <w:abstractNum w:abstractNumId="1" w15:restartNumberingAfterBreak="0">
+    <w:nsid w:val="3E5D296A"/>
+    <w:multiLevelType w:val="hybridMultilevel"/>
+    <w:tmpl w:val="F3E08B8C"/>
+    <w:lvl w:ilvl="0" w:tplc="1809000F">
+      <w:start w:val="1"/>
+      <w:numFmt w:val="decimal"/>
+      <w:lvlText w:val="%1."/>
+      <w:lvlJc w:val="left"/>
+      <w:pPr>
+        <w:ind w:left="720" w:hanging="360"/>
+      </w:pPr>
+      <w:rPr>
+        <w:rFonts w:hint="default"/>
+      </w:rPr>
+    </w:lvl>
+    <w:lvl w:ilvl="1" w:tplc="18090019" w:tentative="1">
+      <w:start w:val="1"/>
+      <w:numFmt w:val="lowerLetter"/>
+      <w:lvlText w:val="%2."/>
+      <w:lvlJc w:val="left"/>
+      <w:pPr>
+        <w:ind w:left="1440" w:hanging="360"/>
+      </w:pPr>
+    </w:lvl>
+    <w:lvl w:ilvl="2" w:tplc="1809001B" w:tentative="1">
+      <w:start w:val="1"/>
+      <w:numFmt w:val="lowerRoman"/>
+      <w:lvlText w:val="%3."/>
+      <w:lvlJc w:val="right"/>
+      <w:pPr>
+        <w:ind w:left="2160" w:hanging="180"/>
+      </w:pPr>
+    </w:lvl>
+    <w:lvl w:ilvl="3" w:tplc="1809000F" w:tentative="1">
+      <w:start w:val="1"/>
+      <w:numFmt w:val="decimal"/>
+      <w:lvlText w:val="%4."/>
+      <w:lvlJc w:val="left"/>
+      <w:pPr>
+        <w:ind w:left="2880" w:hanging="360"/>
+      </w:pPr>
+    </w:lvl>
+    <w:lvl w:ilvl="4" w:tplc="18090019" w:tentative="1">
+      <w:start w:val="1"/>
+      <w:numFmt w:val="lowerLetter"/>
+      <w:lvlText w:val="%5."/>
+      <w:lvlJc w:val="left"/>
+      <w:pPr>
+        <w:ind w:left="3600" w:hanging="360"/>
+      </w:pPr>
+    </w:lvl>
+    <w:lvl w:ilvl="5" w:tplc="1809001B" w:tentative="1">
+      <w:start w:val="1"/>
+      <w:numFmt w:val="lowerRoman"/>
+      <w:lvlText w:val="%6."/>
+      <w:lvlJc w:val="right"/>
+      <w:pPr>
+        <w:ind w:left="4320" w:hanging="180"/>
+      </w:pPr>
+    </w:lvl>
+    <w:lvl w:ilvl="6" w:tplc="1809000F" w:tentative="1">
+      <w:start w:val="1"/>
+      <w:numFmt w:val="decimal"/>
+      <w:lvlText w:val="%7."/>
+      <w:lvlJc w:val="left"/>
+      <w:pPr>
+        <w:ind w:left="5040" w:hanging="360"/>
+      </w:pPr>
+    </w:lvl>
+    <w:lvl w:ilvl="7" w:tplc="18090019" w:tentative="1">
+      <w:start w:val="1"/>
+      <w:numFmt w:val="lowerLetter"/>
+      <w:lvlText w:val="%8."/>
+      <w:lvlJc w:val="left"/>
+      <w:pPr>
+        <w:ind w:left="5760" w:hanging="360"/>
+      </w:pPr>
+    </w:lvl>
+    <w:lvl w:ilvl="8" w:tplc="1809001B" w:tentative="1">
+      <w:start w:val="1"/>
+      <w:numFmt w:val="lowerRoman"/>
+      <w:lvlText w:val="%9."/>
+      <w:lvlJc w:val="right"/>
+      <w:pPr>
+        <w:ind w:left="6480" w:hanging="180"/>
+      </w:pPr>
+    </w:lvl>
+  </w:abstractNum>
   <w:num w:numId="1">
     <w:abstractNumId w:val="0"/>
+  </w:num>
+  <w:num w:numId="2">
+    <w:abstractNumId w:val="1"/>
   </w:num>
 </w:numbering>
 </file>

</xml_diff>

<commit_message>
intro and methodology - dissertation
</commit_message>
<xml_diff>
--- a/Dissertation - Ciaran Roche.docx
+++ b/Dissertation - Ciaran Roche.docx
@@ -647,61 +647,25 @@
           <w:sz w:val="24"/>
           <w:szCs w:val="24"/>
         </w:rPr>
-        <w:t xml:space="preserve">people are able to access about them on the website. The user may decide they don’t want to have any connections and not upload any information to the application. Perhaps they just want to have a browse on the application without </w:t>
-      </w:r>
-      <w:proofErr w:type="gramStart"/>
-      <w:r>
-        <w:rPr>
-          <w:rFonts w:ascii="Times New Roman" w:hAnsi="Times New Roman" w:cs="Times New Roman"/>
-          <w:sz w:val="24"/>
-          <w:szCs w:val="24"/>
-        </w:rPr>
-        <w:t>actually connecting</w:t>
-      </w:r>
-      <w:proofErr w:type="gramEnd"/>
-      <w:r>
-        <w:rPr>
-          <w:rFonts w:ascii="Times New Roman" w:hAnsi="Times New Roman" w:cs="Times New Roman"/>
-          <w:sz w:val="24"/>
-          <w:szCs w:val="24"/>
-        </w:rPr>
-        <w:t xml:space="preserve"> to people. </w:t>
-      </w:r>
-    </w:p>
-    <w:p>
-      <w:pPr>
-        <w:spacing w:line="360" w:lineRule="auto"/>
-        <w:rPr>
-          <w:rFonts w:ascii="Times New Roman" w:hAnsi="Times New Roman" w:cs="Times New Roman"/>
-          <w:sz w:val="24"/>
-          <w:szCs w:val="24"/>
-        </w:rPr>
-      </w:pPr>
-      <w:r>
-        <w:rPr>
-          <w:rFonts w:ascii="Times New Roman" w:hAnsi="Times New Roman" w:cs="Times New Roman"/>
-          <w:sz w:val="24"/>
-          <w:szCs w:val="24"/>
-        </w:rPr>
-        <w:t xml:space="preserve">It is a good project to develop at level 8 as there is so </w:t>
-      </w:r>
-      <w:proofErr w:type="gramStart"/>
-      <w:r>
-        <w:rPr>
-          <w:rFonts w:ascii="Times New Roman" w:hAnsi="Times New Roman" w:cs="Times New Roman"/>
-          <w:sz w:val="24"/>
-          <w:szCs w:val="24"/>
-        </w:rPr>
-        <w:t>many different ways</w:t>
-      </w:r>
-      <w:proofErr w:type="gramEnd"/>
-      <w:r>
-        <w:rPr>
-          <w:rFonts w:ascii="Times New Roman" w:hAnsi="Times New Roman" w:cs="Times New Roman"/>
-          <w:sz w:val="24"/>
-          <w:szCs w:val="24"/>
-        </w:rPr>
-        <w:t xml:space="preserve"> the project can be implemented with, given enough time, many cool features can also be implemented. Another reason as to why it was a good project for a final year project is because of the complexity and workload of it. These technologies</w:t>
+        <w:t xml:space="preserve">people are able to access about them on the website. The user may decide they don’t want to have any connections and not upload any information to the application. Perhaps they just want to have a browse on the application without actually connecting to people. </w:t>
+      </w:r>
+    </w:p>
+    <w:p>
+      <w:pPr>
+        <w:spacing w:line="360" w:lineRule="auto"/>
+        <w:rPr>
+          <w:rFonts w:ascii="Times New Roman" w:hAnsi="Times New Roman" w:cs="Times New Roman"/>
+          <w:sz w:val="24"/>
+          <w:szCs w:val="24"/>
+        </w:rPr>
+      </w:pPr>
+      <w:r>
+        <w:rPr>
+          <w:rFonts w:ascii="Times New Roman" w:hAnsi="Times New Roman" w:cs="Times New Roman"/>
+          <w:sz w:val="24"/>
+          <w:szCs w:val="24"/>
+        </w:rPr>
+        <w:t>It is a good project to develop at level 8 as there is so many different ways the project can be implemented with, given enough time, many cool features can also be implemented. Another reason as to why it was a good project for a final year project is because of the complexity and workload of it. These technologies</w:t>
       </w:r>
       <w:r>
         <w:rPr>
@@ -2019,25 +1983,7 @@
           <w:sz w:val="24"/>
           <w:szCs w:val="24"/>
         </w:rPr>
-        <w:t xml:space="preserve"> used for documentation, </w:t>
-      </w:r>
-      <w:proofErr w:type="gramStart"/>
-      <w:r>
-        <w:rPr>
-          <w:rFonts w:ascii="Times New Roman" w:hAnsi="Times New Roman" w:cs="Times New Roman"/>
-          <w:sz w:val="24"/>
-          <w:szCs w:val="24"/>
-        </w:rPr>
-        <w:t>planning</w:t>
-      </w:r>
-      <w:proofErr w:type="gramEnd"/>
-      <w:r>
-        <w:rPr>
-          <w:rFonts w:ascii="Times New Roman" w:hAnsi="Times New Roman" w:cs="Times New Roman"/>
-          <w:sz w:val="24"/>
-          <w:szCs w:val="24"/>
-        </w:rPr>
-        <w:t xml:space="preserve"> and designing of the project. </w:t>
+        <w:t xml:space="preserve"> used for documentation, planning and designing of the project. </w:t>
       </w:r>
       <w:r>
         <w:rPr>
@@ -2093,25 +2039,7 @@
           <w:sz w:val="24"/>
           <w:szCs w:val="24"/>
         </w:rPr>
-        <w:t xml:space="preserve"> will be thoroughly explained, </w:t>
-      </w:r>
-      <w:proofErr w:type="gramStart"/>
-      <w:r>
-        <w:rPr>
-          <w:rFonts w:ascii="Times New Roman" w:hAnsi="Times New Roman" w:cs="Times New Roman"/>
-          <w:sz w:val="24"/>
-          <w:szCs w:val="24"/>
-        </w:rPr>
-        <w:t>dissected</w:t>
-      </w:r>
-      <w:proofErr w:type="gramEnd"/>
-      <w:r>
-        <w:rPr>
-          <w:rFonts w:ascii="Times New Roman" w:hAnsi="Times New Roman" w:cs="Times New Roman"/>
-          <w:sz w:val="24"/>
-          <w:szCs w:val="24"/>
-        </w:rPr>
-        <w:t xml:space="preserve"> and analysed</w:t>
+        <w:t xml:space="preserve"> will be thoroughly explained, dissected and analysed</w:t>
       </w:r>
       <w:r>
         <w:rPr>
@@ -2318,18 +2246,8 @@
           <w:sz w:val="24"/>
           <w:szCs w:val="24"/>
         </w:rPr>
-        <w:t xml:space="preserve"> Each technology will be </w:t>
-      </w:r>
-      <w:proofErr w:type="gramStart"/>
-      <w:r>
-        <w:rPr>
-          <w:rFonts w:ascii="Times New Roman" w:hAnsi="Times New Roman" w:cs="Times New Roman"/>
-          <w:sz w:val="24"/>
-          <w:szCs w:val="24"/>
-        </w:rPr>
-        <w:t>analysed to the fullest extent</w:t>
-      </w:r>
-      <w:proofErr w:type="gramEnd"/>
+        <w:t xml:space="preserve"> Each technology will be analysed to the fullest extent</w:t>
+      </w:r>
       <w:r>
         <w:rPr>
           <w:rFonts w:ascii="Times New Roman" w:hAnsi="Times New Roman" w:cs="Times New Roman"/>
@@ -2704,25 +2622,7 @@
           <w:sz w:val="24"/>
           <w:szCs w:val="24"/>
         </w:rPr>
-        <w:t xml:space="preserve"> GitHub repository, the backend GitHub </w:t>
-      </w:r>
-      <w:proofErr w:type="gramStart"/>
-      <w:r>
-        <w:rPr>
-          <w:rFonts w:ascii="Times New Roman" w:hAnsi="Times New Roman" w:cs="Times New Roman"/>
-          <w:sz w:val="24"/>
-          <w:szCs w:val="24"/>
-        </w:rPr>
-        <w:t>repository</w:t>
-      </w:r>
-      <w:proofErr w:type="gramEnd"/>
-      <w:r>
-        <w:rPr>
-          <w:rFonts w:ascii="Times New Roman" w:hAnsi="Times New Roman" w:cs="Times New Roman"/>
-          <w:sz w:val="24"/>
-          <w:szCs w:val="24"/>
-        </w:rPr>
-        <w:t xml:space="preserve"> and the link to the Heroku hosted application.</w:t>
+        <w:t xml:space="preserve"> GitHub repository, the backend GitHub repository and the link to the Heroku hosted application.</w:t>
       </w:r>
     </w:p>
     <w:p>
@@ -3021,25 +2921,7 @@
           <w:sz w:val="24"/>
           <w:szCs w:val="24"/>
         </w:rPr>
-        <w:t xml:space="preserve">The reasoning for not taking on the waterfall model is that it is too rigid. </w:t>
-      </w:r>
-      <w:proofErr w:type="gramStart"/>
-      <w:r>
-        <w:rPr>
-          <w:rFonts w:ascii="Times New Roman" w:hAnsi="Times New Roman" w:cs="Times New Roman"/>
-          <w:sz w:val="24"/>
-          <w:szCs w:val="24"/>
-        </w:rPr>
-        <w:t>In order to</w:t>
-      </w:r>
-      <w:proofErr w:type="gramEnd"/>
-      <w:r>
-        <w:rPr>
-          <w:rFonts w:ascii="Times New Roman" w:hAnsi="Times New Roman" w:cs="Times New Roman"/>
-          <w:sz w:val="24"/>
-          <w:szCs w:val="24"/>
-        </w:rPr>
-        <w:t xml:space="preserve"> move on to the next step, </w:t>
+        <w:t xml:space="preserve">The reasoning for not taking on the waterfall model is that it is too rigid. In order to move on to the next step, </w:t>
       </w:r>
       <w:r>
         <w:rPr>
@@ -3240,6 +3122,7 @@
       <w:r>
         <w:rPr>
           <w:rFonts w:ascii="Times New Roman" w:hAnsi="Times New Roman" w:cs="Times New Roman"/>
+          <w:noProof/>
           <w:sz w:val="24"/>
           <w:szCs w:val="24"/>
         </w:rPr>
@@ -3334,6 +3217,7 @@
       <w:r>
         <w:rPr>
           <w:rFonts w:ascii="Times New Roman" w:hAnsi="Times New Roman" w:cs="Times New Roman"/>
+          <w:noProof/>
           <w:sz w:val="24"/>
           <w:szCs w:val="24"/>
         </w:rPr>
@@ -3427,6 +3311,7 @@
       <w:r>
         <w:rPr>
           <w:rFonts w:ascii="Times New Roman" w:hAnsi="Times New Roman" w:cs="Times New Roman"/>
+          <w:noProof/>
           <w:sz w:val="24"/>
           <w:szCs w:val="24"/>
         </w:rPr>
@@ -3565,6 +3450,78 @@
           <w:sz w:val="24"/>
           <w:szCs w:val="24"/>
         </w:rPr>
+        <w:t>It was decided that during sprint 1 the following would be attempted to be completed</w:t>
+      </w:r>
+      <w:r>
+        <w:rPr>
+          <w:rFonts w:ascii="Times New Roman" w:hAnsi="Times New Roman" w:cs="Times New Roman"/>
+          <w:sz w:val="24"/>
+          <w:szCs w:val="24"/>
+        </w:rPr>
+        <w:t>:</w:t>
+      </w:r>
+    </w:p>
+    <w:p>
+      <w:pPr>
+        <w:pStyle w:val="ListParagraph"/>
+        <w:numPr>
+          <w:ilvl w:val="0"/>
+          <w:numId w:val="3"/>
+        </w:numPr>
+        <w:spacing w:line="360" w:lineRule="auto"/>
+        <w:rPr>
+          <w:rFonts w:ascii="Times New Roman" w:hAnsi="Times New Roman" w:cs="Times New Roman"/>
+          <w:sz w:val="24"/>
+          <w:szCs w:val="24"/>
+        </w:rPr>
+      </w:pPr>
+      <w:r>
+        <w:rPr>
+          <w:rFonts w:ascii="Times New Roman" w:hAnsi="Times New Roman" w:cs="Times New Roman"/>
+          <w:sz w:val="24"/>
+          <w:szCs w:val="24"/>
+        </w:rPr>
+        <w:t>Login page implementation</w:t>
+      </w:r>
+    </w:p>
+    <w:p>
+      <w:pPr>
+        <w:pStyle w:val="ListParagraph"/>
+        <w:numPr>
+          <w:ilvl w:val="0"/>
+          <w:numId w:val="3"/>
+        </w:numPr>
+        <w:spacing w:line="360" w:lineRule="auto"/>
+        <w:rPr>
+          <w:rFonts w:ascii="Times New Roman" w:hAnsi="Times New Roman" w:cs="Times New Roman"/>
+          <w:sz w:val="24"/>
+          <w:szCs w:val="24"/>
+        </w:rPr>
+      </w:pPr>
+      <w:r>
+        <w:rPr>
+          <w:rFonts w:ascii="Times New Roman" w:hAnsi="Times New Roman" w:cs="Times New Roman"/>
+          <w:sz w:val="24"/>
+          <w:szCs w:val="24"/>
+        </w:rPr>
+        <w:t>Register page Implementation</w:t>
+      </w:r>
+    </w:p>
+    <w:p>
+      <w:pPr>
+        <w:spacing w:line="360" w:lineRule="auto"/>
+        <w:rPr>
+          <w:rFonts w:ascii="Times New Roman" w:hAnsi="Times New Roman" w:cs="Times New Roman"/>
+          <w:sz w:val="24"/>
+          <w:szCs w:val="24"/>
+        </w:rPr>
+      </w:pPr>
+      <w:r>
+        <w:rPr>
+          <w:rFonts w:ascii="Times New Roman" w:hAnsi="Times New Roman" w:cs="Times New Roman"/>
+          <w:sz w:val="24"/>
+          <w:szCs w:val="24"/>
+        </w:rPr>
         <w:t>Sprint 2:</w:t>
       </w:r>
     </w:p>
@@ -3583,6 +3540,109 @@
           <w:sz w:val="24"/>
           <w:szCs w:val="24"/>
         </w:rPr>
+        <w:t xml:space="preserve">It was decided that during sprint </w:t>
+      </w:r>
+      <w:r>
+        <w:rPr>
+          <w:rFonts w:ascii="Times New Roman" w:hAnsi="Times New Roman" w:cs="Times New Roman"/>
+          <w:sz w:val="24"/>
+          <w:szCs w:val="24"/>
+        </w:rPr>
+        <w:t xml:space="preserve">2 </w:t>
+      </w:r>
+      <w:r>
+        <w:rPr>
+          <w:rFonts w:ascii="Times New Roman" w:hAnsi="Times New Roman" w:cs="Times New Roman"/>
+          <w:sz w:val="24"/>
+          <w:szCs w:val="24"/>
+        </w:rPr>
+        <w:t>the following would be attempted to be completed:</w:t>
+      </w:r>
+    </w:p>
+    <w:p>
+      <w:pPr>
+        <w:pStyle w:val="ListParagraph"/>
+        <w:numPr>
+          <w:ilvl w:val="0"/>
+          <w:numId w:val="4"/>
+        </w:numPr>
+        <w:spacing w:line="360" w:lineRule="auto"/>
+        <w:rPr>
+          <w:rFonts w:ascii="Times New Roman" w:hAnsi="Times New Roman" w:cs="Times New Roman"/>
+          <w:sz w:val="24"/>
+          <w:szCs w:val="24"/>
+        </w:rPr>
+      </w:pPr>
+      <w:r>
+        <w:rPr>
+          <w:rFonts w:ascii="Times New Roman" w:hAnsi="Times New Roman" w:cs="Times New Roman"/>
+          <w:sz w:val="24"/>
+          <w:szCs w:val="24"/>
+        </w:rPr>
+        <w:t>Home page design</w:t>
+      </w:r>
+    </w:p>
+    <w:p>
+      <w:pPr>
+        <w:pStyle w:val="ListParagraph"/>
+        <w:numPr>
+          <w:ilvl w:val="0"/>
+          <w:numId w:val="4"/>
+        </w:numPr>
+        <w:spacing w:line="360" w:lineRule="auto"/>
+        <w:rPr>
+          <w:rFonts w:ascii="Times New Roman" w:hAnsi="Times New Roman" w:cs="Times New Roman"/>
+          <w:sz w:val="24"/>
+          <w:szCs w:val="24"/>
+        </w:rPr>
+      </w:pPr>
+      <w:r>
+        <w:rPr>
+          <w:rFonts w:ascii="Times New Roman" w:hAnsi="Times New Roman" w:cs="Times New Roman"/>
+          <w:sz w:val="24"/>
+          <w:szCs w:val="24"/>
+        </w:rPr>
+        <w:t>Graph pages display</w:t>
+      </w:r>
+    </w:p>
+    <w:p>
+      <w:pPr>
+        <w:pStyle w:val="ListParagraph"/>
+        <w:numPr>
+          <w:ilvl w:val="0"/>
+          <w:numId w:val="4"/>
+        </w:numPr>
+        <w:spacing w:line="360" w:lineRule="auto"/>
+        <w:rPr>
+          <w:rFonts w:ascii="Times New Roman" w:hAnsi="Times New Roman" w:cs="Times New Roman"/>
+          <w:sz w:val="24"/>
+          <w:szCs w:val="24"/>
+        </w:rPr>
+      </w:pPr>
+      <w:r>
+        <w:rPr>
+          <w:rFonts w:ascii="Times New Roman" w:hAnsi="Times New Roman" w:cs="Times New Roman"/>
+          <w:sz w:val="24"/>
+          <w:szCs w:val="24"/>
+        </w:rPr>
+        <w:t>Pop up with user info</w:t>
+      </w:r>
+    </w:p>
+    <w:p>
+      <w:pPr>
+        <w:spacing w:line="360" w:lineRule="auto"/>
+        <w:rPr>
+          <w:rFonts w:ascii="Times New Roman" w:hAnsi="Times New Roman" w:cs="Times New Roman"/>
+          <w:sz w:val="24"/>
+          <w:szCs w:val="24"/>
+        </w:rPr>
+      </w:pPr>
+      <w:r>
+        <w:rPr>
+          <w:rFonts w:ascii="Times New Roman" w:hAnsi="Times New Roman" w:cs="Times New Roman"/>
+          <w:sz w:val="24"/>
+          <w:szCs w:val="24"/>
+        </w:rPr>
         <w:t>Sprint 3:</w:t>
       </w:r>
     </w:p>
@@ -3595,287 +3655,245 @@
           <w:szCs w:val="24"/>
         </w:rPr>
       </w:pPr>
-    </w:p>
-    <w:p>
-      <w:pPr>
-        <w:spacing w:line="360" w:lineRule="auto"/>
-        <w:rPr>
-          <w:rFonts w:ascii="Times New Roman" w:hAnsi="Times New Roman" w:cs="Times New Roman"/>
-          <w:sz w:val="24"/>
-          <w:szCs w:val="24"/>
-        </w:rPr>
-      </w:pPr>
-      <w:r>
-        <w:rPr>
-          <w:rFonts w:ascii="Times New Roman" w:hAnsi="Times New Roman" w:cs="Times New Roman"/>
-          <w:sz w:val="24"/>
-          <w:szCs w:val="24"/>
-        </w:rPr>
-        <w:t xml:space="preserve">Planning – drew out some design, discussion was </w:t>
-      </w:r>
-      <w:proofErr w:type="gramStart"/>
-      <w:r>
-        <w:rPr>
-          <w:rFonts w:ascii="Times New Roman" w:hAnsi="Times New Roman" w:cs="Times New Roman"/>
-          <w:sz w:val="24"/>
-          <w:szCs w:val="24"/>
-        </w:rPr>
-        <w:t>had</w:t>
-      </w:r>
-      <w:proofErr w:type="gramEnd"/>
-      <w:r>
-        <w:rPr>
-          <w:rFonts w:ascii="Times New Roman" w:hAnsi="Times New Roman" w:cs="Times New Roman"/>
-          <w:sz w:val="24"/>
-          <w:szCs w:val="24"/>
-        </w:rPr>
-        <w:t xml:space="preserve"> and changes were made between the team. Set out documenting the planning stage using one note and </w:t>
-      </w:r>
-      <w:proofErr w:type="spellStart"/>
-      <w:r>
-        <w:rPr>
-          <w:rFonts w:ascii="Times New Roman" w:hAnsi="Times New Roman" w:cs="Times New Roman"/>
-          <w:sz w:val="24"/>
-          <w:szCs w:val="24"/>
-        </w:rPr>
-        <w:t>jira</w:t>
-      </w:r>
-      <w:proofErr w:type="spellEnd"/>
-      <w:r>
-        <w:rPr>
-          <w:rFonts w:ascii="Times New Roman" w:hAnsi="Times New Roman" w:cs="Times New Roman"/>
-          <w:sz w:val="24"/>
-          <w:szCs w:val="24"/>
-        </w:rPr>
-        <w:t xml:space="preserve">. Used a </w:t>
-      </w:r>
-      <w:proofErr w:type="spellStart"/>
-      <w:r>
-        <w:rPr>
-          <w:rFonts w:ascii="Times New Roman" w:hAnsi="Times New Roman" w:cs="Times New Roman"/>
-          <w:sz w:val="24"/>
-          <w:szCs w:val="24"/>
-        </w:rPr>
-        <w:t>gannt</w:t>
-      </w:r>
-      <w:proofErr w:type="spellEnd"/>
-      <w:r>
-        <w:rPr>
-          <w:rFonts w:ascii="Times New Roman" w:hAnsi="Times New Roman" w:cs="Times New Roman"/>
-          <w:sz w:val="24"/>
-          <w:szCs w:val="24"/>
-        </w:rPr>
-        <w:t xml:space="preserve"> chart to set out a project timeline. Assigned tasks to each member, changes could be made to the </w:t>
-      </w:r>
-      <w:proofErr w:type="spellStart"/>
-      <w:r>
-        <w:rPr>
-          <w:rFonts w:ascii="Times New Roman" w:hAnsi="Times New Roman" w:cs="Times New Roman"/>
-          <w:sz w:val="24"/>
-          <w:szCs w:val="24"/>
-        </w:rPr>
-        <w:t>gannt</w:t>
-      </w:r>
-      <w:proofErr w:type="spellEnd"/>
-      <w:r>
-        <w:rPr>
-          <w:rFonts w:ascii="Times New Roman" w:hAnsi="Times New Roman" w:cs="Times New Roman"/>
-          <w:sz w:val="24"/>
-          <w:szCs w:val="24"/>
-        </w:rPr>
-        <w:t xml:space="preserve"> chart as time went on. </w:t>
-      </w:r>
-      <w:proofErr w:type="gramStart"/>
-      <w:r>
-        <w:rPr>
-          <w:rFonts w:ascii="Times New Roman" w:hAnsi="Times New Roman" w:cs="Times New Roman"/>
-          <w:sz w:val="24"/>
-          <w:szCs w:val="24"/>
-        </w:rPr>
-        <w:t>Made a plan</w:t>
-      </w:r>
-      <w:proofErr w:type="gramEnd"/>
-      <w:r>
-        <w:rPr>
-          <w:rFonts w:ascii="Times New Roman" w:hAnsi="Times New Roman" w:cs="Times New Roman"/>
-          <w:sz w:val="24"/>
-          <w:szCs w:val="24"/>
-        </w:rPr>
-        <w:t xml:space="preserve"> for most important features to implement and had a plan if things went bad what could be sacrificed</w:t>
-      </w:r>
-      <w:r>
-        <w:rPr>
-          <w:rFonts w:ascii="Times New Roman" w:hAnsi="Times New Roman" w:cs="Times New Roman"/>
-          <w:sz w:val="24"/>
-          <w:szCs w:val="24"/>
-        </w:rPr>
-        <w:t xml:space="preserve">. Mention sprints and what was in each one. </w:t>
-      </w:r>
-    </w:p>
-    <w:p>
-      <w:pPr>
-        <w:spacing w:line="360" w:lineRule="auto"/>
-        <w:rPr>
-          <w:rFonts w:ascii="Times New Roman" w:hAnsi="Times New Roman" w:cs="Times New Roman"/>
-          <w:sz w:val="24"/>
-          <w:szCs w:val="24"/>
-        </w:rPr>
-      </w:pPr>
-      <w:r>
-        <w:rPr>
-          <w:rFonts w:ascii="Times New Roman" w:hAnsi="Times New Roman" w:cs="Times New Roman"/>
-          <w:sz w:val="24"/>
-          <w:szCs w:val="24"/>
-        </w:rPr>
-        <w:t xml:space="preserve">Meetings were held every week with both team members and supervisors. </w:t>
-      </w:r>
-    </w:p>
-    <w:p>
-      <w:pPr>
-        <w:spacing w:line="360" w:lineRule="auto"/>
-        <w:rPr>
-          <w:rFonts w:ascii="Times New Roman" w:hAnsi="Times New Roman" w:cs="Times New Roman"/>
-          <w:sz w:val="24"/>
-          <w:szCs w:val="24"/>
-        </w:rPr>
-      </w:pPr>
-      <w:r>
-        <w:rPr>
-          <w:rFonts w:ascii="Times New Roman" w:hAnsi="Times New Roman" w:cs="Times New Roman"/>
-          <w:sz w:val="24"/>
-          <w:szCs w:val="24"/>
-        </w:rPr>
-        <w:t>Sprints</w:t>
-      </w:r>
-    </w:p>
-    <w:p>
-      <w:pPr>
-        <w:spacing w:line="360" w:lineRule="auto"/>
-        <w:rPr>
-          <w:rFonts w:ascii="Times New Roman" w:hAnsi="Times New Roman" w:cs="Times New Roman"/>
-          <w:sz w:val="24"/>
-          <w:szCs w:val="24"/>
-        </w:rPr>
-      </w:pPr>
-      <w:r>
-        <w:rPr>
-          <w:rFonts w:ascii="Times New Roman" w:hAnsi="Times New Roman" w:cs="Times New Roman"/>
-          <w:sz w:val="24"/>
-          <w:szCs w:val="24"/>
-        </w:rPr>
-        <w:t xml:space="preserve">We continuously tested the app as we made it. Testing for every aspect of what could possibly happen and testing any change no matter how minor. Time consuming but worth it for the steady progression of the project. </w:t>
-      </w:r>
-    </w:p>
-    <w:p>
-      <w:pPr>
-        <w:spacing w:line="360" w:lineRule="auto"/>
-        <w:rPr>
-          <w:rFonts w:ascii="Times New Roman" w:hAnsi="Times New Roman" w:cs="Times New Roman"/>
-          <w:sz w:val="24"/>
-          <w:szCs w:val="24"/>
-        </w:rPr>
-      </w:pPr>
-      <w:r>
-        <w:rPr>
-          <w:rFonts w:ascii="Times New Roman" w:hAnsi="Times New Roman" w:cs="Times New Roman"/>
-          <w:sz w:val="24"/>
-          <w:szCs w:val="24"/>
-        </w:rPr>
-        <w:t>GitHub was used as a tool for storing and collaborating on work</w:t>
-      </w:r>
-      <w:r>
-        <w:rPr>
-          <w:rFonts w:ascii="Times New Roman" w:hAnsi="Times New Roman" w:cs="Times New Roman"/>
-          <w:sz w:val="24"/>
-          <w:szCs w:val="24"/>
-        </w:rPr>
-        <w:t xml:space="preserve"> mention each repo</w:t>
-      </w:r>
-      <w:r>
-        <w:rPr>
-          <w:rFonts w:ascii="Times New Roman" w:hAnsi="Times New Roman" w:cs="Times New Roman"/>
-          <w:sz w:val="24"/>
-          <w:szCs w:val="24"/>
-        </w:rPr>
-        <w:t>.</w:t>
-      </w:r>
-      <w:r>
-        <w:rPr>
-          <w:rFonts w:ascii="Times New Roman" w:hAnsi="Times New Roman" w:cs="Times New Roman"/>
-          <w:sz w:val="24"/>
-          <w:szCs w:val="24"/>
-        </w:rPr>
-        <w:t xml:space="preserve"> One not for documentation. </w:t>
-      </w:r>
-    </w:p>
-    <w:p>
-      <w:pPr>
-        <w:spacing w:line="360" w:lineRule="auto"/>
-        <w:rPr>
-          <w:rFonts w:ascii="Times New Roman" w:hAnsi="Times New Roman" w:cs="Times New Roman"/>
-          <w:sz w:val="24"/>
-          <w:szCs w:val="24"/>
-        </w:rPr>
-      </w:pPr>
-      <w:r>
-        <w:rPr>
-          <w:rFonts w:ascii="Times New Roman" w:hAnsi="Times New Roman" w:cs="Times New Roman"/>
-          <w:sz w:val="24"/>
-          <w:szCs w:val="24"/>
-        </w:rPr>
-        <w:t xml:space="preserve">Mention the research taken. What was researched etc give some references to the research. </w:t>
-      </w:r>
-    </w:p>
-    <w:p>
-      <w:pPr>
-        <w:spacing w:line="360" w:lineRule="auto"/>
-        <w:rPr>
-          <w:rFonts w:ascii="Times New Roman" w:hAnsi="Times New Roman" w:cs="Times New Roman"/>
-          <w:sz w:val="24"/>
-          <w:szCs w:val="24"/>
-        </w:rPr>
-      </w:pPr>
-      <w:r>
-        <w:rPr>
-          <w:rFonts w:ascii="Times New Roman" w:hAnsi="Times New Roman" w:cs="Times New Roman"/>
-          <w:sz w:val="24"/>
-          <w:szCs w:val="24"/>
-        </w:rPr>
-        <w:t>Issues problems and how they were solved.</w:t>
-      </w:r>
-    </w:p>
-    <w:p>
-      <w:pPr>
-        <w:spacing w:line="360" w:lineRule="auto"/>
-        <w:rPr>
-          <w:rFonts w:ascii="Times New Roman" w:hAnsi="Times New Roman" w:cs="Times New Roman"/>
-          <w:sz w:val="24"/>
-          <w:szCs w:val="24"/>
-        </w:rPr>
-      </w:pPr>
-    </w:p>
-    <w:p>
-      <w:pPr>
-        <w:spacing w:line="360" w:lineRule="auto"/>
-        <w:rPr>
-          <w:rFonts w:ascii="Times New Roman" w:hAnsi="Times New Roman" w:cs="Times New Roman"/>
-          <w:sz w:val="24"/>
-          <w:szCs w:val="24"/>
-        </w:rPr>
-      </w:pPr>
-      <w:r>
-        <w:rPr>
-          <w:rFonts w:ascii="Times New Roman" w:hAnsi="Times New Roman" w:cs="Times New Roman"/>
-          <w:sz w:val="24"/>
-          <w:szCs w:val="24"/>
-        </w:rPr>
-        <w:t>Approach to the problem</w:t>
-      </w:r>
-    </w:p>
-    <w:p>
-      <w:pPr>
-        <w:spacing w:line="360" w:lineRule="auto"/>
-        <w:rPr>
+      <w:r>
+        <w:rPr>
+          <w:rFonts w:ascii="Times New Roman" w:hAnsi="Times New Roman" w:cs="Times New Roman"/>
+          <w:sz w:val="24"/>
+          <w:szCs w:val="24"/>
+        </w:rPr>
+        <w:t xml:space="preserve">It was decided that during sprint </w:t>
+      </w:r>
+      <w:r>
+        <w:rPr>
+          <w:rFonts w:ascii="Times New Roman" w:hAnsi="Times New Roman" w:cs="Times New Roman"/>
+          <w:sz w:val="24"/>
+          <w:szCs w:val="24"/>
+        </w:rPr>
+        <w:t>3</w:t>
+      </w:r>
+      <w:r>
+        <w:rPr>
+          <w:rFonts w:ascii="Times New Roman" w:hAnsi="Times New Roman" w:cs="Times New Roman"/>
+          <w:sz w:val="24"/>
+          <w:szCs w:val="24"/>
+        </w:rPr>
+        <w:t xml:space="preserve"> the following would be attempted to be completed:</w:t>
+      </w:r>
+    </w:p>
+    <w:p>
+      <w:pPr>
+        <w:pStyle w:val="ListParagraph"/>
+        <w:numPr>
+          <w:ilvl w:val="0"/>
+          <w:numId w:val="5"/>
+        </w:numPr>
+        <w:spacing w:line="360" w:lineRule="auto"/>
+        <w:rPr>
+          <w:rFonts w:ascii="Times New Roman" w:hAnsi="Times New Roman" w:cs="Times New Roman"/>
+          <w:sz w:val="24"/>
+          <w:szCs w:val="24"/>
+        </w:rPr>
+      </w:pPr>
+      <w:r>
+        <w:rPr>
+          <w:rFonts w:ascii="Times New Roman" w:hAnsi="Times New Roman" w:cs="Times New Roman"/>
+          <w:sz w:val="24"/>
+          <w:szCs w:val="24"/>
+        </w:rPr>
+        <w:t>Home page dynamically display data</w:t>
+      </w:r>
+    </w:p>
+    <w:p>
+      <w:pPr>
+        <w:pStyle w:val="ListParagraph"/>
+        <w:numPr>
+          <w:ilvl w:val="0"/>
+          <w:numId w:val="5"/>
+        </w:numPr>
+        <w:spacing w:line="360" w:lineRule="auto"/>
+        <w:rPr>
+          <w:rFonts w:ascii="Times New Roman" w:hAnsi="Times New Roman" w:cs="Times New Roman"/>
+          <w:sz w:val="24"/>
+          <w:szCs w:val="24"/>
+        </w:rPr>
+      </w:pPr>
+      <w:r>
+        <w:rPr>
+          <w:rFonts w:ascii="Times New Roman" w:hAnsi="Times New Roman" w:cs="Times New Roman"/>
+          <w:sz w:val="24"/>
+          <w:szCs w:val="24"/>
+        </w:rPr>
+        <w:t>Messaging application</w:t>
+      </w:r>
+    </w:p>
+    <w:p>
+      <w:pPr>
+        <w:spacing w:line="360" w:lineRule="auto"/>
+        <w:rPr>
+          <w:rFonts w:ascii="Times New Roman" w:hAnsi="Times New Roman" w:cs="Times New Roman"/>
+          <w:sz w:val="24"/>
+          <w:szCs w:val="24"/>
+        </w:rPr>
+      </w:pPr>
+      <w:r>
+        <w:rPr>
+          <w:rFonts w:ascii="Times New Roman" w:hAnsi="Times New Roman" w:cs="Times New Roman"/>
+          <w:sz w:val="24"/>
+          <w:szCs w:val="24"/>
+        </w:rPr>
+        <w:t xml:space="preserve">The sprints were adjusted as the project progressed, but this was how it was planned originally. </w:t>
+      </w:r>
+    </w:p>
+    <w:p>
+      <w:pPr>
+        <w:spacing w:line="360" w:lineRule="auto"/>
+        <w:rPr>
+          <w:rFonts w:ascii="Times New Roman" w:hAnsi="Times New Roman" w:cs="Times New Roman"/>
+          <w:sz w:val="24"/>
+          <w:szCs w:val="24"/>
+        </w:rPr>
+      </w:pPr>
+      <w:r>
+        <w:rPr>
+          <w:rFonts w:ascii="Times New Roman" w:hAnsi="Times New Roman" w:cs="Times New Roman"/>
+          <w:sz w:val="24"/>
+          <w:szCs w:val="24"/>
+        </w:rPr>
+        <w:t xml:space="preserve">After a plan had been organised, the next step was vital. It was important to research the technologies that were going to be used in the development of the web application. Some of the research that was conducted was to do with Neo4J and how to use it as this was going to be a new language that had to be learned. The next bit of research that had to be done was with the graphical side of the application. There are many different tools that can be used to superimpose a graph onto the front </w:t>
+      </w:r>
+      <w:r>
+        <w:rPr>
+          <w:rFonts w:ascii="Times New Roman" w:hAnsi="Times New Roman" w:cs="Times New Roman"/>
+          <w:sz w:val="24"/>
+          <w:szCs w:val="24"/>
+        </w:rPr>
+        <w:t>end,</w:t>
+      </w:r>
+      <w:r>
+        <w:rPr>
+          <w:rFonts w:ascii="Times New Roman" w:hAnsi="Times New Roman" w:cs="Times New Roman"/>
+          <w:sz w:val="24"/>
+          <w:szCs w:val="24"/>
+        </w:rPr>
+        <w:t xml:space="preserve"> but it was important to find the best one for this project. </w:t>
+      </w:r>
+      <w:r>
+        <w:rPr>
+          <w:rFonts w:ascii="Times New Roman" w:hAnsi="Times New Roman" w:cs="Times New Roman"/>
+          <w:sz w:val="24"/>
+          <w:szCs w:val="24"/>
+        </w:rPr>
+        <w:t xml:space="preserve">Some of these tools researched was D3.js, Neovis and VivaGraphJS among many others. </w:t>
+      </w:r>
+    </w:p>
+    <w:p>
+      <w:pPr>
+        <w:spacing w:line="360" w:lineRule="auto"/>
+        <w:rPr>
+          <w:rFonts w:ascii="Times New Roman" w:hAnsi="Times New Roman" w:cs="Times New Roman"/>
+          <w:sz w:val="24"/>
+          <w:szCs w:val="24"/>
+        </w:rPr>
+      </w:pPr>
+      <w:r>
+        <w:rPr>
+          <w:rFonts w:ascii="Times New Roman" w:hAnsi="Times New Roman" w:cs="Times New Roman"/>
+          <w:sz w:val="24"/>
+          <w:szCs w:val="24"/>
+        </w:rPr>
+        <w:t xml:space="preserve">Meetings were held on a weekly basis. This was decided on in the early days of the project. </w:t>
+      </w:r>
+      <w:r>
+        <w:rPr>
+          <w:rFonts w:ascii="Times New Roman" w:hAnsi="Times New Roman" w:cs="Times New Roman"/>
+          <w:sz w:val="24"/>
+          <w:szCs w:val="24"/>
+        </w:rPr>
+        <w:t xml:space="preserve">The importance of meetings were vital in order to ensure the project was being kept on track and to ensure every team member was doing as much as they could to the best of their ability. The supervisor was a big help in the advice that they gave as well as the reassurance of the work that was done was correct and done to a high standard. </w:t>
+      </w:r>
+      <w:r>
+        <w:rPr>
+          <w:rFonts w:ascii="Times New Roman" w:hAnsi="Times New Roman" w:cs="Times New Roman"/>
+          <w:sz w:val="24"/>
+          <w:szCs w:val="24"/>
+        </w:rPr>
+        <w:t xml:space="preserve">Feedback was very important to the progress of the project. </w:t>
+      </w:r>
+    </w:p>
+    <w:p>
+      <w:pPr>
+        <w:spacing w:line="360" w:lineRule="auto"/>
+        <w:rPr>
+          <w:rFonts w:ascii="Times New Roman" w:hAnsi="Times New Roman" w:cs="Times New Roman"/>
+          <w:sz w:val="24"/>
+          <w:szCs w:val="24"/>
+        </w:rPr>
+      </w:pPr>
+      <w:r>
+        <w:rPr>
+          <w:rFonts w:ascii="Times New Roman" w:hAnsi="Times New Roman" w:cs="Times New Roman"/>
+          <w:sz w:val="24"/>
+          <w:szCs w:val="24"/>
+        </w:rPr>
+        <w:lastRenderedPageBreak/>
+        <w:t>GitHub was used for the storage and collaboration of the project. This is where any work was stored and continuously updated with any changes and or issues that may have arisen.</w:t>
+      </w:r>
+      <w:r>
+        <w:rPr>
+          <w:rFonts w:ascii="Times New Roman" w:hAnsi="Times New Roman" w:cs="Times New Roman"/>
+          <w:sz w:val="24"/>
+          <w:szCs w:val="24"/>
+        </w:rPr>
+        <w:t xml:space="preserve"> The commit history was of particular use as there it could be seen what stage the project was at and if an error needed fixing.</w:t>
+      </w:r>
+      <w:r>
+        <w:rPr>
+          <w:rFonts w:ascii="Times New Roman" w:hAnsi="Times New Roman" w:cs="Times New Roman"/>
+          <w:sz w:val="24"/>
+          <w:szCs w:val="24"/>
+        </w:rPr>
+        <w:t xml:space="preserve"> OneNote from Microsoft was used for documenting any progress or issues as well as minute meetings throughout the duration of the project. </w:t>
+      </w:r>
+      <w:r>
+        <w:rPr>
+          <w:rFonts w:ascii="Times New Roman" w:hAnsi="Times New Roman" w:cs="Times New Roman"/>
+          <w:sz w:val="24"/>
+          <w:szCs w:val="24"/>
+        </w:rPr>
+        <w:t xml:space="preserve">The other tool for project management was </w:t>
+      </w:r>
+      <w:r>
+        <w:rPr>
+          <w:rFonts w:ascii="Times New Roman" w:hAnsi="Times New Roman" w:cs="Times New Roman"/>
+          <w:sz w:val="24"/>
+          <w:szCs w:val="24"/>
+        </w:rPr>
+        <w:t xml:space="preserve">Jira which was discussed in detail above. </w:t>
+      </w:r>
+    </w:p>
+    <w:p>
+      <w:pPr>
+        <w:spacing w:line="360" w:lineRule="auto"/>
+        <w:rPr>
+          <w:rFonts w:ascii="Times New Roman" w:hAnsi="Times New Roman" w:cs="Times New Roman"/>
+          <w:sz w:val="24"/>
+          <w:szCs w:val="24"/>
+        </w:rPr>
+      </w:pPr>
+      <w:r>
+        <w:rPr>
+          <w:rFonts w:ascii="Times New Roman" w:hAnsi="Times New Roman" w:cs="Times New Roman"/>
+          <w:sz w:val="24"/>
+          <w:szCs w:val="24"/>
+        </w:rPr>
+        <w:t>References:</w:t>
+      </w:r>
+    </w:p>
+    <w:p>
+      <w:pPr>
+        <w:spacing w:line="360" w:lineRule="auto"/>
+        <w:rPr>
+          <w:rStyle w:val="Hyperlink"/>
           <w:rFonts w:ascii="Times New Roman" w:hAnsi="Times New Roman" w:cs="Times New Roman"/>
           <w:b/>
           <w:bCs/>
@@ -3908,6 +3926,118 @@
           <w:szCs w:val="20"/>
         </w:rPr>
       </w:pPr>
+      <w:hyperlink r:id="rId15" w:history="1">
+        <w:r>
+          <w:rPr>
+            <w:rStyle w:val="Hyperlink"/>
+            <w:rFonts w:ascii="Times New Roman" w:hAnsi="Times New Roman" w:cs="Times New Roman"/>
+            <w:b/>
+            <w:bCs/>
+            <w:sz w:val="20"/>
+            <w:szCs w:val="20"/>
+          </w:rPr>
+          <w:t>https://github.com/neo4j-contrib/neovis.js/</w:t>
+        </w:r>
+      </w:hyperlink>
+    </w:p>
+    <w:p>
+      <w:pPr>
+        <w:spacing w:line="360" w:lineRule="auto"/>
+        <w:rPr>
+          <w:rFonts w:ascii="Times New Roman" w:hAnsi="Times New Roman" w:cs="Times New Roman"/>
+          <w:b/>
+          <w:bCs/>
+          <w:sz w:val="20"/>
+          <w:szCs w:val="20"/>
+        </w:rPr>
+      </w:pPr>
+      <w:hyperlink r:id="rId16" w:history="1">
+        <w:r>
+          <w:rPr>
+            <w:rStyle w:val="Hyperlink"/>
+            <w:rFonts w:ascii="Times New Roman" w:hAnsi="Times New Roman" w:cs="Times New Roman"/>
+            <w:b/>
+            <w:bCs/>
+            <w:sz w:val="20"/>
+            <w:szCs w:val="20"/>
+          </w:rPr>
+          <w:t>https://neo4j.com/developer-blog/graph-visualization-with-neo4j-using-neovis-js/</w:t>
+        </w:r>
+      </w:hyperlink>
+    </w:p>
+    <w:p>
+      <w:pPr>
+        <w:spacing w:line="360" w:lineRule="auto"/>
+        <w:rPr>
+          <w:rFonts w:ascii="Times New Roman" w:hAnsi="Times New Roman" w:cs="Times New Roman"/>
+          <w:b/>
+          <w:bCs/>
+          <w:sz w:val="20"/>
+          <w:szCs w:val="20"/>
+        </w:rPr>
+      </w:pPr>
+      <w:hyperlink r:id="rId17" w:history="1">
+        <w:r>
+          <w:rPr>
+            <w:rStyle w:val="Hyperlink"/>
+            <w:rFonts w:ascii="Times New Roman" w:hAnsi="Times New Roman" w:cs="Times New Roman"/>
+            <w:b/>
+            <w:bCs/>
+            <w:sz w:val="20"/>
+            <w:szCs w:val="20"/>
+          </w:rPr>
+          <w:t>https://d3-graph-gallery.com/</w:t>
+        </w:r>
+      </w:hyperlink>
+    </w:p>
+    <w:p>
+      <w:pPr>
+        <w:spacing w:line="360" w:lineRule="auto"/>
+        <w:rPr>
+          <w:rFonts w:ascii="Times New Roman" w:hAnsi="Times New Roman" w:cs="Times New Roman"/>
+          <w:b/>
+          <w:bCs/>
+          <w:sz w:val="20"/>
+          <w:szCs w:val="20"/>
+        </w:rPr>
+      </w:pPr>
+      <w:hyperlink r:id="rId18" w:history="1">
+        <w:r>
+          <w:rPr>
+            <w:rStyle w:val="Hyperlink"/>
+            <w:rFonts w:ascii="Times New Roman" w:hAnsi="Times New Roman" w:cs="Times New Roman"/>
+            <w:b/>
+            <w:bCs/>
+            <w:sz w:val="20"/>
+            <w:szCs w:val="20"/>
+          </w:rPr>
+          <w:t>https://d3js.org/</w:t>
+        </w:r>
+      </w:hyperlink>
+    </w:p>
+    <w:p>
+      <w:pPr>
+        <w:spacing w:line="360" w:lineRule="auto"/>
+        <w:rPr>
+          <w:rFonts w:ascii="Times New Roman" w:hAnsi="Times New Roman" w:cs="Times New Roman"/>
+          <w:b/>
+          <w:bCs/>
+          <w:sz w:val="20"/>
+          <w:szCs w:val="20"/>
+        </w:rPr>
+      </w:pPr>
+    </w:p>
+    <w:p>
+      <w:pPr>
+        <w:spacing w:line="360" w:lineRule="auto"/>
+        <w:rPr>
+          <w:rFonts w:ascii="Times New Roman" w:hAnsi="Times New Roman" w:cs="Times New Roman"/>
+          <w:b/>
+          <w:bCs/>
+          <w:sz w:val="20"/>
+          <w:szCs w:val="20"/>
+        </w:rPr>
+      </w:pPr>
     </w:p>
     <w:p>
       <w:pPr>
@@ -4180,8 +4310,8 @@
       </w:r>
     </w:p>
     <w:sectPr>
-      <w:headerReference w:type="default" r:id="rId15"/>
-      <w:footerReference w:type="default" r:id="rId16"/>
+      <w:headerReference w:type="default" r:id="rId19"/>
+      <w:footerReference w:type="default" r:id="rId20"/>
       <w:pgSz w:w="11906" w:h="16838"/>
       <w:pgMar w:top="1440" w:right="1440" w:bottom="1440" w:left="1440" w:header="708" w:footer="708" w:gutter="0"/>
       <w:cols w:space="708"/>
@@ -4353,7 +4483,7 @@
         <v:path o:extrusionok="f" gradientshapeok="t" o:connecttype="rect"/>
         <o:lock v:ext="edit" aspectratio="t"/>
       </v:shapetype>
-      <v:shape id="_x0000_i1118" type="#_x0000_t75" style="width:11.25pt;height:11.25pt" o:bullet="t">
+      <v:shape id="_x0000_i1123" type="#_x0000_t75" style="width:11.25pt;height:11.25pt" o:bullet="t">
         <v:imagedata r:id="rId1" o:title="mso2F88"/>
       </v:shape>
     </w:pict>
@@ -4448,9 +4578,9 @@
     </w:lvl>
   </w:abstractNum>
   <w:abstractNum w:abstractNumId="1" w15:restartNumberingAfterBreak="0">
-    <w:nsid w:val="29683F6E"/>
+    <w:nsid w:val="261528F3"/>
     <w:multiLevelType w:val="hybridMultilevel"/>
-    <w:tmpl w:val="46664DDC"/>
+    <w:tmpl w:val="68969886"/>
     <w:lvl w:ilvl="0" w:tplc="18090001">
       <w:start w:val="1"/>
       <w:numFmt w:val="bullet"/>
@@ -4561,6 +4691,119 @@
     </w:lvl>
   </w:abstractNum>
   <w:abstractNum w:abstractNumId="2" w15:restartNumberingAfterBreak="0">
+    <w:nsid w:val="29683F6E"/>
+    <w:multiLevelType w:val="hybridMultilevel"/>
+    <w:tmpl w:val="F794B186"/>
+    <w:lvl w:ilvl="0" w:tplc="18090001">
+      <w:start w:val="1"/>
+      <w:numFmt w:val="bullet"/>
+      <w:lvlText w:val=""/>
+      <w:lvlJc w:val="left"/>
+      <w:pPr>
+        <w:ind w:left="720" w:hanging="360"/>
+      </w:pPr>
+      <w:rPr>
+        <w:rFonts w:ascii="Symbol" w:hAnsi="Symbol" w:hint="default"/>
+      </w:rPr>
+    </w:lvl>
+    <w:lvl w:ilvl="1" w:tplc="18090003" w:tentative="1">
+      <w:start w:val="1"/>
+      <w:numFmt w:val="bullet"/>
+      <w:lvlText w:val="o"/>
+      <w:lvlJc w:val="left"/>
+      <w:pPr>
+        <w:ind w:left="1440" w:hanging="360"/>
+      </w:pPr>
+      <w:rPr>
+        <w:rFonts w:ascii="Courier New" w:hAnsi="Courier New" w:cs="Courier New" w:hint="default"/>
+      </w:rPr>
+    </w:lvl>
+    <w:lvl w:ilvl="2" w:tplc="18090005" w:tentative="1">
+      <w:start w:val="1"/>
+      <w:numFmt w:val="bullet"/>
+      <w:lvlText w:val=""/>
+      <w:lvlJc w:val="left"/>
+      <w:pPr>
+        <w:ind w:left="2160" w:hanging="360"/>
+      </w:pPr>
+      <w:rPr>
+        <w:rFonts w:ascii="Wingdings" w:hAnsi="Wingdings" w:hint="default"/>
+      </w:rPr>
+    </w:lvl>
+    <w:lvl w:ilvl="3" w:tplc="18090001" w:tentative="1">
+      <w:start w:val="1"/>
+      <w:numFmt w:val="bullet"/>
+      <w:lvlText w:val=""/>
+      <w:lvlJc w:val="left"/>
+      <w:pPr>
+        <w:ind w:left="2880" w:hanging="360"/>
+      </w:pPr>
+      <w:rPr>
+        <w:rFonts w:ascii="Symbol" w:hAnsi="Symbol" w:hint="default"/>
+      </w:rPr>
+    </w:lvl>
+    <w:lvl w:ilvl="4" w:tplc="18090003" w:tentative="1">
+      <w:start w:val="1"/>
+      <w:numFmt w:val="bullet"/>
+      <w:lvlText w:val="o"/>
+      <w:lvlJc w:val="left"/>
+      <w:pPr>
+        <w:ind w:left="3600" w:hanging="360"/>
+      </w:pPr>
+      <w:rPr>
+        <w:rFonts w:ascii="Courier New" w:hAnsi="Courier New" w:cs="Courier New" w:hint="default"/>
+      </w:rPr>
+    </w:lvl>
+    <w:lvl w:ilvl="5" w:tplc="18090005" w:tentative="1">
+      <w:start w:val="1"/>
+      <w:numFmt w:val="bullet"/>
+      <w:lvlText w:val=""/>
+      <w:lvlJc w:val="left"/>
+      <w:pPr>
+        <w:ind w:left="4320" w:hanging="360"/>
+      </w:pPr>
+      <w:rPr>
+        <w:rFonts w:ascii="Wingdings" w:hAnsi="Wingdings" w:hint="default"/>
+      </w:rPr>
+    </w:lvl>
+    <w:lvl w:ilvl="6" w:tplc="18090001" w:tentative="1">
+      <w:start w:val="1"/>
+      <w:numFmt w:val="bullet"/>
+      <w:lvlText w:val=""/>
+      <w:lvlJc w:val="left"/>
+      <w:pPr>
+        <w:ind w:left="5040" w:hanging="360"/>
+      </w:pPr>
+      <w:rPr>
+        <w:rFonts w:ascii="Symbol" w:hAnsi="Symbol" w:hint="default"/>
+      </w:rPr>
+    </w:lvl>
+    <w:lvl w:ilvl="7" w:tplc="18090003" w:tentative="1">
+      <w:start w:val="1"/>
+      <w:numFmt w:val="bullet"/>
+      <w:lvlText w:val="o"/>
+      <w:lvlJc w:val="left"/>
+      <w:pPr>
+        <w:ind w:left="5760" w:hanging="360"/>
+      </w:pPr>
+      <w:rPr>
+        <w:rFonts w:ascii="Courier New" w:hAnsi="Courier New" w:cs="Courier New" w:hint="default"/>
+      </w:rPr>
+    </w:lvl>
+    <w:lvl w:ilvl="8" w:tplc="18090005" w:tentative="1">
+      <w:start w:val="1"/>
+      <w:numFmt w:val="bullet"/>
+      <w:lvlText w:val=""/>
+      <w:lvlJc w:val="left"/>
+      <w:pPr>
+        <w:ind w:left="6480" w:hanging="360"/>
+      </w:pPr>
+      <w:rPr>
+        <w:rFonts w:ascii="Wingdings" w:hAnsi="Wingdings" w:hint="default"/>
+      </w:rPr>
+    </w:lvl>
+  </w:abstractNum>
+  <w:abstractNum w:abstractNumId="3" w15:restartNumberingAfterBreak="0">
     <w:nsid w:val="3E5D296A"/>
     <w:multiLevelType w:val="hybridMultilevel"/>
     <w:tmpl w:val="F3E08B8C"/>
@@ -4649,14 +4892,133 @@
       </w:pPr>
     </w:lvl>
   </w:abstractNum>
+  <w:abstractNum w:abstractNumId="4" w15:restartNumberingAfterBreak="0">
+    <w:nsid w:val="463946AB"/>
+    <w:multiLevelType w:val="hybridMultilevel"/>
+    <w:tmpl w:val="A22278B0"/>
+    <w:lvl w:ilvl="0" w:tplc="18090001">
+      <w:start w:val="1"/>
+      <w:numFmt w:val="bullet"/>
+      <w:lvlText w:val=""/>
+      <w:lvlJc w:val="left"/>
+      <w:pPr>
+        <w:ind w:left="720" w:hanging="360"/>
+      </w:pPr>
+      <w:rPr>
+        <w:rFonts w:ascii="Symbol" w:hAnsi="Symbol" w:hint="default"/>
+      </w:rPr>
+    </w:lvl>
+    <w:lvl w:ilvl="1" w:tplc="18090003" w:tentative="1">
+      <w:start w:val="1"/>
+      <w:numFmt w:val="bullet"/>
+      <w:lvlText w:val="o"/>
+      <w:lvlJc w:val="left"/>
+      <w:pPr>
+        <w:ind w:left="1440" w:hanging="360"/>
+      </w:pPr>
+      <w:rPr>
+        <w:rFonts w:ascii="Courier New" w:hAnsi="Courier New" w:cs="Courier New" w:hint="default"/>
+      </w:rPr>
+    </w:lvl>
+    <w:lvl w:ilvl="2" w:tplc="18090005" w:tentative="1">
+      <w:start w:val="1"/>
+      <w:numFmt w:val="bullet"/>
+      <w:lvlText w:val=""/>
+      <w:lvlJc w:val="left"/>
+      <w:pPr>
+        <w:ind w:left="2160" w:hanging="360"/>
+      </w:pPr>
+      <w:rPr>
+        <w:rFonts w:ascii="Wingdings" w:hAnsi="Wingdings" w:hint="default"/>
+      </w:rPr>
+    </w:lvl>
+    <w:lvl w:ilvl="3" w:tplc="18090001" w:tentative="1">
+      <w:start w:val="1"/>
+      <w:numFmt w:val="bullet"/>
+      <w:lvlText w:val=""/>
+      <w:lvlJc w:val="left"/>
+      <w:pPr>
+        <w:ind w:left="2880" w:hanging="360"/>
+      </w:pPr>
+      <w:rPr>
+        <w:rFonts w:ascii="Symbol" w:hAnsi="Symbol" w:hint="default"/>
+      </w:rPr>
+    </w:lvl>
+    <w:lvl w:ilvl="4" w:tplc="18090003" w:tentative="1">
+      <w:start w:val="1"/>
+      <w:numFmt w:val="bullet"/>
+      <w:lvlText w:val="o"/>
+      <w:lvlJc w:val="left"/>
+      <w:pPr>
+        <w:ind w:left="3600" w:hanging="360"/>
+      </w:pPr>
+      <w:rPr>
+        <w:rFonts w:ascii="Courier New" w:hAnsi="Courier New" w:cs="Courier New" w:hint="default"/>
+      </w:rPr>
+    </w:lvl>
+    <w:lvl w:ilvl="5" w:tplc="18090005" w:tentative="1">
+      <w:start w:val="1"/>
+      <w:numFmt w:val="bullet"/>
+      <w:lvlText w:val=""/>
+      <w:lvlJc w:val="left"/>
+      <w:pPr>
+        <w:ind w:left="4320" w:hanging="360"/>
+      </w:pPr>
+      <w:rPr>
+        <w:rFonts w:ascii="Wingdings" w:hAnsi="Wingdings" w:hint="default"/>
+      </w:rPr>
+    </w:lvl>
+    <w:lvl w:ilvl="6" w:tplc="18090001" w:tentative="1">
+      <w:start w:val="1"/>
+      <w:numFmt w:val="bullet"/>
+      <w:lvlText w:val=""/>
+      <w:lvlJc w:val="left"/>
+      <w:pPr>
+        <w:ind w:left="5040" w:hanging="360"/>
+      </w:pPr>
+      <w:rPr>
+        <w:rFonts w:ascii="Symbol" w:hAnsi="Symbol" w:hint="default"/>
+      </w:rPr>
+    </w:lvl>
+    <w:lvl w:ilvl="7" w:tplc="18090003" w:tentative="1">
+      <w:start w:val="1"/>
+      <w:numFmt w:val="bullet"/>
+      <w:lvlText w:val="o"/>
+      <w:lvlJc w:val="left"/>
+      <w:pPr>
+        <w:ind w:left="5760" w:hanging="360"/>
+      </w:pPr>
+      <w:rPr>
+        <w:rFonts w:ascii="Courier New" w:hAnsi="Courier New" w:cs="Courier New" w:hint="default"/>
+      </w:rPr>
+    </w:lvl>
+    <w:lvl w:ilvl="8" w:tplc="18090005" w:tentative="1">
+      <w:start w:val="1"/>
+      <w:numFmt w:val="bullet"/>
+      <w:lvlText w:val=""/>
+      <w:lvlJc w:val="left"/>
+      <w:pPr>
+        <w:ind w:left="6480" w:hanging="360"/>
+      </w:pPr>
+      <w:rPr>
+        <w:rFonts w:ascii="Wingdings" w:hAnsi="Wingdings" w:hint="default"/>
+      </w:rPr>
+    </w:lvl>
+  </w:abstractNum>
   <w:num w:numId="1">
     <w:abstractNumId w:val="0"/>
   </w:num>
   <w:num w:numId="2">
+    <w:abstractNumId w:val="3"/>
+  </w:num>
+  <w:num w:numId="3">
     <w:abstractNumId w:val="2"/>
   </w:num>
-  <w:num w:numId="3">
+  <w:num w:numId="4">
     <w:abstractNumId w:val="1"/>
+  </w:num>
+  <w:num w:numId="5">
+    <w:abstractNumId w:val="4"/>
   </w:num>
 </w:numbering>
 </file>

</xml_diff>

<commit_message>
system design dissertation work
</commit_message>
<xml_diff>
--- a/Dissertation - Ciaran Roche.docx
+++ b/Dissertation - Ciaran Roche.docx
@@ -2648,6 +2648,9 @@
     <w:p>
       <w:pPr>
         <w:spacing w:line="360" w:lineRule="auto"/>
+        <w:rPr>
+          <w:rFonts w:ascii="Times New Roman" w:hAnsi="Times New Roman" w:cs="Times New Roman"/>
+        </w:rPr>
       </w:pPr>
     </w:p>
     <w:p>
@@ -2871,25 +2874,7 @@
           <w:sz w:val="24"/>
           <w:szCs w:val="24"/>
         </w:rPr>
-        <w:t xml:space="preserve">After much deliberation between team members and with advice from the supervisor, it was decided that an Agile approach benefitted the project the most. The reason for this is due to </w:t>
-      </w:r>
-      <w:proofErr w:type="spellStart"/>
-      <w:r>
-        <w:rPr>
-          <w:rFonts w:ascii="Times New Roman" w:hAnsi="Times New Roman" w:cs="Times New Roman"/>
-          <w:sz w:val="24"/>
-          <w:szCs w:val="24"/>
-        </w:rPr>
-        <w:t>Agiles</w:t>
-      </w:r>
-      <w:proofErr w:type="spellEnd"/>
-      <w:r>
-        <w:rPr>
-          <w:rFonts w:ascii="Times New Roman" w:hAnsi="Times New Roman" w:cs="Times New Roman"/>
-          <w:sz w:val="24"/>
-          <w:szCs w:val="24"/>
-        </w:rPr>
-        <w:t>’ flexibility</w:t>
+        <w:t>After much deliberation between team members and with advice from the supervisor, it was decided that an Agile approach benefitted the project the most. The reason for this is due to Agiles’ flexibility</w:t>
       </w:r>
       <w:r>
         <w:rPr>
@@ -3540,23 +3525,7 @@
           <w:sz w:val="24"/>
           <w:szCs w:val="24"/>
         </w:rPr>
-        <w:t xml:space="preserve">It was decided that during sprint </w:t>
-      </w:r>
-      <w:r>
-        <w:rPr>
-          <w:rFonts w:ascii="Times New Roman" w:hAnsi="Times New Roman" w:cs="Times New Roman"/>
-          <w:sz w:val="24"/>
-          <w:szCs w:val="24"/>
-        </w:rPr>
-        <w:t xml:space="preserve">2 </w:t>
-      </w:r>
-      <w:r>
-        <w:rPr>
-          <w:rFonts w:ascii="Times New Roman" w:hAnsi="Times New Roman" w:cs="Times New Roman"/>
-          <w:sz w:val="24"/>
-          <w:szCs w:val="24"/>
-        </w:rPr>
-        <w:t>the following would be attempted to be completed:</w:t>
+        <w:t>It was decided that during sprint 2 the following would be attempted to be completed:</w:t>
       </w:r>
     </w:p>
     <w:p>
@@ -3661,23 +3630,7 @@
           <w:sz w:val="24"/>
           <w:szCs w:val="24"/>
         </w:rPr>
-        <w:t xml:space="preserve">It was decided that during sprint </w:t>
-      </w:r>
-      <w:r>
-        <w:rPr>
-          <w:rFonts w:ascii="Times New Roman" w:hAnsi="Times New Roman" w:cs="Times New Roman"/>
-          <w:sz w:val="24"/>
-          <w:szCs w:val="24"/>
-        </w:rPr>
-        <w:t>3</w:t>
-      </w:r>
-      <w:r>
-        <w:rPr>
-          <w:rFonts w:ascii="Times New Roman" w:hAnsi="Times New Roman" w:cs="Times New Roman"/>
-          <w:sz w:val="24"/>
-          <w:szCs w:val="24"/>
-        </w:rPr>
-        <w:t xml:space="preserve"> the following would be attempted to be completed:</w:t>
+        <w:t>It was decided that during sprint 3 the following would be attempted to be completed:</w:t>
       </w:r>
     </w:p>
     <w:p>
@@ -4134,6 +4087,1113 @@
         <w:spacing w:line="360" w:lineRule="auto"/>
         <w:rPr>
           <w:rFonts w:ascii="Times New Roman" w:hAnsi="Times New Roman" w:cs="Times New Roman"/>
+          <w:sz w:val="24"/>
+          <w:szCs w:val="24"/>
+        </w:rPr>
+      </w:pPr>
+      <w:r>
+        <w:rPr>
+          <w:rFonts w:ascii="Times New Roman" w:hAnsi="Times New Roman" w:cs="Times New Roman"/>
+          <w:sz w:val="24"/>
+          <w:szCs w:val="24"/>
+        </w:rPr>
+        <w:t>The how of the project.</w:t>
+      </w:r>
+      <w:r>
+        <w:rPr>
+          <w:rFonts w:ascii="Times New Roman" w:hAnsi="Times New Roman" w:cs="Times New Roman"/>
+          <w:sz w:val="24"/>
+          <w:szCs w:val="24"/>
+        </w:rPr>
+        <w:t xml:space="preserve"> </w:t>
+      </w:r>
+    </w:p>
+    <w:p>
+      <w:pPr>
+        <w:spacing w:line="360" w:lineRule="auto"/>
+        <w:rPr>
+          <w:rFonts w:ascii="Times New Roman" w:hAnsi="Times New Roman" w:cs="Times New Roman"/>
+          <w:sz w:val="24"/>
+          <w:szCs w:val="24"/>
+        </w:rPr>
+      </w:pPr>
+      <w:r>
+        <w:rPr>
+          <w:rFonts w:ascii="Times New Roman" w:hAnsi="Times New Roman" w:cs="Times New Roman"/>
+          <w:sz w:val="24"/>
+          <w:szCs w:val="24"/>
+        </w:rPr>
+        <w:t xml:space="preserve">The application was made using the React framework. </w:t>
+      </w:r>
+      <w:r>
+        <w:rPr>
+          <w:rFonts w:ascii="Times New Roman" w:hAnsi="Times New Roman" w:cs="Times New Roman"/>
+          <w:sz w:val="24"/>
+          <w:szCs w:val="24"/>
+        </w:rPr>
+        <w:t xml:space="preserve">React is a web application framework that is used for creating interactive user interfaces. </w:t>
+      </w:r>
+      <w:r>
+        <w:rPr>
+          <w:rFonts w:ascii="Times New Roman" w:hAnsi="Times New Roman" w:cs="Times New Roman"/>
+          <w:sz w:val="24"/>
+          <w:szCs w:val="24"/>
+        </w:rPr>
+        <w:t xml:space="preserve">In addition to the React framework, the graphical designs that were used to superimpose the graph from the Neo4J database was done using D3.js. The first step of the design was to plan it, as previously mentioned in the methodology section. Below are the sample designs that were drawn out and used as a basis for developing the front end of the application. </w:t>
+      </w:r>
+    </w:p>
+    <w:p>
+      <w:pPr>
+        <w:pStyle w:val="ListParagraph"/>
+        <w:numPr>
+          <w:ilvl w:val="0"/>
+          <w:numId w:val="6"/>
+        </w:numPr>
+        <w:spacing w:line="360" w:lineRule="auto"/>
+        <w:rPr>
+          <w:rFonts w:ascii="Times New Roman" w:hAnsi="Times New Roman" w:cs="Times New Roman"/>
+          <w:sz w:val="24"/>
+          <w:szCs w:val="24"/>
+        </w:rPr>
+      </w:pPr>
+      <w:r>
+        <w:rPr>
+          <w:rFonts w:ascii="Times New Roman" w:hAnsi="Times New Roman" w:cs="Times New Roman"/>
+          <w:sz w:val="24"/>
+          <w:szCs w:val="24"/>
+        </w:rPr>
+        <w:t>Login Page</w:t>
+      </w:r>
+    </w:p>
+    <w:p>
+      <w:pPr>
+        <w:spacing w:after="0" w:line="360" w:lineRule="auto"/>
+        <w:rPr>
+          <w:rFonts w:ascii="Times New Roman" w:eastAsia="Times New Roman" w:hAnsi="Times New Roman" w:cs="Times New Roman"/>
+          <w:sz w:val="24"/>
+          <w:szCs w:val="24"/>
+          <w:lang w:eastAsia="en-IE"/>
+        </w:rPr>
+      </w:pPr>
+      <w:r>
+        <w:rPr>
+          <w:rFonts w:ascii="Times New Roman" w:hAnsi="Times New Roman" w:cs="Times New Roman"/>
+          <w:noProof/>
+          <w:sz w:val="24"/>
+          <w:szCs w:val="24"/>
+        </w:rPr>
+        <w:drawing>
+          <wp:inline distT="0" distB="0" distL="0" distR="0" wp14:anchorId="340F5343" wp14:editId="177C4F9F">
+            <wp:extent cx="3085872" cy="2314575"/>
+            <wp:effectExtent l="0" t="0" r="635" b="0"/>
+            <wp:docPr id="2" name="Picture 2" descr="A drawing on a piece of paper&#10;&#10;Description automatically generated with medium confidence"/>
+            <wp:cNvGraphicFramePr>
+              <a:graphicFrameLocks xmlns:a="http://schemas.openxmlformats.org/drawingml/2006/main" noChangeAspect="1"/>
+            </wp:cNvGraphicFramePr>
+            <a:graphic xmlns:a="http://schemas.openxmlformats.org/drawingml/2006/main">
+              <a:graphicData uri="http://schemas.openxmlformats.org/drawingml/2006/picture">
+                <pic:pic xmlns:pic="http://schemas.openxmlformats.org/drawingml/2006/picture">
+                  <pic:nvPicPr>
+                    <pic:cNvPr id="2" name="Picture 2" descr="A drawing on a piece of paper&#10;&#10;Description automatically generated with medium confidence"/>
+                    <pic:cNvPicPr>
+                      <a:picLocks noChangeAspect="1" noChangeArrowheads="1"/>
+                    </pic:cNvPicPr>
+                  </pic:nvPicPr>
+                  <pic:blipFill>
+                    <a:blip r:embed="rId19" cstate="print">
+                      <a:extLst>
+                        <a:ext uri="{28A0092B-C50C-407E-A947-70E740481C1C}">
+                          <a14:useLocalDpi xmlns:a14="http://schemas.microsoft.com/office/drawing/2010/main" val="0"/>
+                        </a:ext>
+                      </a:extLst>
+                    </a:blip>
+                    <a:srcRect/>
+                    <a:stretch>
+                      <a:fillRect/>
+                    </a:stretch>
+                  </pic:blipFill>
+                  <pic:spPr bwMode="auto">
+                    <a:xfrm>
+                      <a:off x="0" y="0"/>
+                      <a:ext cx="3091733" cy="2318971"/>
+                    </a:xfrm>
+                    <a:prstGeom prst="rect">
+                      <a:avLst/>
+                    </a:prstGeom>
+                    <a:noFill/>
+                    <a:ln>
+                      <a:noFill/>
+                    </a:ln>
+                  </pic:spPr>
+                </pic:pic>
+              </a:graphicData>
+            </a:graphic>
+          </wp:inline>
+        </w:drawing>
+      </w:r>
+    </w:p>
+    <w:p>
+      <w:pPr>
+        <w:spacing w:after="0" w:line="360" w:lineRule="auto"/>
+        <w:rPr>
+          <w:rFonts w:ascii="Times New Roman" w:eastAsia="Times New Roman" w:hAnsi="Times New Roman" w:cs="Times New Roman"/>
+          <w:sz w:val="24"/>
+          <w:szCs w:val="24"/>
+          <w:lang w:eastAsia="en-IE"/>
+        </w:rPr>
+      </w:pPr>
+    </w:p>
+    <w:p>
+      <w:pPr>
+        <w:spacing w:after="0" w:line="360" w:lineRule="auto"/>
+        <w:rPr>
+          <w:rFonts w:ascii="Times New Roman" w:eastAsia="Times New Roman" w:hAnsi="Times New Roman" w:cs="Times New Roman"/>
+          <w:sz w:val="24"/>
+          <w:szCs w:val="24"/>
+          <w:lang w:eastAsia="en-IE"/>
+        </w:rPr>
+      </w:pPr>
+    </w:p>
+    <w:p>
+      <w:pPr>
+        <w:spacing w:after="0" w:line="360" w:lineRule="auto"/>
+        <w:rPr>
+          <w:rFonts w:ascii="Times New Roman" w:eastAsia="Times New Roman" w:hAnsi="Times New Roman" w:cs="Times New Roman"/>
+          <w:sz w:val="24"/>
+          <w:szCs w:val="24"/>
+          <w:lang w:eastAsia="en-IE"/>
+        </w:rPr>
+      </w:pPr>
+    </w:p>
+    <w:p>
+      <w:pPr>
+        <w:pStyle w:val="ListParagraph"/>
+        <w:numPr>
+          <w:ilvl w:val="0"/>
+          <w:numId w:val="6"/>
+        </w:numPr>
+        <w:spacing w:after="0" w:line="360" w:lineRule="auto"/>
+        <w:rPr>
+          <w:rFonts w:ascii="Times New Roman" w:eastAsia="Times New Roman" w:hAnsi="Times New Roman" w:cs="Times New Roman"/>
+          <w:sz w:val="24"/>
+          <w:szCs w:val="24"/>
+          <w:lang w:eastAsia="en-IE"/>
+        </w:rPr>
+      </w:pPr>
+      <w:r>
+        <w:rPr>
+          <w:rFonts w:ascii="Times New Roman" w:eastAsia="Times New Roman" w:hAnsi="Times New Roman" w:cs="Times New Roman"/>
+          <w:sz w:val="24"/>
+          <w:szCs w:val="24"/>
+          <w:lang w:eastAsia="en-IE"/>
+        </w:rPr>
+        <w:t xml:space="preserve">Home Page </w:t>
+      </w:r>
+    </w:p>
+    <w:p>
+      <w:pPr>
+        <w:spacing w:after="0" w:line="360" w:lineRule="auto"/>
+        <w:ind w:left="360"/>
+        <w:rPr>
+          <w:rFonts w:ascii="Times New Roman" w:eastAsia="Times New Roman" w:hAnsi="Times New Roman" w:cs="Times New Roman"/>
+          <w:sz w:val="24"/>
+          <w:szCs w:val="24"/>
+          <w:lang w:eastAsia="en-IE"/>
+        </w:rPr>
+      </w:pPr>
+    </w:p>
+    <w:p>
+      <w:pPr>
+        <w:spacing w:after="0" w:line="360" w:lineRule="auto"/>
+        <w:rPr>
+          <w:rFonts w:ascii="Times New Roman" w:eastAsia="Times New Roman" w:hAnsi="Times New Roman" w:cs="Times New Roman"/>
+          <w:sz w:val="24"/>
+          <w:szCs w:val="24"/>
+          <w:lang w:eastAsia="en-IE"/>
+        </w:rPr>
+      </w:pPr>
+      <w:r>
+        <w:rPr>
+          <w:rFonts w:ascii="Times New Roman" w:hAnsi="Times New Roman" w:cs="Times New Roman"/>
+          <w:noProof/>
+          <w:lang w:eastAsia="en-IE"/>
+        </w:rPr>
+        <w:drawing>
+          <wp:inline distT="0" distB="0" distL="0" distR="0" wp14:anchorId="780A7C5D" wp14:editId="346BBCCE">
+            <wp:extent cx="2984280" cy="2238375"/>
+            <wp:effectExtent l="0" t="0" r="6985" b="0"/>
+            <wp:docPr id="5" name="Picture 5" descr="A drawing on a piece of paper&#10;&#10;Description automatically generated with medium confidence"/>
+            <wp:cNvGraphicFramePr>
+              <a:graphicFrameLocks xmlns:a="http://schemas.openxmlformats.org/drawingml/2006/main" noChangeAspect="1"/>
+            </wp:cNvGraphicFramePr>
+            <a:graphic xmlns:a="http://schemas.openxmlformats.org/drawingml/2006/main">
+              <a:graphicData uri="http://schemas.openxmlformats.org/drawingml/2006/picture">
+                <pic:pic xmlns:pic="http://schemas.openxmlformats.org/drawingml/2006/picture">
+                  <pic:nvPicPr>
+                    <pic:cNvPr id="5" name="Picture 5" descr="A drawing on a piece of paper&#10;&#10;Description automatically generated with medium confidence"/>
+                    <pic:cNvPicPr>
+                      <a:picLocks noChangeAspect="1" noChangeArrowheads="1"/>
+                    </pic:cNvPicPr>
+                  </pic:nvPicPr>
+                  <pic:blipFill>
+                    <a:blip r:embed="rId20" cstate="print">
+                      <a:extLst>
+                        <a:ext uri="{28A0092B-C50C-407E-A947-70E740481C1C}">
+                          <a14:useLocalDpi xmlns:a14="http://schemas.microsoft.com/office/drawing/2010/main" val="0"/>
+                        </a:ext>
+                      </a:extLst>
+                    </a:blip>
+                    <a:srcRect/>
+                    <a:stretch>
+                      <a:fillRect/>
+                    </a:stretch>
+                  </pic:blipFill>
+                  <pic:spPr bwMode="auto">
+                    <a:xfrm>
+                      <a:off x="0" y="0"/>
+                      <a:ext cx="2995680" cy="2246925"/>
+                    </a:xfrm>
+                    <a:prstGeom prst="rect">
+                      <a:avLst/>
+                    </a:prstGeom>
+                    <a:noFill/>
+                    <a:ln>
+                      <a:noFill/>
+                    </a:ln>
+                  </pic:spPr>
+                </pic:pic>
+              </a:graphicData>
+            </a:graphic>
+          </wp:inline>
+        </w:drawing>
+      </w:r>
+    </w:p>
+    <w:p>
+      <w:pPr>
+        <w:pStyle w:val="ListParagraph"/>
+        <w:spacing w:after="0" w:line="360" w:lineRule="auto"/>
+        <w:rPr>
+          <w:rFonts w:ascii="Times New Roman" w:eastAsia="Times New Roman" w:hAnsi="Times New Roman" w:cs="Times New Roman"/>
+          <w:sz w:val="24"/>
+          <w:szCs w:val="24"/>
+          <w:lang w:eastAsia="en-IE"/>
+        </w:rPr>
+      </w:pPr>
+    </w:p>
+    <w:p>
+      <w:pPr>
+        <w:pStyle w:val="ListParagraph"/>
+        <w:spacing w:line="360" w:lineRule="auto"/>
+        <w:rPr>
+          <w:rFonts w:ascii="Times New Roman" w:eastAsia="Times New Roman" w:hAnsi="Times New Roman" w:cs="Times New Roman"/>
+          <w:sz w:val="24"/>
+          <w:szCs w:val="24"/>
+          <w:lang w:eastAsia="en-IE"/>
+        </w:rPr>
+      </w:pPr>
+    </w:p>
+    <w:p>
+      <w:pPr>
+        <w:pStyle w:val="ListParagraph"/>
+        <w:numPr>
+          <w:ilvl w:val="0"/>
+          <w:numId w:val="6"/>
+        </w:numPr>
+        <w:spacing w:after="0" w:line="360" w:lineRule="auto"/>
+        <w:rPr>
+          <w:rFonts w:ascii="Times New Roman" w:eastAsia="Times New Roman" w:hAnsi="Times New Roman" w:cs="Times New Roman"/>
+          <w:sz w:val="24"/>
+          <w:szCs w:val="24"/>
+          <w:lang w:eastAsia="en-IE"/>
+        </w:rPr>
+      </w:pPr>
+      <w:r>
+        <w:rPr>
+          <w:rFonts w:ascii="Times New Roman" w:eastAsia="Times New Roman" w:hAnsi="Times New Roman" w:cs="Times New Roman"/>
+          <w:sz w:val="24"/>
+          <w:szCs w:val="24"/>
+          <w:lang w:eastAsia="en-IE"/>
+        </w:rPr>
+        <w:t>Messenger Page</w:t>
+      </w:r>
+    </w:p>
+    <w:p>
+      <w:pPr>
+        <w:spacing w:after="0" w:line="360" w:lineRule="auto"/>
+        <w:ind w:left="360"/>
+        <w:rPr>
+          <w:rFonts w:ascii="Times New Roman" w:eastAsia="Times New Roman" w:hAnsi="Times New Roman" w:cs="Times New Roman"/>
+          <w:sz w:val="24"/>
+          <w:szCs w:val="24"/>
+          <w:lang w:eastAsia="en-IE"/>
+        </w:rPr>
+      </w:pPr>
+    </w:p>
+    <w:p>
+      <w:pPr>
+        <w:spacing w:after="0" w:line="360" w:lineRule="auto"/>
+        <w:ind w:firstLine="720"/>
+        <w:rPr>
+          <w:rFonts w:ascii="Times New Roman" w:eastAsia="Times New Roman" w:hAnsi="Times New Roman" w:cs="Times New Roman"/>
+          <w:sz w:val="24"/>
+          <w:szCs w:val="24"/>
+          <w:lang w:eastAsia="en-IE"/>
+        </w:rPr>
+      </w:pPr>
+      <w:r>
+        <w:rPr>
+          <w:rFonts w:ascii="Times New Roman" w:hAnsi="Times New Roman" w:cs="Times New Roman"/>
+          <w:noProof/>
+          <w:lang w:eastAsia="en-IE"/>
+        </w:rPr>
+        <w:drawing>
+          <wp:inline distT="0" distB="0" distL="0" distR="0" wp14:anchorId="03536F1A" wp14:editId="1C53E53F">
+            <wp:extent cx="3009678" cy="2257425"/>
+            <wp:effectExtent l="0" t="0" r="635" b="0"/>
+            <wp:docPr id="6" name="Picture 6" descr="A piece of paper with writing on it&#10;&#10;Description automatically generated with medium confidence"/>
+            <wp:cNvGraphicFramePr>
+              <a:graphicFrameLocks xmlns:a="http://schemas.openxmlformats.org/drawingml/2006/main" noChangeAspect="1"/>
+            </wp:cNvGraphicFramePr>
+            <a:graphic xmlns:a="http://schemas.openxmlformats.org/drawingml/2006/main">
+              <a:graphicData uri="http://schemas.openxmlformats.org/drawingml/2006/picture">
+                <pic:pic xmlns:pic="http://schemas.openxmlformats.org/drawingml/2006/picture">
+                  <pic:nvPicPr>
+                    <pic:cNvPr id="6" name="Picture 6" descr="A piece of paper with writing on it&#10;&#10;Description automatically generated with medium confidence"/>
+                    <pic:cNvPicPr>
+                      <a:picLocks noChangeAspect="1" noChangeArrowheads="1"/>
+                    </pic:cNvPicPr>
+                  </pic:nvPicPr>
+                  <pic:blipFill>
+                    <a:blip r:embed="rId21" cstate="print">
+                      <a:extLst>
+                        <a:ext uri="{28A0092B-C50C-407E-A947-70E740481C1C}">
+                          <a14:useLocalDpi xmlns:a14="http://schemas.microsoft.com/office/drawing/2010/main" val="0"/>
+                        </a:ext>
+                      </a:extLst>
+                    </a:blip>
+                    <a:srcRect/>
+                    <a:stretch>
+                      <a:fillRect/>
+                    </a:stretch>
+                  </pic:blipFill>
+                  <pic:spPr bwMode="auto">
+                    <a:xfrm>
+                      <a:off x="0" y="0"/>
+                      <a:ext cx="3012921" cy="2259858"/>
+                    </a:xfrm>
+                    <a:prstGeom prst="rect">
+                      <a:avLst/>
+                    </a:prstGeom>
+                    <a:noFill/>
+                    <a:ln>
+                      <a:noFill/>
+                    </a:ln>
+                  </pic:spPr>
+                </pic:pic>
+              </a:graphicData>
+            </a:graphic>
+          </wp:inline>
+        </w:drawing>
+      </w:r>
+    </w:p>
+    <w:p>
+      <w:pPr>
+        <w:spacing w:after="0" w:line="360" w:lineRule="auto"/>
+        <w:ind w:firstLine="720"/>
+        <w:rPr>
+          <w:rFonts w:ascii="Times New Roman" w:eastAsia="Times New Roman" w:hAnsi="Times New Roman" w:cs="Times New Roman"/>
+          <w:sz w:val="24"/>
+          <w:szCs w:val="24"/>
+          <w:lang w:eastAsia="en-IE"/>
+        </w:rPr>
+      </w:pPr>
+    </w:p>
+    <w:p>
+      <w:pPr>
+        <w:spacing w:after="0" w:line="360" w:lineRule="auto"/>
+        <w:rPr>
+          <w:rFonts w:ascii="Times New Roman" w:eastAsia="Times New Roman" w:hAnsi="Times New Roman" w:cs="Times New Roman"/>
+          <w:sz w:val="24"/>
+          <w:szCs w:val="24"/>
+          <w:lang w:eastAsia="en-IE"/>
+        </w:rPr>
+      </w:pPr>
+    </w:p>
+    <w:p>
+      <w:pPr>
+        <w:pStyle w:val="ListParagraph"/>
+        <w:numPr>
+          <w:ilvl w:val="0"/>
+          <w:numId w:val="6"/>
+        </w:numPr>
+        <w:spacing w:after="0" w:line="360" w:lineRule="auto"/>
+        <w:rPr>
+          <w:rFonts w:ascii="Times New Roman" w:eastAsia="Times New Roman" w:hAnsi="Times New Roman" w:cs="Times New Roman"/>
+          <w:sz w:val="24"/>
+          <w:szCs w:val="24"/>
+          <w:lang w:eastAsia="en-IE"/>
+        </w:rPr>
+      </w:pPr>
+      <w:r>
+        <w:rPr>
+          <w:rFonts w:ascii="Times New Roman" w:eastAsia="Times New Roman" w:hAnsi="Times New Roman" w:cs="Times New Roman"/>
+          <w:sz w:val="24"/>
+          <w:szCs w:val="24"/>
+          <w:lang w:eastAsia="en-IE"/>
+        </w:rPr>
+        <w:t>Register Page</w:t>
+      </w:r>
+    </w:p>
+    <w:p>
+      <w:pPr>
+        <w:spacing w:after="0" w:line="360" w:lineRule="auto"/>
+        <w:ind w:left="360"/>
+        <w:rPr>
+          <w:rFonts w:ascii="Times New Roman" w:eastAsia="Times New Roman" w:hAnsi="Times New Roman" w:cs="Times New Roman"/>
+          <w:sz w:val="24"/>
+          <w:szCs w:val="24"/>
+          <w:lang w:eastAsia="en-IE"/>
+        </w:rPr>
+      </w:pPr>
+    </w:p>
+    <w:p>
+      <w:pPr>
+        <w:pStyle w:val="ListParagraph"/>
+        <w:spacing w:after="0" w:line="360" w:lineRule="auto"/>
+        <w:rPr>
+          <w:rFonts w:ascii="Times New Roman" w:eastAsia="Times New Roman" w:hAnsi="Times New Roman" w:cs="Times New Roman"/>
+          <w:sz w:val="24"/>
+          <w:szCs w:val="24"/>
+          <w:lang w:eastAsia="en-IE"/>
+        </w:rPr>
+      </w:pPr>
+      <w:r>
+        <w:rPr>
+          <w:rFonts w:ascii="Times New Roman" w:hAnsi="Times New Roman" w:cs="Times New Roman"/>
+          <w:noProof/>
+          <w:lang w:eastAsia="en-IE"/>
+        </w:rPr>
+        <w:drawing>
+          <wp:inline distT="0" distB="0" distL="0" distR="0" wp14:anchorId="2B9DF1E9" wp14:editId="6AC1EA5B">
+            <wp:extent cx="3504941" cy="2628900"/>
+            <wp:effectExtent l="0" t="0" r="635" b="0"/>
+            <wp:docPr id="7" name="Picture 7" descr="A picture containing text, whiteboard&#10;&#10;Description automatically generated"/>
+            <wp:cNvGraphicFramePr>
+              <a:graphicFrameLocks xmlns:a="http://schemas.openxmlformats.org/drawingml/2006/main" noChangeAspect="1"/>
+            </wp:cNvGraphicFramePr>
+            <a:graphic xmlns:a="http://schemas.openxmlformats.org/drawingml/2006/main">
+              <a:graphicData uri="http://schemas.openxmlformats.org/drawingml/2006/picture">
+                <pic:pic xmlns:pic="http://schemas.openxmlformats.org/drawingml/2006/picture">
+                  <pic:nvPicPr>
+                    <pic:cNvPr id="7" name="Picture 7" descr="A picture containing text, whiteboard&#10;&#10;Description automatically generated"/>
+                    <pic:cNvPicPr>
+                      <a:picLocks noChangeAspect="1" noChangeArrowheads="1"/>
+                    </pic:cNvPicPr>
+                  </pic:nvPicPr>
+                  <pic:blipFill>
+                    <a:blip r:embed="rId22">
+                      <a:extLst>
+                        <a:ext uri="{28A0092B-C50C-407E-A947-70E740481C1C}">
+                          <a14:useLocalDpi xmlns:a14="http://schemas.microsoft.com/office/drawing/2010/main" val="0"/>
+                        </a:ext>
+                      </a:extLst>
+                    </a:blip>
+                    <a:srcRect/>
+                    <a:stretch>
+                      <a:fillRect/>
+                    </a:stretch>
+                  </pic:blipFill>
+                  <pic:spPr bwMode="auto">
+                    <a:xfrm>
+                      <a:off x="0" y="0"/>
+                      <a:ext cx="3507301" cy="2630670"/>
+                    </a:xfrm>
+                    <a:prstGeom prst="rect">
+                      <a:avLst/>
+                    </a:prstGeom>
+                    <a:noFill/>
+                    <a:ln>
+                      <a:noFill/>
+                    </a:ln>
+                  </pic:spPr>
+                </pic:pic>
+              </a:graphicData>
+            </a:graphic>
+          </wp:inline>
+        </w:drawing>
+      </w:r>
+    </w:p>
+    <w:p>
+      <w:pPr>
+        <w:spacing w:after="0" w:line="360" w:lineRule="auto"/>
+        <w:rPr>
+          <w:rFonts w:ascii="Times New Roman" w:eastAsia="Times New Roman" w:hAnsi="Times New Roman" w:cs="Times New Roman"/>
+          <w:sz w:val="24"/>
+          <w:szCs w:val="24"/>
+          <w:lang w:eastAsia="en-IE"/>
+        </w:rPr>
+      </w:pPr>
+    </w:p>
+    <w:p>
+      <w:pPr>
+        <w:spacing w:after="0" w:line="360" w:lineRule="auto"/>
+        <w:rPr>
+          <w:rFonts w:ascii="Times New Roman" w:eastAsia="Times New Roman" w:hAnsi="Times New Roman" w:cs="Times New Roman"/>
+          <w:sz w:val="24"/>
+          <w:szCs w:val="24"/>
+          <w:lang w:eastAsia="en-IE"/>
+        </w:rPr>
+      </w:pPr>
+      <w:r>
+        <w:rPr>
+          <w:rFonts w:ascii="Times New Roman" w:eastAsia="Times New Roman" w:hAnsi="Times New Roman" w:cs="Times New Roman"/>
+          <w:sz w:val="24"/>
+          <w:szCs w:val="24"/>
+          <w:lang w:eastAsia="en-IE"/>
+        </w:rPr>
+        <w:t xml:space="preserve">It will be seen from the implementation of the project that the designs are not exactly the same. Some pages were changed with more additional changes added. </w:t>
+      </w:r>
+      <w:r>
+        <w:rPr>
+          <w:rFonts w:ascii="Times New Roman" w:eastAsia="Times New Roman" w:hAnsi="Times New Roman" w:cs="Times New Roman"/>
+          <w:sz w:val="24"/>
+          <w:szCs w:val="24"/>
+          <w:lang w:eastAsia="en-IE"/>
+        </w:rPr>
+        <w:t xml:space="preserve">Below there will be an in depth look at each of the pages on the application and there will be some noticeable differences from the </w:t>
+      </w:r>
+      <w:r>
+        <w:rPr>
+          <w:rFonts w:ascii="Times New Roman" w:eastAsia="Times New Roman" w:hAnsi="Times New Roman" w:cs="Times New Roman"/>
+          <w:sz w:val="24"/>
+          <w:szCs w:val="24"/>
+          <w:lang w:eastAsia="en-IE"/>
+        </w:rPr>
+        <w:t>design,</w:t>
+      </w:r>
+      <w:r>
+        <w:rPr>
+          <w:rFonts w:ascii="Times New Roman" w:eastAsia="Times New Roman" w:hAnsi="Times New Roman" w:cs="Times New Roman"/>
+          <w:sz w:val="24"/>
+          <w:szCs w:val="24"/>
+          <w:lang w:eastAsia="en-IE"/>
+        </w:rPr>
+        <w:t xml:space="preserve"> but these differences are an improvement to the overall design of the application. </w:t>
+      </w:r>
+    </w:p>
+    <w:p>
+      <w:pPr>
+        <w:spacing w:after="0" w:line="360" w:lineRule="auto"/>
+        <w:rPr>
+          <w:rFonts w:ascii="Times New Roman" w:eastAsia="Times New Roman" w:hAnsi="Times New Roman" w:cs="Times New Roman"/>
+          <w:sz w:val="24"/>
+          <w:szCs w:val="24"/>
+          <w:lang w:eastAsia="en-IE"/>
+        </w:rPr>
+      </w:pPr>
+    </w:p>
+    <w:p>
+      <w:pPr>
+        <w:pStyle w:val="ListParagraph"/>
+        <w:numPr>
+          <w:ilvl w:val="0"/>
+          <w:numId w:val="7"/>
+        </w:numPr>
+        <w:spacing w:line="360" w:lineRule="auto"/>
+        <w:rPr>
+          <w:rFonts w:ascii="Times New Roman" w:hAnsi="Times New Roman" w:cs="Times New Roman"/>
+          <w:sz w:val="24"/>
+          <w:szCs w:val="24"/>
+        </w:rPr>
+      </w:pPr>
+      <w:r>
+        <w:rPr>
+          <w:rFonts w:ascii="Times New Roman" w:hAnsi="Times New Roman" w:cs="Times New Roman"/>
+          <w:sz w:val="24"/>
+          <w:szCs w:val="24"/>
+        </w:rPr>
+        <w:t>Login Page</w:t>
+      </w:r>
+    </w:p>
+    <w:p>
+      <w:pPr>
+        <w:spacing w:line="360" w:lineRule="auto"/>
+        <w:rPr>
+          <w:rFonts w:ascii="Times New Roman" w:hAnsi="Times New Roman" w:cs="Times New Roman"/>
+          <w:sz w:val="24"/>
+          <w:szCs w:val="24"/>
+        </w:rPr>
+      </w:pPr>
+      <w:r>
+        <w:rPr>
+          <w:rFonts w:ascii="Times New Roman" w:hAnsi="Times New Roman" w:cs="Times New Roman"/>
+          <w:sz w:val="24"/>
+          <w:szCs w:val="24"/>
+        </w:rPr>
+        <w:t xml:space="preserve">The login page was the first point of design that was implemented on the front end of the application. This is the component that the user first sees as they access the website. </w:t>
+      </w:r>
+      <w:r>
+        <w:rPr>
+          <w:rFonts w:ascii="Times New Roman" w:hAnsi="Times New Roman" w:cs="Times New Roman"/>
+          <w:sz w:val="24"/>
+          <w:szCs w:val="24"/>
+        </w:rPr>
+        <w:t xml:space="preserve">The page has a design of the GMIT logo at the top on a blue background. There is a google login button to which the user can login to the application. A welcome message is included on the card. The user must login to the website using google. If they do not they will not be able to access the rest of the application as it is protected using protected routes. </w:t>
+      </w:r>
+    </w:p>
+    <w:p>
+      <w:pPr>
+        <w:pStyle w:val="ListParagraph"/>
+        <w:numPr>
+          <w:ilvl w:val="0"/>
+          <w:numId w:val="8"/>
+        </w:numPr>
+        <w:spacing w:line="360" w:lineRule="auto"/>
+        <w:rPr>
+          <w:rFonts w:ascii="Times New Roman" w:hAnsi="Times New Roman" w:cs="Times New Roman"/>
+          <w:sz w:val="24"/>
+          <w:szCs w:val="24"/>
+        </w:rPr>
+      </w:pPr>
+      <w:r>
+        <w:rPr>
+          <w:rFonts w:ascii="Times New Roman" w:hAnsi="Times New Roman" w:cs="Times New Roman"/>
+          <w:sz w:val="24"/>
+          <w:szCs w:val="24"/>
+        </w:rPr>
+        <w:t>Protected Routes</w:t>
+      </w:r>
+    </w:p>
+    <w:p>
+      <w:pPr>
+        <w:spacing w:line="360" w:lineRule="auto"/>
+        <w:rPr>
+          <w:rFonts w:ascii="Times New Roman" w:hAnsi="Times New Roman" w:cs="Times New Roman"/>
+          <w:sz w:val="24"/>
+          <w:szCs w:val="24"/>
+        </w:rPr>
+      </w:pPr>
+      <w:r>
+        <w:rPr>
+          <w:rFonts w:ascii="Times New Roman" w:hAnsi="Times New Roman" w:cs="Times New Roman"/>
+          <w:sz w:val="24"/>
+          <w:szCs w:val="24"/>
+        </w:rPr>
+        <w:t xml:space="preserve">Below is an example of the Protected route in action. The user will not be able to access the components that are under the Protected route bracket unless they have successfully logged in. </w:t>
+      </w:r>
+    </w:p>
+    <w:p>
+      <w:pPr>
+        <w:spacing w:line="360" w:lineRule="auto"/>
+        <w:rPr>
+          <w:rFonts w:ascii="Times New Roman" w:hAnsi="Times New Roman" w:cs="Times New Roman"/>
+          <w:sz w:val="24"/>
+          <w:szCs w:val="24"/>
+        </w:rPr>
+      </w:pPr>
+      <w:r>
+        <w:rPr>
+          <w:rFonts w:ascii="Times New Roman" w:hAnsi="Times New Roman" w:cs="Times New Roman"/>
+          <w:sz w:val="24"/>
+          <w:szCs w:val="24"/>
+        </w:rPr>
+        <w:drawing>
+          <wp:inline distT="0" distB="0" distL="0" distR="0" wp14:anchorId="4BAED844" wp14:editId="0DAB8ACA">
+            <wp:extent cx="3953427" cy="581106"/>
+            <wp:effectExtent l="0" t="0" r="9525" b="9525"/>
+            <wp:docPr id="8" name="Picture 8" descr="A screenshot of a computer&#10;&#10;Description automatically generated with medium confidence"/>
+            <wp:cNvGraphicFramePr>
+              <a:graphicFrameLocks xmlns:a="http://schemas.openxmlformats.org/drawingml/2006/main" noChangeAspect="1"/>
+            </wp:cNvGraphicFramePr>
+            <a:graphic xmlns:a="http://schemas.openxmlformats.org/drawingml/2006/main">
+              <a:graphicData uri="http://schemas.openxmlformats.org/drawingml/2006/picture">
+                <pic:pic xmlns:pic="http://schemas.openxmlformats.org/drawingml/2006/picture">
+                  <pic:nvPicPr>
+                    <pic:cNvPr id="8" name="Picture 8" descr="A screenshot of a computer&#10;&#10;Description automatically generated with medium confidence"/>
+                    <pic:cNvPicPr/>
+                  </pic:nvPicPr>
+                  <pic:blipFill>
+                    <a:blip r:embed="rId23"/>
+                    <a:stretch>
+                      <a:fillRect/>
+                    </a:stretch>
+                  </pic:blipFill>
+                  <pic:spPr>
+                    <a:xfrm>
+                      <a:off x="0" y="0"/>
+                      <a:ext cx="3953427" cy="581106"/>
+                    </a:xfrm>
+                    <a:prstGeom prst="rect">
+                      <a:avLst/>
+                    </a:prstGeom>
+                  </pic:spPr>
+                </pic:pic>
+              </a:graphicData>
+            </a:graphic>
+          </wp:inline>
+        </w:drawing>
+      </w:r>
+    </w:p>
+    <w:p>
+      <w:pPr>
+        <w:spacing w:line="360" w:lineRule="auto"/>
+        <w:rPr>
+          <w:rFonts w:ascii="Times New Roman" w:hAnsi="Times New Roman" w:cs="Times New Roman"/>
+          <w:sz w:val="24"/>
+          <w:szCs w:val="24"/>
+        </w:rPr>
+      </w:pPr>
+      <w:r>
+        <w:rPr>
+          <w:rFonts w:ascii="Times New Roman" w:hAnsi="Times New Roman" w:cs="Times New Roman"/>
+          <w:sz w:val="24"/>
+          <w:szCs w:val="24"/>
+        </w:rPr>
+        <w:t xml:space="preserve">The user must be authenticated. If the user provides valid details, the auth function is set to true. When the user logs out, the Boolean value is set to false. The getAuth function gets the state of the Boolean. </w:t>
+      </w:r>
+    </w:p>
+    <w:p>
+      <w:pPr>
+        <w:spacing w:line="360" w:lineRule="auto"/>
+        <w:rPr>
+          <w:rFonts w:ascii="Times New Roman" w:hAnsi="Times New Roman" w:cs="Times New Roman"/>
+          <w:sz w:val="24"/>
+          <w:szCs w:val="24"/>
+        </w:rPr>
+      </w:pPr>
+      <w:r>
+        <w:rPr>
+          <w:rFonts w:ascii="Times New Roman" w:hAnsi="Times New Roman" w:cs="Times New Roman"/>
+          <w:sz w:val="24"/>
+          <w:szCs w:val="24"/>
+        </w:rPr>
+        <w:drawing>
+          <wp:inline distT="0" distB="0" distL="0" distR="0" wp14:anchorId="55575DEA" wp14:editId="13BAC442">
+            <wp:extent cx="2391109" cy="2981741"/>
+            <wp:effectExtent l="0" t="0" r="9525" b="0"/>
+            <wp:docPr id="9" name="Picture 9" descr="Text&#10;&#10;Description automatically generated"/>
+            <wp:cNvGraphicFramePr>
+              <a:graphicFrameLocks xmlns:a="http://schemas.openxmlformats.org/drawingml/2006/main" noChangeAspect="1"/>
+            </wp:cNvGraphicFramePr>
+            <a:graphic xmlns:a="http://schemas.openxmlformats.org/drawingml/2006/main">
+              <a:graphicData uri="http://schemas.openxmlformats.org/drawingml/2006/picture">
+                <pic:pic xmlns:pic="http://schemas.openxmlformats.org/drawingml/2006/picture">
+                  <pic:nvPicPr>
+                    <pic:cNvPr id="9" name="Picture 9" descr="Text&#10;&#10;Description automatically generated"/>
+                    <pic:cNvPicPr/>
+                  </pic:nvPicPr>
+                  <pic:blipFill>
+                    <a:blip r:embed="rId24"/>
+                    <a:stretch>
+                      <a:fillRect/>
+                    </a:stretch>
+                  </pic:blipFill>
+                  <pic:spPr>
+                    <a:xfrm>
+                      <a:off x="0" y="0"/>
+                      <a:ext cx="2391109" cy="2981741"/>
+                    </a:xfrm>
+                    <a:prstGeom prst="rect">
+                      <a:avLst/>
+                    </a:prstGeom>
+                  </pic:spPr>
+                </pic:pic>
+              </a:graphicData>
+            </a:graphic>
+          </wp:inline>
+        </w:drawing>
+      </w:r>
+    </w:p>
+    <w:p>
+      <w:pPr>
+        <w:spacing w:line="360" w:lineRule="auto"/>
+        <w:rPr>
+          <w:rFonts w:ascii="Times New Roman" w:hAnsi="Times New Roman" w:cs="Times New Roman"/>
+          <w:sz w:val="24"/>
+          <w:szCs w:val="24"/>
+        </w:rPr>
+      </w:pPr>
+      <w:r>
+        <w:rPr>
+          <w:rFonts w:ascii="Times New Roman" w:hAnsi="Times New Roman" w:cs="Times New Roman"/>
+          <w:sz w:val="24"/>
+          <w:szCs w:val="24"/>
+        </w:rPr>
+        <w:lastRenderedPageBreak/>
+        <w:t xml:space="preserve">A protected route component is set up. In this function the authentication value from getAuth is retrieved. </w:t>
+      </w:r>
+      <w:r>
+        <w:rPr>
+          <w:rFonts w:ascii="Times New Roman" w:hAnsi="Times New Roman" w:cs="Times New Roman"/>
+          <w:sz w:val="24"/>
+          <w:szCs w:val="24"/>
+        </w:rPr>
+        <w:t xml:space="preserve">If the user is authenticated then access to the site is allowed, otherwise, the user is redirected to the login page. </w:t>
+      </w:r>
+    </w:p>
+    <w:p>
+      <w:pPr>
+        <w:spacing w:line="360" w:lineRule="auto"/>
+        <w:rPr>
+          <w:rFonts w:ascii="Times New Roman" w:hAnsi="Times New Roman" w:cs="Times New Roman"/>
+          <w:sz w:val="24"/>
+          <w:szCs w:val="24"/>
+        </w:rPr>
+      </w:pPr>
+      <w:r>
+        <w:rPr>
+          <w:rFonts w:ascii="Times New Roman" w:hAnsi="Times New Roman" w:cs="Times New Roman"/>
+          <w:sz w:val="24"/>
+          <w:szCs w:val="24"/>
+        </w:rPr>
+        <w:drawing>
+          <wp:inline distT="0" distB="0" distL="0" distR="0" wp14:anchorId="6CC8AC79" wp14:editId="698D95B1">
+            <wp:extent cx="3953427" cy="3200847"/>
+            <wp:effectExtent l="0" t="0" r="9525" b="0"/>
+            <wp:docPr id="11" name="Picture 11" descr="Text&#10;&#10;Description automatically generated"/>
+            <wp:cNvGraphicFramePr>
+              <a:graphicFrameLocks xmlns:a="http://schemas.openxmlformats.org/drawingml/2006/main" noChangeAspect="1"/>
+            </wp:cNvGraphicFramePr>
+            <a:graphic xmlns:a="http://schemas.openxmlformats.org/drawingml/2006/main">
+              <a:graphicData uri="http://schemas.openxmlformats.org/drawingml/2006/picture">
+                <pic:pic xmlns:pic="http://schemas.openxmlformats.org/drawingml/2006/picture">
+                  <pic:nvPicPr>
+                    <pic:cNvPr id="11" name="Picture 11" descr="Text&#10;&#10;Description automatically generated"/>
+                    <pic:cNvPicPr/>
+                  </pic:nvPicPr>
+                  <pic:blipFill>
+                    <a:blip r:embed="rId25"/>
+                    <a:stretch>
+                      <a:fillRect/>
+                    </a:stretch>
+                  </pic:blipFill>
+                  <pic:spPr>
+                    <a:xfrm>
+                      <a:off x="0" y="0"/>
+                      <a:ext cx="3953427" cy="3200847"/>
+                    </a:xfrm>
+                    <a:prstGeom prst="rect">
+                      <a:avLst/>
+                    </a:prstGeom>
+                  </pic:spPr>
+                </pic:pic>
+              </a:graphicData>
+            </a:graphic>
+          </wp:inline>
+        </w:drawing>
+      </w:r>
+    </w:p>
+    <w:p>
+      <w:pPr>
+        <w:pStyle w:val="ListParagraph"/>
+        <w:numPr>
+          <w:ilvl w:val="0"/>
+          <w:numId w:val="8"/>
+        </w:numPr>
+        <w:spacing w:line="360" w:lineRule="auto"/>
+        <w:rPr>
+          <w:rFonts w:ascii="Times New Roman" w:hAnsi="Times New Roman" w:cs="Times New Roman"/>
+          <w:sz w:val="24"/>
+          <w:szCs w:val="24"/>
+        </w:rPr>
+      </w:pPr>
+      <w:r>
+        <w:rPr>
+          <w:rFonts w:ascii="Times New Roman" w:hAnsi="Times New Roman" w:cs="Times New Roman"/>
+          <w:sz w:val="24"/>
+          <w:szCs w:val="24"/>
+        </w:rPr>
+        <w:t xml:space="preserve">Login Page functionality. </w:t>
+      </w:r>
+    </w:p>
+    <w:p>
+      <w:pPr>
+        <w:spacing w:line="360" w:lineRule="auto"/>
+        <w:rPr>
+          <w:rFonts w:ascii="Times New Roman" w:hAnsi="Times New Roman" w:cs="Times New Roman"/>
+          <w:sz w:val="24"/>
+          <w:szCs w:val="24"/>
+        </w:rPr>
+      </w:pPr>
+      <w:r>
+        <w:rPr>
+          <w:rFonts w:ascii="Times New Roman" w:hAnsi="Times New Roman" w:cs="Times New Roman"/>
+          <w:sz w:val="24"/>
+          <w:szCs w:val="24"/>
+        </w:rPr>
+        <w:t xml:space="preserve">The login page makes use of the react google login library. </w:t>
+      </w:r>
+      <w:r>
+        <w:rPr>
+          <w:rFonts w:ascii="Times New Roman" w:hAnsi="Times New Roman" w:cs="Times New Roman"/>
+          <w:sz w:val="24"/>
+          <w:szCs w:val="24"/>
+        </w:rPr>
+        <w:t xml:space="preserve">In this component there is a client id, which is related to the google cloud console. An onSuccess and an onFailure method. </w:t>
+      </w:r>
+    </w:p>
+    <w:p>
+      <w:pPr>
+        <w:spacing w:line="360" w:lineRule="auto"/>
+        <w:rPr>
+          <w:rFonts w:ascii="Times New Roman" w:hAnsi="Times New Roman" w:cs="Times New Roman"/>
+          <w:sz w:val="24"/>
+          <w:szCs w:val="24"/>
+        </w:rPr>
+      </w:pPr>
+      <w:r>
+        <w:rPr>
+          <w:rFonts w:ascii="Times New Roman" w:hAnsi="Times New Roman" w:cs="Times New Roman"/>
+          <w:sz w:val="24"/>
+          <w:szCs w:val="24"/>
+        </w:rPr>
+        <w:drawing>
+          <wp:inline distT="0" distB="0" distL="0" distR="0" wp14:anchorId="36B747E5" wp14:editId="304DEF37">
+            <wp:extent cx="3343742" cy="1705213"/>
+            <wp:effectExtent l="0" t="0" r="9525" b="9525"/>
+            <wp:docPr id="15" name="Picture 15" descr="Text&#10;&#10;Description automatically generated"/>
+            <wp:cNvGraphicFramePr>
+              <a:graphicFrameLocks xmlns:a="http://schemas.openxmlformats.org/drawingml/2006/main" noChangeAspect="1"/>
+            </wp:cNvGraphicFramePr>
+            <a:graphic xmlns:a="http://schemas.openxmlformats.org/drawingml/2006/main">
+              <a:graphicData uri="http://schemas.openxmlformats.org/drawingml/2006/picture">
+                <pic:pic xmlns:pic="http://schemas.openxmlformats.org/drawingml/2006/picture">
+                  <pic:nvPicPr>
+                    <pic:cNvPr id="15" name="Picture 15" descr="Text&#10;&#10;Description automatically generated"/>
+                    <pic:cNvPicPr/>
+                  </pic:nvPicPr>
+                  <pic:blipFill>
+                    <a:blip r:embed="rId26"/>
+                    <a:stretch>
+                      <a:fillRect/>
+                    </a:stretch>
+                  </pic:blipFill>
+                  <pic:spPr>
+                    <a:xfrm>
+                      <a:off x="0" y="0"/>
+                      <a:ext cx="3343742" cy="1705213"/>
+                    </a:xfrm>
+                    <a:prstGeom prst="rect">
+                      <a:avLst/>
+                    </a:prstGeom>
+                  </pic:spPr>
+                </pic:pic>
+              </a:graphicData>
+            </a:graphic>
+          </wp:inline>
+        </w:drawing>
+      </w:r>
+    </w:p>
+    <w:p>
+      <w:pPr>
+        <w:spacing w:line="360" w:lineRule="auto"/>
+        <w:rPr>
+          <w:rFonts w:ascii="Times New Roman" w:hAnsi="Times New Roman" w:cs="Times New Roman"/>
+          <w:sz w:val="24"/>
+          <w:szCs w:val="24"/>
+        </w:rPr>
+      </w:pPr>
+      <w:r>
+        <w:rPr>
+          <w:rFonts w:ascii="Times New Roman" w:hAnsi="Times New Roman" w:cs="Times New Roman"/>
+          <w:sz w:val="24"/>
+          <w:szCs w:val="24"/>
+        </w:rPr>
+        <w:t xml:space="preserve">The onSuccess method is basically everything that occurs when a user has valid credentials and the login is working correctly. </w:t>
+      </w:r>
+      <w:r>
+        <w:rPr>
+          <w:rFonts w:ascii="Times New Roman" w:hAnsi="Times New Roman" w:cs="Times New Roman"/>
+          <w:sz w:val="24"/>
+          <w:szCs w:val="24"/>
+        </w:rPr>
+        <w:t xml:space="preserve">An object is set up that is called googleresponse. This object contains the name, email, id and image URL of the user. The auth method is then called and set to true. The details are then posted to the backend using an axios post method. In order for the user to be able to access the website and to have dynamic data set up for every user, information is set using session storage. </w:t>
+      </w:r>
+      <w:r>
+        <w:rPr>
+          <w:rFonts w:ascii="Times New Roman" w:hAnsi="Times New Roman" w:cs="Times New Roman"/>
+          <w:sz w:val="24"/>
+          <w:szCs w:val="24"/>
+        </w:rPr>
+        <w:t xml:space="preserve">This will be elaborated on further in the </w:t>
+      </w:r>
+      <w:r>
+        <w:rPr>
+          <w:rFonts w:ascii="Times New Roman" w:hAnsi="Times New Roman" w:cs="Times New Roman"/>
+          <w:sz w:val="24"/>
+          <w:szCs w:val="24"/>
+        </w:rPr>
+        <w:lastRenderedPageBreak/>
+        <w:t xml:space="preserve">home page design description. The onFailure method is just a simple message that is printed to the console. </w:t>
+      </w:r>
+    </w:p>
+    <w:p>
+      <w:pPr>
+        <w:spacing w:line="360" w:lineRule="auto"/>
+        <w:rPr>
+          <w:rFonts w:ascii="Times New Roman" w:hAnsi="Times New Roman" w:cs="Times New Roman"/>
+          <w:sz w:val="24"/>
+          <w:szCs w:val="24"/>
+        </w:rPr>
+      </w:pPr>
+      <w:r>
+        <w:rPr>
+          <w:rFonts w:ascii="Times New Roman" w:hAnsi="Times New Roman" w:cs="Times New Roman"/>
+          <w:sz w:val="24"/>
+          <w:szCs w:val="24"/>
+        </w:rPr>
+        <w:drawing>
+          <wp:inline distT="0" distB="0" distL="0" distR="0" wp14:anchorId="04E632D9" wp14:editId="4ED23914">
+            <wp:extent cx="5731510" cy="4056380"/>
+            <wp:effectExtent l="0" t="0" r="2540" b="1270"/>
+            <wp:docPr id="16" name="Picture 16" descr="Text&#10;&#10;Description automatically generated"/>
+            <wp:cNvGraphicFramePr>
+              <a:graphicFrameLocks xmlns:a="http://schemas.openxmlformats.org/drawingml/2006/main" noChangeAspect="1"/>
+            </wp:cNvGraphicFramePr>
+            <a:graphic xmlns:a="http://schemas.openxmlformats.org/drawingml/2006/main">
+              <a:graphicData uri="http://schemas.openxmlformats.org/drawingml/2006/picture">
+                <pic:pic xmlns:pic="http://schemas.openxmlformats.org/drawingml/2006/picture">
+                  <pic:nvPicPr>
+                    <pic:cNvPr id="16" name="Picture 16" descr="Text&#10;&#10;Description automatically generated"/>
+                    <pic:cNvPicPr/>
+                  </pic:nvPicPr>
+                  <pic:blipFill>
+                    <a:blip r:embed="rId27"/>
+                    <a:stretch>
+                      <a:fillRect/>
+                    </a:stretch>
+                  </pic:blipFill>
+                  <pic:spPr>
+                    <a:xfrm>
+                      <a:off x="0" y="0"/>
+                      <a:ext cx="5731510" cy="4056380"/>
+                    </a:xfrm>
+                    <a:prstGeom prst="rect">
+                      <a:avLst/>
+                    </a:prstGeom>
+                  </pic:spPr>
+                </pic:pic>
+              </a:graphicData>
+            </a:graphic>
+          </wp:inline>
+        </w:drawing>
+      </w:r>
+    </w:p>
+    <w:p>
+      <w:pPr>
+        <w:spacing w:line="360" w:lineRule="auto"/>
+        <w:rPr>
+          <w:rFonts w:ascii="Times New Roman" w:hAnsi="Times New Roman" w:cs="Times New Roman"/>
+          <w:sz w:val="24"/>
+          <w:szCs w:val="24"/>
+        </w:rPr>
+      </w:pPr>
+    </w:p>
+    <w:p>
+      <w:pPr>
+        <w:spacing w:line="360" w:lineRule="auto"/>
+        <w:rPr>
+          <w:rFonts w:ascii="Times New Roman" w:hAnsi="Times New Roman" w:cs="Times New Roman"/>
           <w:b/>
           <w:bCs/>
           <w:sz w:val="28"/>
@@ -4310,8 +5370,8 @@
       </w:r>
     </w:p>
     <w:sectPr>
-      <w:headerReference w:type="default" r:id="rId19"/>
-      <w:footerReference w:type="default" r:id="rId20"/>
+      <w:headerReference w:type="default" r:id="rId28"/>
+      <w:footerReference w:type="default" r:id="rId29"/>
       <w:pgSz w:w="11906" w:h="16838"/>
       <w:pgMar w:top="1440" w:right="1440" w:bottom="1440" w:left="1440" w:header="708" w:footer="708" w:gutter="0"/>
       <w:cols w:space="708"/>
@@ -4483,15 +5543,15 @@
         <v:path o:extrusionok="f" gradientshapeok="t" o:connecttype="rect"/>
         <o:lock v:ext="edit" aspectratio="t"/>
       </v:shapetype>
-      <v:shape id="_x0000_i1123" type="#_x0000_t75" style="width:11.25pt;height:11.25pt" o:bullet="t">
+      <v:shape id="_x0000_i1104" type="#_x0000_t75" style="width:11.25pt;height:11.25pt" o:bullet="t">
         <v:imagedata r:id="rId1" o:title="mso2F88"/>
       </v:shape>
     </w:pict>
   </w:numPicBullet>
   <w:abstractNum w:abstractNumId="0" w15:restartNumberingAfterBreak="0">
-    <w:nsid w:val="25697579"/>
+    <w:nsid w:val="1E857BDE"/>
     <w:multiLevelType w:val="hybridMultilevel"/>
-    <w:tmpl w:val="F3E08B8C"/>
+    <w:tmpl w:val="0426740A"/>
     <w:lvl w:ilvl="0" w:tplc="1809000F">
       <w:start w:val="1"/>
       <w:numFmt w:val="decimal"/>
@@ -4578,6 +5638,95 @@
     </w:lvl>
   </w:abstractNum>
   <w:abstractNum w:abstractNumId="1" w15:restartNumberingAfterBreak="0">
+    <w:nsid w:val="25697579"/>
+    <w:multiLevelType w:val="hybridMultilevel"/>
+    <w:tmpl w:val="F3E08B8C"/>
+    <w:lvl w:ilvl="0" w:tplc="1809000F">
+      <w:start w:val="1"/>
+      <w:numFmt w:val="decimal"/>
+      <w:lvlText w:val="%1."/>
+      <w:lvlJc w:val="left"/>
+      <w:pPr>
+        <w:ind w:left="720" w:hanging="360"/>
+      </w:pPr>
+      <w:rPr>
+        <w:rFonts w:hint="default"/>
+      </w:rPr>
+    </w:lvl>
+    <w:lvl w:ilvl="1" w:tplc="18090019" w:tentative="1">
+      <w:start w:val="1"/>
+      <w:numFmt w:val="lowerLetter"/>
+      <w:lvlText w:val="%2."/>
+      <w:lvlJc w:val="left"/>
+      <w:pPr>
+        <w:ind w:left="1440" w:hanging="360"/>
+      </w:pPr>
+    </w:lvl>
+    <w:lvl w:ilvl="2" w:tplc="1809001B" w:tentative="1">
+      <w:start w:val="1"/>
+      <w:numFmt w:val="lowerRoman"/>
+      <w:lvlText w:val="%3."/>
+      <w:lvlJc w:val="right"/>
+      <w:pPr>
+        <w:ind w:left="2160" w:hanging="180"/>
+      </w:pPr>
+    </w:lvl>
+    <w:lvl w:ilvl="3" w:tplc="1809000F" w:tentative="1">
+      <w:start w:val="1"/>
+      <w:numFmt w:val="decimal"/>
+      <w:lvlText w:val="%4."/>
+      <w:lvlJc w:val="left"/>
+      <w:pPr>
+        <w:ind w:left="2880" w:hanging="360"/>
+      </w:pPr>
+    </w:lvl>
+    <w:lvl w:ilvl="4" w:tplc="18090019" w:tentative="1">
+      <w:start w:val="1"/>
+      <w:numFmt w:val="lowerLetter"/>
+      <w:lvlText w:val="%5."/>
+      <w:lvlJc w:val="left"/>
+      <w:pPr>
+        <w:ind w:left="3600" w:hanging="360"/>
+      </w:pPr>
+    </w:lvl>
+    <w:lvl w:ilvl="5" w:tplc="1809001B" w:tentative="1">
+      <w:start w:val="1"/>
+      <w:numFmt w:val="lowerRoman"/>
+      <w:lvlText w:val="%6."/>
+      <w:lvlJc w:val="right"/>
+      <w:pPr>
+        <w:ind w:left="4320" w:hanging="180"/>
+      </w:pPr>
+    </w:lvl>
+    <w:lvl w:ilvl="6" w:tplc="1809000F" w:tentative="1">
+      <w:start w:val="1"/>
+      <w:numFmt w:val="decimal"/>
+      <w:lvlText w:val="%7."/>
+      <w:lvlJc w:val="left"/>
+      <w:pPr>
+        <w:ind w:left="5040" w:hanging="360"/>
+      </w:pPr>
+    </w:lvl>
+    <w:lvl w:ilvl="7" w:tplc="18090019" w:tentative="1">
+      <w:start w:val="1"/>
+      <w:numFmt w:val="lowerLetter"/>
+      <w:lvlText w:val="%8."/>
+      <w:lvlJc w:val="left"/>
+      <w:pPr>
+        <w:ind w:left="5760" w:hanging="360"/>
+      </w:pPr>
+    </w:lvl>
+    <w:lvl w:ilvl="8" w:tplc="1809001B" w:tentative="1">
+      <w:start w:val="1"/>
+      <w:numFmt w:val="lowerRoman"/>
+      <w:lvlText w:val="%9."/>
+      <w:lvlJc w:val="right"/>
+      <w:pPr>
+        <w:ind w:left="6480" w:hanging="180"/>
+      </w:pPr>
+    </w:lvl>
+  </w:abstractNum>
+  <w:abstractNum w:abstractNumId="2" w15:restartNumberingAfterBreak="0">
     <w:nsid w:val="261528F3"/>
     <w:multiLevelType w:val="hybridMultilevel"/>
     <w:tmpl w:val="68969886"/>
@@ -4690,7 +5839,96 @@
       </w:rPr>
     </w:lvl>
   </w:abstractNum>
-  <w:abstractNum w:abstractNumId="2" w15:restartNumberingAfterBreak="0">
+  <w:abstractNum w:abstractNumId="3" w15:restartNumberingAfterBreak="0">
+    <w:nsid w:val="27F34055"/>
+    <w:multiLevelType w:val="hybridMultilevel"/>
+    <w:tmpl w:val="7080463E"/>
+    <w:lvl w:ilvl="0" w:tplc="1809000F">
+      <w:start w:val="1"/>
+      <w:numFmt w:val="decimal"/>
+      <w:lvlText w:val="%1."/>
+      <w:lvlJc w:val="left"/>
+      <w:pPr>
+        <w:ind w:left="720" w:hanging="360"/>
+      </w:pPr>
+      <w:rPr>
+        <w:rFonts w:hint="default"/>
+      </w:rPr>
+    </w:lvl>
+    <w:lvl w:ilvl="1" w:tplc="18090019" w:tentative="1">
+      <w:start w:val="1"/>
+      <w:numFmt w:val="lowerLetter"/>
+      <w:lvlText w:val="%2."/>
+      <w:lvlJc w:val="left"/>
+      <w:pPr>
+        <w:ind w:left="1440" w:hanging="360"/>
+      </w:pPr>
+    </w:lvl>
+    <w:lvl w:ilvl="2" w:tplc="1809001B" w:tentative="1">
+      <w:start w:val="1"/>
+      <w:numFmt w:val="lowerRoman"/>
+      <w:lvlText w:val="%3."/>
+      <w:lvlJc w:val="right"/>
+      <w:pPr>
+        <w:ind w:left="2160" w:hanging="180"/>
+      </w:pPr>
+    </w:lvl>
+    <w:lvl w:ilvl="3" w:tplc="1809000F" w:tentative="1">
+      <w:start w:val="1"/>
+      <w:numFmt w:val="decimal"/>
+      <w:lvlText w:val="%4."/>
+      <w:lvlJc w:val="left"/>
+      <w:pPr>
+        <w:ind w:left="2880" w:hanging="360"/>
+      </w:pPr>
+    </w:lvl>
+    <w:lvl w:ilvl="4" w:tplc="18090019" w:tentative="1">
+      <w:start w:val="1"/>
+      <w:numFmt w:val="lowerLetter"/>
+      <w:lvlText w:val="%5."/>
+      <w:lvlJc w:val="left"/>
+      <w:pPr>
+        <w:ind w:left="3600" w:hanging="360"/>
+      </w:pPr>
+    </w:lvl>
+    <w:lvl w:ilvl="5" w:tplc="1809001B" w:tentative="1">
+      <w:start w:val="1"/>
+      <w:numFmt w:val="lowerRoman"/>
+      <w:lvlText w:val="%6."/>
+      <w:lvlJc w:val="right"/>
+      <w:pPr>
+        <w:ind w:left="4320" w:hanging="180"/>
+      </w:pPr>
+    </w:lvl>
+    <w:lvl w:ilvl="6" w:tplc="1809000F" w:tentative="1">
+      <w:start w:val="1"/>
+      <w:numFmt w:val="decimal"/>
+      <w:lvlText w:val="%7."/>
+      <w:lvlJc w:val="left"/>
+      <w:pPr>
+        <w:ind w:left="5040" w:hanging="360"/>
+      </w:pPr>
+    </w:lvl>
+    <w:lvl w:ilvl="7" w:tplc="18090019" w:tentative="1">
+      <w:start w:val="1"/>
+      <w:numFmt w:val="lowerLetter"/>
+      <w:lvlText w:val="%8."/>
+      <w:lvlJc w:val="left"/>
+      <w:pPr>
+        <w:ind w:left="5760" w:hanging="360"/>
+      </w:pPr>
+    </w:lvl>
+    <w:lvl w:ilvl="8" w:tplc="1809001B" w:tentative="1">
+      <w:start w:val="1"/>
+      <w:numFmt w:val="lowerRoman"/>
+      <w:lvlText w:val="%9."/>
+      <w:lvlJc w:val="right"/>
+      <w:pPr>
+        <w:ind w:left="6480" w:hanging="180"/>
+      </w:pPr>
+    </w:lvl>
+  </w:abstractNum>
+  <w:abstractNum w:abstractNumId="4" w15:restartNumberingAfterBreak="0">
     <w:nsid w:val="29683F6E"/>
     <w:multiLevelType w:val="hybridMultilevel"/>
     <w:tmpl w:val="F794B186"/>
@@ -4803,7 +6041,7 @@
       </w:rPr>
     </w:lvl>
   </w:abstractNum>
-  <w:abstractNum w:abstractNumId="3" w15:restartNumberingAfterBreak="0">
+  <w:abstractNum w:abstractNumId="5" w15:restartNumberingAfterBreak="0">
     <w:nsid w:val="3E5D296A"/>
     <w:multiLevelType w:val="hybridMultilevel"/>
     <w:tmpl w:val="F3E08B8C"/>
@@ -4892,7 +6130,7 @@
       </w:pPr>
     </w:lvl>
   </w:abstractNum>
-  <w:abstractNum w:abstractNumId="4" w15:restartNumberingAfterBreak="0">
+  <w:abstractNum w:abstractNumId="6" w15:restartNumberingAfterBreak="0">
     <w:nsid w:val="463946AB"/>
     <w:multiLevelType w:val="hybridMultilevel"/>
     <w:tmpl w:val="A22278B0"/>
@@ -5005,20 +6243,118 @@
       </w:rPr>
     </w:lvl>
   </w:abstractNum>
+  <w:abstractNum w:abstractNumId="7" w15:restartNumberingAfterBreak="0">
+    <w:nsid w:val="4E9C0E50"/>
+    <w:multiLevelType w:val="hybridMultilevel"/>
+    <w:tmpl w:val="5F8A9C78"/>
+    <w:lvl w:ilvl="0" w:tplc="1809000F">
+      <w:start w:val="1"/>
+      <w:numFmt w:val="decimal"/>
+      <w:lvlText w:val="%1."/>
+      <w:lvlJc w:val="left"/>
+      <w:pPr>
+        <w:ind w:left="720" w:hanging="360"/>
+      </w:pPr>
+      <w:rPr>
+        <w:rFonts w:hint="default"/>
+      </w:rPr>
+    </w:lvl>
+    <w:lvl w:ilvl="1" w:tplc="18090019" w:tentative="1">
+      <w:start w:val="1"/>
+      <w:numFmt w:val="lowerLetter"/>
+      <w:lvlText w:val="%2."/>
+      <w:lvlJc w:val="left"/>
+      <w:pPr>
+        <w:ind w:left="1440" w:hanging="360"/>
+      </w:pPr>
+    </w:lvl>
+    <w:lvl w:ilvl="2" w:tplc="1809001B" w:tentative="1">
+      <w:start w:val="1"/>
+      <w:numFmt w:val="lowerRoman"/>
+      <w:lvlText w:val="%3."/>
+      <w:lvlJc w:val="right"/>
+      <w:pPr>
+        <w:ind w:left="2160" w:hanging="180"/>
+      </w:pPr>
+    </w:lvl>
+    <w:lvl w:ilvl="3" w:tplc="1809000F" w:tentative="1">
+      <w:start w:val="1"/>
+      <w:numFmt w:val="decimal"/>
+      <w:lvlText w:val="%4."/>
+      <w:lvlJc w:val="left"/>
+      <w:pPr>
+        <w:ind w:left="2880" w:hanging="360"/>
+      </w:pPr>
+    </w:lvl>
+    <w:lvl w:ilvl="4" w:tplc="18090019" w:tentative="1">
+      <w:start w:val="1"/>
+      <w:numFmt w:val="lowerLetter"/>
+      <w:lvlText w:val="%5."/>
+      <w:lvlJc w:val="left"/>
+      <w:pPr>
+        <w:ind w:left="3600" w:hanging="360"/>
+      </w:pPr>
+    </w:lvl>
+    <w:lvl w:ilvl="5" w:tplc="1809001B" w:tentative="1">
+      <w:start w:val="1"/>
+      <w:numFmt w:val="lowerRoman"/>
+      <w:lvlText w:val="%6."/>
+      <w:lvlJc w:val="right"/>
+      <w:pPr>
+        <w:ind w:left="4320" w:hanging="180"/>
+      </w:pPr>
+    </w:lvl>
+    <w:lvl w:ilvl="6" w:tplc="1809000F" w:tentative="1">
+      <w:start w:val="1"/>
+      <w:numFmt w:val="decimal"/>
+      <w:lvlText w:val="%7."/>
+      <w:lvlJc w:val="left"/>
+      <w:pPr>
+        <w:ind w:left="5040" w:hanging="360"/>
+      </w:pPr>
+    </w:lvl>
+    <w:lvl w:ilvl="7" w:tplc="18090019" w:tentative="1">
+      <w:start w:val="1"/>
+      <w:numFmt w:val="lowerLetter"/>
+      <w:lvlText w:val="%8."/>
+      <w:lvlJc w:val="left"/>
+      <w:pPr>
+        <w:ind w:left="5760" w:hanging="360"/>
+      </w:pPr>
+    </w:lvl>
+    <w:lvl w:ilvl="8" w:tplc="1809001B" w:tentative="1">
+      <w:start w:val="1"/>
+      <w:numFmt w:val="lowerRoman"/>
+      <w:lvlText w:val="%9."/>
+      <w:lvlJc w:val="right"/>
+      <w:pPr>
+        <w:ind w:left="6480" w:hanging="180"/>
+      </w:pPr>
+    </w:lvl>
+  </w:abstractNum>
   <w:num w:numId="1">
+    <w:abstractNumId w:val="1"/>
+  </w:num>
+  <w:num w:numId="2">
+    <w:abstractNumId w:val="5"/>
+  </w:num>
+  <w:num w:numId="3">
+    <w:abstractNumId w:val="4"/>
+  </w:num>
+  <w:num w:numId="4">
+    <w:abstractNumId w:val="2"/>
+  </w:num>
+  <w:num w:numId="5">
+    <w:abstractNumId w:val="6"/>
+  </w:num>
+  <w:num w:numId="6">
     <w:abstractNumId w:val="0"/>
   </w:num>
-  <w:num w:numId="2">
+  <w:num w:numId="7">
+    <w:abstractNumId w:val="7"/>
+  </w:num>
+  <w:num w:numId="8">
     <w:abstractNumId w:val="3"/>
-  </w:num>
-  <w:num w:numId="3">
-    <w:abstractNumId w:val="2"/>
-  </w:num>
-  <w:num w:numId="4">
-    <w:abstractNumId w:val="1"/>
-  </w:num>
-  <w:num w:numId="5">
-    <w:abstractNumId w:val="4"/>
   </w:num>
 </w:numbering>
 </file>

</xml_diff>

<commit_message>
system design work dissertation
</commit_message>
<xml_diff>
--- a/Dissertation - Ciaran Roche.docx
+++ b/Dissertation - Ciaran Roche.docx
@@ -647,61 +647,25 @@
           <w:sz w:val="24"/>
           <w:szCs w:val="24"/>
         </w:rPr>
-        <w:t xml:space="preserve">people are able to access about them on the website. The user may decide they don’t want to have any connections and not upload any information to the application. Perhaps they just want to have a browse on the application without </w:t>
-      </w:r>
-      <w:proofErr w:type="gramStart"/>
-      <w:r>
-        <w:rPr>
-          <w:rFonts w:ascii="Times New Roman" w:hAnsi="Times New Roman" w:cs="Times New Roman"/>
-          <w:sz w:val="24"/>
-          <w:szCs w:val="24"/>
-        </w:rPr>
-        <w:t>actually connecting</w:t>
-      </w:r>
-      <w:proofErr w:type="gramEnd"/>
-      <w:r>
-        <w:rPr>
-          <w:rFonts w:ascii="Times New Roman" w:hAnsi="Times New Roman" w:cs="Times New Roman"/>
-          <w:sz w:val="24"/>
-          <w:szCs w:val="24"/>
-        </w:rPr>
-        <w:t xml:space="preserve"> to people. </w:t>
-      </w:r>
-    </w:p>
-    <w:p>
-      <w:pPr>
-        <w:spacing w:line="360" w:lineRule="auto"/>
-        <w:rPr>
-          <w:rFonts w:ascii="Times New Roman" w:hAnsi="Times New Roman" w:cs="Times New Roman"/>
-          <w:sz w:val="24"/>
-          <w:szCs w:val="24"/>
-        </w:rPr>
-      </w:pPr>
-      <w:r>
-        <w:rPr>
-          <w:rFonts w:ascii="Times New Roman" w:hAnsi="Times New Roman" w:cs="Times New Roman"/>
-          <w:sz w:val="24"/>
-          <w:szCs w:val="24"/>
-        </w:rPr>
-        <w:t xml:space="preserve">It is a good project to develop at level 8 as there is so </w:t>
-      </w:r>
-      <w:proofErr w:type="gramStart"/>
-      <w:r>
-        <w:rPr>
-          <w:rFonts w:ascii="Times New Roman" w:hAnsi="Times New Roman" w:cs="Times New Roman"/>
-          <w:sz w:val="24"/>
-          <w:szCs w:val="24"/>
-        </w:rPr>
-        <w:t>many different ways</w:t>
-      </w:r>
-      <w:proofErr w:type="gramEnd"/>
-      <w:r>
-        <w:rPr>
-          <w:rFonts w:ascii="Times New Roman" w:hAnsi="Times New Roman" w:cs="Times New Roman"/>
-          <w:sz w:val="24"/>
-          <w:szCs w:val="24"/>
-        </w:rPr>
-        <w:t xml:space="preserve"> the project can be implemented with, given enough time, many cool features can also be implemented. Another reason as to why it was a good project for a final year project is because of the complexity and workload of it. These technologies</w:t>
+        <w:t xml:space="preserve">people are able to access about them on the website. The user may decide they don’t want to have any connections and not upload any information to the application. Perhaps they just want to have a browse on the application without actually connecting to people. </w:t>
+      </w:r>
+    </w:p>
+    <w:p>
+      <w:pPr>
+        <w:spacing w:line="360" w:lineRule="auto"/>
+        <w:rPr>
+          <w:rFonts w:ascii="Times New Roman" w:hAnsi="Times New Roman" w:cs="Times New Roman"/>
+          <w:sz w:val="24"/>
+          <w:szCs w:val="24"/>
+        </w:rPr>
+      </w:pPr>
+      <w:r>
+        <w:rPr>
+          <w:rFonts w:ascii="Times New Roman" w:hAnsi="Times New Roman" w:cs="Times New Roman"/>
+          <w:sz w:val="24"/>
+          <w:szCs w:val="24"/>
+        </w:rPr>
+        <w:t>It is a good project to develop at level 8 as there is so many different ways the project can be implemented with, given enough time, many cool features can also be implemented. Another reason as to why it was a good project for a final year project is because of the complexity and workload of it. These technologies</w:t>
       </w:r>
       <w:r>
         <w:rPr>
@@ -2019,25 +1983,7 @@
           <w:sz w:val="24"/>
           <w:szCs w:val="24"/>
         </w:rPr>
-        <w:t xml:space="preserve"> used for documentation, </w:t>
-      </w:r>
-      <w:proofErr w:type="gramStart"/>
-      <w:r>
-        <w:rPr>
-          <w:rFonts w:ascii="Times New Roman" w:hAnsi="Times New Roman" w:cs="Times New Roman"/>
-          <w:sz w:val="24"/>
-          <w:szCs w:val="24"/>
-        </w:rPr>
-        <w:t>planning</w:t>
-      </w:r>
-      <w:proofErr w:type="gramEnd"/>
-      <w:r>
-        <w:rPr>
-          <w:rFonts w:ascii="Times New Roman" w:hAnsi="Times New Roman" w:cs="Times New Roman"/>
-          <w:sz w:val="24"/>
-          <w:szCs w:val="24"/>
-        </w:rPr>
-        <w:t xml:space="preserve"> and designing of the project. </w:t>
+        <w:t xml:space="preserve"> used for documentation, planning and designing of the project. </w:t>
       </w:r>
       <w:r>
         <w:rPr>
@@ -2093,25 +2039,7 @@
           <w:sz w:val="24"/>
           <w:szCs w:val="24"/>
         </w:rPr>
-        <w:t xml:space="preserve"> will be thoroughly explained, </w:t>
-      </w:r>
-      <w:proofErr w:type="gramStart"/>
-      <w:r>
-        <w:rPr>
-          <w:rFonts w:ascii="Times New Roman" w:hAnsi="Times New Roman" w:cs="Times New Roman"/>
-          <w:sz w:val="24"/>
-          <w:szCs w:val="24"/>
-        </w:rPr>
-        <w:t>dissected</w:t>
-      </w:r>
-      <w:proofErr w:type="gramEnd"/>
-      <w:r>
-        <w:rPr>
-          <w:rFonts w:ascii="Times New Roman" w:hAnsi="Times New Roman" w:cs="Times New Roman"/>
-          <w:sz w:val="24"/>
-          <w:szCs w:val="24"/>
-        </w:rPr>
-        <w:t xml:space="preserve"> and analysed</w:t>
+        <w:t xml:space="preserve"> will be thoroughly explained, dissected and analysed</w:t>
       </w:r>
       <w:r>
         <w:rPr>
@@ -2318,18 +2246,8 @@
           <w:sz w:val="24"/>
           <w:szCs w:val="24"/>
         </w:rPr>
-        <w:t xml:space="preserve"> Each technology will be </w:t>
-      </w:r>
-      <w:proofErr w:type="gramStart"/>
-      <w:r>
-        <w:rPr>
-          <w:rFonts w:ascii="Times New Roman" w:hAnsi="Times New Roman" w:cs="Times New Roman"/>
-          <w:sz w:val="24"/>
-          <w:szCs w:val="24"/>
-        </w:rPr>
-        <w:t>analysed to the fullest extent</w:t>
-      </w:r>
-      <w:proofErr w:type="gramEnd"/>
+        <w:t xml:space="preserve"> Each technology will be analysed to the fullest extent</w:t>
+      </w:r>
       <w:r>
         <w:rPr>
           <w:rFonts w:ascii="Times New Roman" w:hAnsi="Times New Roman" w:cs="Times New Roman"/>
@@ -2704,25 +2622,7 @@
           <w:sz w:val="24"/>
           <w:szCs w:val="24"/>
         </w:rPr>
-        <w:t xml:space="preserve"> GitHub repository, the backend GitHub </w:t>
-      </w:r>
-      <w:proofErr w:type="gramStart"/>
-      <w:r>
-        <w:rPr>
-          <w:rFonts w:ascii="Times New Roman" w:hAnsi="Times New Roman" w:cs="Times New Roman"/>
-          <w:sz w:val="24"/>
-          <w:szCs w:val="24"/>
-        </w:rPr>
-        <w:t>repository</w:t>
-      </w:r>
-      <w:proofErr w:type="gramEnd"/>
-      <w:r>
-        <w:rPr>
-          <w:rFonts w:ascii="Times New Roman" w:hAnsi="Times New Roman" w:cs="Times New Roman"/>
-          <w:sz w:val="24"/>
-          <w:szCs w:val="24"/>
-        </w:rPr>
-        <w:t xml:space="preserve"> and the link to the Heroku hosted application.</w:t>
+        <w:t xml:space="preserve"> GitHub repository, the backend GitHub repository and the link to the Heroku hosted application.</w:t>
       </w:r>
     </w:p>
     <w:p>
@@ -3024,25 +2924,7 @@
           <w:sz w:val="24"/>
           <w:szCs w:val="24"/>
         </w:rPr>
-        <w:t xml:space="preserve">The reasoning for not taking on the waterfall model is that it is too rigid. </w:t>
-      </w:r>
-      <w:proofErr w:type="gramStart"/>
-      <w:r>
-        <w:rPr>
-          <w:rFonts w:ascii="Times New Roman" w:hAnsi="Times New Roman" w:cs="Times New Roman"/>
-          <w:sz w:val="24"/>
-          <w:szCs w:val="24"/>
-        </w:rPr>
-        <w:t>In order to</w:t>
-      </w:r>
-      <w:proofErr w:type="gramEnd"/>
-      <w:r>
-        <w:rPr>
-          <w:rFonts w:ascii="Times New Roman" w:hAnsi="Times New Roman" w:cs="Times New Roman"/>
-          <w:sz w:val="24"/>
-          <w:szCs w:val="24"/>
-        </w:rPr>
-        <w:t xml:space="preserve"> move on to the next step, </w:t>
+        <w:t xml:space="preserve">The reasoning for not taking on the waterfall model is that it is too rigid. In order to move on to the next step, </w:t>
       </w:r>
       <w:r>
         <w:rPr>
@@ -4805,27 +4687,7 @@
           <w:szCs w:val="24"/>
           <w:lang w:eastAsia="en-IE"/>
         </w:rPr>
-        <w:t xml:space="preserve">It will be seen from the implementation of the project that the designs are not </w:t>
-      </w:r>
-      <w:proofErr w:type="gramStart"/>
-      <w:r>
-        <w:rPr>
-          <w:rFonts w:ascii="Times New Roman" w:eastAsia="Times New Roman" w:hAnsi="Times New Roman" w:cs="Times New Roman"/>
-          <w:sz w:val="24"/>
-          <w:szCs w:val="24"/>
-          <w:lang w:eastAsia="en-IE"/>
-        </w:rPr>
-        <w:t>exactly the same</w:t>
-      </w:r>
-      <w:proofErr w:type="gramEnd"/>
-      <w:r>
-        <w:rPr>
-          <w:rFonts w:ascii="Times New Roman" w:eastAsia="Times New Roman" w:hAnsi="Times New Roman" w:cs="Times New Roman"/>
-          <w:sz w:val="24"/>
-          <w:szCs w:val="24"/>
-          <w:lang w:eastAsia="en-IE"/>
-        </w:rPr>
-        <w:t xml:space="preserve">. Some pages were changed with more additional changes added. </w:t>
+        <w:t xml:space="preserve">It will be seen from the implementation of the project that the designs are not exactly the same. Some pages were changed with more additional changes added. </w:t>
       </w:r>
       <w:r>
         <w:rPr>
@@ -5429,43 +5291,7 @@
           <w:sz w:val="24"/>
           <w:szCs w:val="24"/>
         </w:rPr>
-        <w:t xml:space="preserve">. This object contains the name, email, </w:t>
-      </w:r>
-      <w:proofErr w:type="gramStart"/>
-      <w:r>
-        <w:rPr>
-          <w:rFonts w:ascii="Times New Roman" w:hAnsi="Times New Roman" w:cs="Times New Roman"/>
-          <w:sz w:val="24"/>
-          <w:szCs w:val="24"/>
-        </w:rPr>
-        <w:t>id</w:t>
-      </w:r>
-      <w:proofErr w:type="gramEnd"/>
-      <w:r>
-        <w:rPr>
-          <w:rFonts w:ascii="Times New Roman" w:hAnsi="Times New Roman" w:cs="Times New Roman"/>
-          <w:sz w:val="24"/>
-          <w:szCs w:val="24"/>
-        </w:rPr>
-        <w:t xml:space="preserve"> and image URL of the user. The auth method is then called and set to true. The details are then posted to the backend using an axios post method. </w:t>
-      </w:r>
-      <w:proofErr w:type="gramStart"/>
-      <w:r>
-        <w:rPr>
-          <w:rFonts w:ascii="Times New Roman" w:hAnsi="Times New Roman" w:cs="Times New Roman"/>
-          <w:sz w:val="24"/>
-          <w:szCs w:val="24"/>
-        </w:rPr>
-        <w:t>In order for</w:t>
-      </w:r>
-      <w:proofErr w:type="gramEnd"/>
-      <w:r>
-        <w:rPr>
-          <w:rFonts w:ascii="Times New Roman" w:hAnsi="Times New Roman" w:cs="Times New Roman"/>
-          <w:sz w:val="24"/>
-          <w:szCs w:val="24"/>
-        </w:rPr>
-        <w:t xml:space="preserve"> the user to be able to access the website and to have dynamic data set up for every user, information is set using session storage. </w:t>
+        <w:t xml:space="preserve">. This object contains the name, email, id and image URL of the user. The auth method is then called and set to true. The details are then posted to the backend using an axios post method. In order for the user to be able to access the website and to have dynamic data set up for every user, information is set using session storage. </w:t>
       </w:r>
       <w:r>
         <w:rPr>
@@ -6102,6 +5928,7 @@
           <w:rFonts w:ascii="Times New Roman" w:hAnsi="Times New Roman" w:cs="Times New Roman"/>
           <w:b/>
           <w:bCs/>
+          <w:noProof/>
           <w:sz w:val="28"/>
           <w:szCs w:val="28"/>
         </w:rPr>
@@ -6325,6 +6152,7 @@
       <w:r>
         <w:rPr>
           <w:rFonts w:ascii="Times New Roman" w:hAnsi="Times New Roman" w:cs="Times New Roman"/>
+          <w:noProof/>
           <w:sz w:val="24"/>
           <w:szCs w:val="24"/>
         </w:rPr>
@@ -6400,6 +6228,7 @@
           <w:rFonts w:ascii="Times New Roman" w:hAnsi="Times New Roman" w:cs="Times New Roman"/>
           <w:b/>
           <w:bCs/>
+          <w:noProof/>
           <w:sz w:val="28"/>
           <w:szCs w:val="28"/>
         </w:rPr>
@@ -6516,25 +6345,7 @@
           <w:sz w:val="24"/>
           <w:szCs w:val="24"/>
         </w:rPr>
-        <w:t xml:space="preserve">google login details associated to them. Here is where the user can add their name and biography, course, the year they studied said course, </w:t>
-      </w:r>
-      <w:proofErr w:type="gramStart"/>
-      <w:r>
-        <w:rPr>
-          <w:rFonts w:ascii="Times New Roman" w:hAnsi="Times New Roman" w:cs="Times New Roman"/>
-          <w:sz w:val="24"/>
-          <w:szCs w:val="24"/>
-        </w:rPr>
-        <w:t>interest</w:t>
-      </w:r>
-      <w:proofErr w:type="gramEnd"/>
-      <w:r>
-        <w:rPr>
-          <w:rFonts w:ascii="Times New Roman" w:hAnsi="Times New Roman" w:cs="Times New Roman"/>
-          <w:sz w:val="24"/>
-          <w:szCs w:val="24"/>
-        </w:rPr>
-        <w:t xml:space="preserve"> and hobbies and where they are now. </w:t>
+        <w:t xml:space="preserve">google login details associated to them. Here is where the user can add their name and biography, course, the year they studied said course, interest and hobbies and where they are now. </w:t>
       </w:r>
       <w:r>
         <w:rPr>
@@ -6558,39 +6369,22 @@
           <w:sz w:val="24"/>
           <w:szCs w:val="24"/>
         </w:rPr>
-        <w:t xml:space="preserve">The register page is divided into 4 cards. The user enters details and clicks on the buttons to add the information to the database. The cards are placed on a carousel, so </w:t>
-      </w:r>
-      <w:proofErr w:type="gramStart"/>
-      <w:r>
-        <w:rPr>
-          <w:rFonts w:ascii="Times New Roman" w:hAnsi="Times New Roman" w:cs="Times New Roman"/>
-          <w:sz w:val="24"/>
-          <w:szCs w:val="24"/>
-        </w:rPr>
-        <w:t>in order to</w:t>
-      </w:r>
-      <w:proofErr w:type="gramEnd"/>
-      <w:r>
-        <w:rPr>
-          <w:rFonts w:ascii="Times New Roman" w:hAnsi="Times New Roman" w:cs="Times New Roman"/>
-          <w:sz w:val="24"/>
-          <w:szCs w:val="24"/>
-        </w:rPr>
-        <w:t xml:space="preserve"> access the next card, the user must click on next as seen below. </w:t>
-      </w:r>
-    </w:p>
-    <w:p>
-      <w:pPr>
-        <w:spacing w:line="360" w:lineRule="auto"/>
-        <w:rPr>
-          <w:rFonts w:ascii="Times New Roman" w:hAnsi="Times New Roman" w:cs="Times New Roman"/>
-          <w:sz w:val="24"/>
-          <w:szCs w:val="24"/>
-        </w:rPr>
-      </w:pPr>
-      <w:r>
-        <w:rPr>
-          <w:rFonts w:ascii="Times New Roman" w:hAnsi="Times New Roman" w:cs="Times New Roman"/>
+        <w:t xml:space="preserve">The register page is divided into 4 cards. The user enters details and clicks on the buttons to add the information to the database. The cards are placed on a carousel, so in order to access the next card, the user must click on next as seen below. </w:t>
+      </w:r>
+    </w:p>
+    <w:p>
+      <w:pPr>
+        <w:spacing w:line="360" w:lineRule="auto"/>
+        <w:rPr>
+          <w:rFonts w:ascii="Times New Roman" w:hAnsi="Times New Roman" w:cs="Times New Roman"/>
+          <w:sz w:val="24"/>
+          <w:szCs w:val="24"/>
+        </w:rPr>
+      </w:pPr>
+      <w:r>
+        <w:rPr>
+          <w:rFonts w:ascii="Times New Roman" w:hAnsi="Times New Roman" w:cs="Times New Roman"/>
+          <w:noProof/>
           <w:sz w:val="24"/>
           <w:szCs w:val="24"/>
         </w:rPr>
@@ -6697,6 +6491,7 @@
       <w:r>
         <w:rPr>
           <w:rFonts w:ascii="Times New Roman" w:hAnsi="Times New Roman" w:cs="Times New Roman"/>
+          <w:noProof/>
           <w:sz w:val="24"/>
           <w:szCs w:val="24"/>
         </w:rPr>
@@ -6786,6 +6581,7 @@
       <w:r>
         <w:rPr>
           <w:rFonts w:ascii="Times New Roman" w:hAnsi="Times New Roman" w:cs="Times New Roman"/>
+          <w:noProof/>
           <w:sz w:val="24"/>
           <w:szCs w:val="24"/>
         </w:rPr>
@@ -6875,39 +6671,22 @@
           <w:sz w:val="24"/>
           <w:szCs w:val="24"/>
         </w:rPr>
-        <w:t xml:space="preserve">The add interest method also allows for multiple interests to be passed to the backend of the application. </w:t>
-      </w:r>
-      <w:proofErr w:type="gramStart"/>
-      <w:r>
-        <w:rPr>
-          <w:rFonts w:ascii="Times New Roman" w:hAnsi="Times New Roman" w:cs="Times New Roman"/>
-          <w:sz w:val="24"/>
-          <w:szCs w:val="24"/>
-        </w:rPr>
-        <w:t>All of</w:t>
-      </w:r>
-      <w:proofErr w:type="gramEnd"/>
-      <w:r>
-        <w:rPr>
-          <w:rFonts w:ascii="Times New Roman" w:hAnsi="Times New Roman" w:cs="Times New Roman"/>
-          <w:sz w:val="24"/>
-          <w:szCs w:val="24"/>
-        </w:rPr>
-        <w:t xml:space="preserve"> these post requests are done by posting the data to the backend as an Object. </w:t>
-      </w:r>
-    </w:p>
-    <w:p>
-      <w:pPr>
-        <w:spacing w:line="360" w:lineRule="auto"/>
-        <w:rPr>
-          <w:rFonts w:ascii="Times New Roman" w:hAnsi="Times New Roman" w:cs="Times New Roman"/>
-          <w:sz w:val="24"/>
-          <w:szCs w:val="24"/>
-        </w:rPr>
-      </w:pPr>
-      <w:r>
-        <w:rPr>
-          <w:rFonts w:ascii="Times New Roman" w:hAnsi="Times New Roman" w:cs="Times New Roman"/>
+        <w:t xml:space="preserve">The add interest method also allows for multiple interests to be passed to the backend of the application. All of these post requests are done by posting the data to the backend as an Object. </w:t>
+      </w:r>
+    </w:p>
+    <w:p>
+      <w:pPr>
+        <w:spacing w:line="360" w:lineRule="auto"/>
+        <w:rPr>
+          <w:rFonts w:ascii="Times New Roman" w:hAnsi="Times New Roman" w:cs="Times New Roman"/>
+          <w:sz w:val="24"/>
+          <w:szCs w:val="24"/>
+        </w:rPr>
+      </w:pPr>
+      <w:r>
+        <w:rPr>
+          <w:rFonts w:ascii="Times New Roman" w:hAnsi="Times New Roman" w:cs="Times New Roman"/>
+          <w:noProof/>
           <w:sz w:val="24"/>
           <w:szCs w:val="24"/>
         </w:rPr>
@@ -7015,6 +6794,7 @@
       <w:r>
         <w:rPr>
           <w:rFonts w:ascii="Times New Roman" w:hAnsi="Times New Roman" w:cs="Times New Roman"/>
+          <w:noProof/>
           <w:sz w:val="24"/>
           <w:szCs w:val="24"/>
         </w:rPr>
@@ -7136,6 +6916,7 @@
       <w:r>
         <w:rPr>
           <w:rFonts w:ascii="Times New Roman" w:hAnsi="Times New Roman" w:cs="Times New Roman"/>
+          <w:noProof/>
           <w:sz w:val="24"/>
           <w:szCs w:val="24"/>
         </w:rPr>
@@ -7288,6 +7069,7 @@
       <w:r>
         <w:rPr>
           <w:rFonts w:ascii="Times New Roman" w:hAnsi="Times New Roman" w:cs="Times New Roman"/>
+          <w:noProof/>
           <w:sz w:val="24"/>
           <w:szCs w:val="24"/>
         </w:rPr>
@@ -7340,6 +7122,7 @@
       <w:r>
         <w:rPr>
           <w:rFonts w:ascii="Times New Roman" w:hAnsi="Times New Roman" w:cs="Times New Roman"/>
+          <w:noProof/>
           <w:sz w:val="24"/>
           <w:szCs w:val="24"/>
         </w:rPr>
@@ -7392,6 +7175,7 @@
       <w:r>
         <w:rPr>
           <w:rFonts w:ascii="Times New Roman" w:hAnsi="Times New Roman" w:cs="Times New Roman"/>
+          <w:noProof/>
           <w:sz w:val="24"/>
           <w:szCs w:val="24"/>
         </w:rPr>
@@ -7474,6 +7258,1049 @@
           <w:szCs w:val="24"/>
         </w:rPr>
       </w:pPr>
+    </w:p>
+    <w:p>
+      <w:pPr>
+        <w:spacing w:line="360" w:lineRule="auto"/>
+        <w:jc w:val="center"/>
+        <w:rPr>
+          <w:rFonts w:ascii="Times New Roman" w:hAnsi="Times New Roman" w:cs="Times New Roman"/>
+          <w:sz w:val="24"/>
+          <w:szCs w:val="24"/>
+        </w:rPr>
+      </w:pPr>
+    </w:p>
+    <w:p>
+      <w:pPr>
+        <w:spacing w:line="360" w:lineRule="auto"/>
+        <w:jc w:val="center"/>
+        <w:rPr>
+          <w:rFonts w:ascii="Times New Roman" w:hAnsi="Times New Roman" w:cs="Times New Roman"/>
+          <w:sz w:val="24"/>
+          <w:szCs w:val="24"/>
+        </w:rPr>
+      </w:pPr>
+    </w:p>
+    <w:p>
+      <w:pPr>
+        <w:spacing w:line="360" w:lineRule="auto"/>
+        <w:jc w:val="center"/>
+        <w:rPr>
+          <w:rFonts w:ascii="Times New Roman" w:hAnsi="Times New Roman" w:cs="Times New Roman"/>
+          <w:sz w:val="24"/>
+          <w:szCs w:val="24"/>
+        </w:rPr>
+      </w:pPr>
+    </w:p>
+    <w:p>
+      <w:pPr>
+        <w:spacing w:line="360" w:lineRule="auto"/>
+        <w:rPr>
+          <w:rFonts w:ascii="Times New Roman" w:hAnsi="Times New Roman" w:cs="Times New Roman"/>
+          <w:sz w:val="24"/>
+          <w:szCs w:val="24"/>
+        </w:rPr>
+      </w:pPr>
+      <w:r>
+        <w:rPr>
+          <w:rFonts w:ascii="Times New Roman" w:hAnsi="Times New Roman" w:cs="Times New Roman"/>
+          <w:sz w:val="24"/>
+          <w:szCs w:val="24"/>
+        </w:rPr>
+        <w:lastRenderedPageBreak/>
+        <w:t>Graph Page</w:t>
+      </w:r>
+    </w:p>
+    <w:p>
+      <w:pPr>
+        <w:spacing w:line="360" w:lineRule="auto"/>
+        <w:rPr>
+          <w:rFonts w:ascii="Times New Roman" w:hAnsi="Times New Roman" w:cs="Times New Roman"/>
+          <w:sz w:val="24"/>
+          <w:szCs w:val="24"/>
+        </w:rPr>
+      </w:pPr>
+      <w:r>
+        <w:rPr>
+          <w:rFonts w:ascii="Times New Roman" w:hAnsi="Times New Roman" w:cs="Times New Roman"/>
+          <w:sz w:val="24"/>
+          <w:szCs w:val="24"/>
+        </w:rPr>
+        <w:t xml:space="preserve">The graph page, in essence, is a way of displaying the data from the graph database Neo4J and superimposing it onto the front end of the application for the user to see, use and interact with it. </w:t>
+      </w:r>
+      <w:r>
+        <w:rPr>
+          <w:rFonts w:ascii="Times New Roman" w:hAnsi="Times New Roman" w:cs="Times New Roman"/>
+          <w:sz w:val="24"/>
+          <w:szCs w:val="24"/>
+        </w:rPr>
+        <w:t xml:space="preserve">The user is first left with a choice of which course they wish to view the graph of. This is done in similar fashion to the react select bar that was used for countries, this time using the react-select package. </w:t>
+      </w:r>
+      <w:r>
+        <w:rPr>
+          <w:rFonts w:ascii="Times New Roman" w:hAnsi="Times New Roman" w:cs="Times New Roman"/>
+          <w:sz w:val="24"/>
+          <w:szCs w:val="24"/>
+        </w:rPr>
+        <w:t xml:space="preserve">After selecting a course, a dynamic page is then loaded with all the information from that specific course being loaded on to the screen. The graph is then drawn with D3.js. The user can interact with the graph where they can click on the </w:t>
+      </w:r>
+      <w:r>
+        <w:rPr>
+          <w:rFonts w:ascii="Times New Roman" w:hAnsi="Times New Roman" w:cs="Times New Roman"/>
+          <w:sz w:val="24"/>
+          <w:szCs w:val="24"/>
+        </w:rPr>
+        <w:t>user’s</w:t>
+      </w:r>
+      <w:r>
+        <w:rPr>
+          <w:rFonts w:ascii="Times New Roman" w:hAnsi="Times New Roman" w:cs="Times New Roman"/>
+          <w:sz w:val="24"/>
+          <w:szCs w:val="24"/>
+        </w:rPr>
+        <w:t xml:space="preserve"> name. This will bring up a popup showing the users name and asking if they would like to connect with them in the messenger page. </w:t>
+      </w:r>
+      <w:r>
+        <w:rPr>
+          <w:rFonts w:ascii="Times New Roman" w:hAnsi="Times New Roman" w:cs="Times New Roman"/>
+          <w:sz w:val="24"/>
+          <w:szCs w:val="24"/>
+        </w:rPr>
+        <w:t xml:space="preserve">Below is an example of how the graph will look. </w:t>
+      </w:r>
+    </w:p>
+    <w:p>
+      <w:pPr>
+        <w:spacing w:line="360" w:lineRule="auto"/>
+        <w:rPr>
+          <w:rFonts w:ascii="Times New Roman" w:hAnsi="Times New Roman" w:cs="Times New Roman"/>
+          <w:sz w:val="24"/>
+          <w:szCs w:val="24"/>
+        </w:rPr>
+      </w:pPr>
+      <w:r>
+        <w:rPr>
+          <w:rFonts w:ascii="Times New Roman" w:hAnsi="Times New Roman" w:cs="Times New Roman"/>
+          <w:sz w:val="24"/>
+          <w:szCs w:val="24"/>
+        </w:rPr>
+        <w:drawing>
+          <wp:inline distT="0" distB="0" distL="0" distR="0" wp14:anchorId="76D3A1E5" wp14:editId="2365F1D1">
+            <wp:extent cx="5731510" cy="2066925"/>
+            <wp:effectExtent l="0" t="0" r="2540" b="9525"/>
+            <wp:docPr id="25" name="Picture 25" descr="Graphical user interface&#10;&#10;Description automatically generated with medium confidence"/>
+            <wp:cNvGraphicFramePr>
+              <a:graphicFrameLocks xmlns:a="http://schemas.openxmlformats.org/drawingml/2006/main" noChangeAspect="1"/>
+            </wp:cNvGraphicFramePr>
+            <a:graphic xmlns:a="http://schemas.openxmlformats.org/drawingml/2006/main">
+              <a:graphicData uri="http://schemas.openxmlformats.org/drawingml/2006/picture">
+                <pic:pic xmlns:pic="http://schemas.openxmlformats.org/drawingml/2006/picture">
+                  <pic:nvPicPr>
+                    <pic:cNvPr id="25" name="Picture 25" descr="Graphical user interface&#10;&#10;Description automatically generated with medium confidence"/>
+                    <pic:cNvPicPr/>
+                  </pic:nvPicPr>
+                  <pic:blipFill>
+                    <a:blip r:embed="rId46"/>
+                    <a:stretch>
+                      <a:fillRect/>
+                    </a:stretch>
+                  </pic:blipFill>
+                  <pic:spPr>
+                    <a:xfrm>
+                      <a:off x="0" y="0"/>
+                      <a:ext cx="5731510" cy="2066925"/>
+                    </a:xfrm>
+                    <a:prstGeom prst="rect">
+                      <a:avLst/>
+                    </a:prstGeom>
+                  </pic:spPr>
+                </pic:pic>
+              </a:graphicData>
+            </a:graphic>
+          </wp:inline>
+        </w:drawing>
+      </w:r>
+    </w:p>
+    <w:p>
+      <w:pPr>
+        <w:spacing w:line="360" w:lineRule="auto"/>
+        <w:rPr>
+          <w:rFonts w:ascii="Times New Roman" w:hAnsi="Times New Roman" w:cs="Times New Roman"/>
+          <w:sz w:val="24"/>
+          <w:szCs w:val="24"/>
+        </w:rPr>
+      </w:pPr>
+      <w:r>
+        <w:rPr>
+          <w:rFonts w:ascii="Times New Roman" w:hAnsi="Times New Roman" w:cs="Times New Roman"/>
+          <w:sz w:val="24"/>
+          <w:szCs w:val="24"/>
+        </w:rPr>
+        <w:t>As more people register this course a</w:t>
+      </w:r>
+      <w:r>
+        <w:rPr>
+          <w:rFonts w:ascii="Times New Roman" w:hAnsi="Times New Roman" w:cs="Times New Roman"/>
+          <w:sz w:val="24"/>
+          <w:szCs w:val="24"/>
+        </w:rPr>
+        <w:t xml:space="preserve">nd link it to their profile, the more names or nodes will be added to the graph connecting to the main node which is the course name. </w:t>
+      </w:r>
+    </w:p>
+    <w:p>
+      <w:pPr>
+        <w:spacing w:line="360" w:lineRule="auto"/>
+        <w:rPr>
+          <w:rFonts w:ascii="Times New Roman" w:hAnsi="Times New Roman" w:cs="Times New Roman"/>
+          <w:sz w:val="24"/>
+          <w:szCs w:val="24"/>
+        </w:rPr>
+      </w:pPr>
+      <w:r>
+        <w:rPr>
+          <w:rFonts w:ascii="Times New Roman" w:hAnsi="Times New Roman" w:cs="Times New Roman"/>
+          <w:sz w:val="24"/>
+          <w:szCs w:val="24"/>
+        </w:rPr>
+        <w:t xml:space="preserve">After much deliberation between the different technologies as mentioned in the </w:t>
+      </w:r>
+      <w:r>
+        <w:rPr>
+          <w:rFonts w:ascii="Times New Roman" w:hAnsi="Times New Roman" w:cs="Times New Roman"/>
+          <w:sz w:val="24"/>
+          <w:szCs w:val="24"/>
+        </w:rPr>
+        <w:t xml:space="preserve">Technology Review section, it was decided that D3.js would be the best option to superimpose the graph onto the front end. </w:t>
+      </w:r>
+      <w:r>
+        <w:rPr>
+          <w:rFonts w:ascii="Times New Roman" w:hAnsi="Times New Roman" w:cs="Times New Roman"/>
+          <w:sz w:val="24"/>
+          <w:szCs w:val="24"/>
+        </w:rPr>
+        <w:t xml:space="preserve">As well as the issues with the other technologies, those other technologies did not offer the same flexibility that D3.js was offering. </w:t>
+      </w:r>
+      <w:r>
+        <w:rPr>
+          <w:rFonts w:ascii="Times New Roman" w:hAnsi="Times New Roman" w:cs="Times New Roman"/>
+          <w:sz w:val="24"/>
+          <w:szCs w:val="24"/>
+        </w:rPr>
+        <w:t xml:space="preserve">D3.js had many benefits outweighing the others, the one issue with it was that it was a very difficult part to learn for the project. </w:t>
+      </w:r>
+    </w:p>
+    <w:p>
+      <w:pPr>
+        <w:spacing w:line="360" w:lineRule="auto"/>
+        <w:rPr>
+          <w:rFonts w:ascii="Times New Roman" w:hAnsi="Times New Roman" w:cs="Times New Roman"/>
+          <w:sz w:val="24"/>
+          <w:szCs w:val="24"/>
+        </w:rPr>
+      </w:pPr>
+      <w:r>
+        <w:rPr>
+          <w:rFonts w:ascii="Times New Roman" w:hAnsi="Times New Roman" w:cs="Times New Roman"/>
+          <w:sz w:val="24"/>
+          <w:szCs w:val="24"/>
+        </w:rPr>
+        <w:t xml:space="preserve">An axios get request was used to get all the data for the specific course from the back end of the project. </w:t>
+      </w:r>
+      <w:r>
+        <w:rPr>
+          <w:rFonts w:ascii="Times New Roman" w:hAnsi="Times New Roman" w:cs="Times New Roman"/>
+          <w:sz w:val="24"/>
+          <w:szCs w:val="24"/>
+        </w:rPr>
+        <w:t xml:space="preserve">This data is then pushed into an array. </w:t>
+      </w:r>
+    </w:p>
+    <w:p>
+      <w:pPr>
+        <w:spacing w:line="360" w:lineRule="auto"/>
+        <w:rPr>
+          <w:rFonts w:ascii="Times New Roman" w:hAnsi="Times New Roman" w:cs="Times New Roman"/>
+          <w:sz w:val="24"/>
+          <w:szCs w:val="24"/>
+        </w:rPr>
+      </w:pPr>
+      <w:r>
+        <w:rPr>
+          <w:rFonts w:ascii="Times New Roman" w:hAnsi="Times New Roman" w:cs="Times New Roman"/>
+          <w:sz w:val="24"/>
+          <w:szCs w:val="24"/>
+        </w:rPr>
+        <w:lastRenderedPageBreak/>
+        <w:drawing>
+          <wp:inline distT="0" distB="0" distL="0" distR="0" wp14:anchorId="22E4FDED" wp14:editId="0963BFBE">
+            <wp:extent cx="4595854" cy="3708354"/>
+            <wp:effectExtent l="0" t="0" r="0" b="6985"/>
+            <wp:docPr id="33" name="Picture 33" descr="Text&#10;&#10;Description automatically generated"/>
+            <wp:cNvGraphicFramePr>
+              <a:graphicFrameLocks xmlns:a="http://schemas.openxmlformats.org/drawingml/2006/main" noChangeAspect="1"/>
+            </wp:cNvGraphicFramePr>
+            <a:graphic xmlns:a="http://schemas.openxmlformats.org/drawingml/2006/main">
+              <a:graphicData uri="http://schemas.openxmlformats.org/drawingml/2006/picture">
+                <pic:pic xmlns:pic="http://schemas.openxmlformats.org/drawingml/2006/picture">
+                  <pic:nvPicPr>
+                    <pic:cNvPr id="33" name="Picture 33" descr="Text&#10;&#10;Description automatically generated"/>
+                    <pic:cNvPicPr/>
+                  </pic:nvPicPr>
+                  <pic:blipFill>
+                    <a:blip r:embed="rId47"/>
+                    <a:stretch>
+                      <a:fillRect/>
+                    </a:stretch>
+                  </pic:blipFill>
+                  <pic:spPr>
+                    <a:xfrm>
+                      <a:off x="0" y="0"/>
+                      <a:ext cx="4601974" cy="3713292"/>
+                    </a:xfrm>
+                    <a:prstGeom prst="rect">
+                      <a:avLst/>
+                    </a:prstGeom>
+                  </pic:spPr>
+                </pic:pic>
+              </a:graphicData>
+            </a:graphic>
+          </wp:inline>
+        </w:drawing>
+      </w:r>
+    </w:p>
+    <w:p>
+      <w:pPr>
+        <w:spacing w:line="360" w:lineRule="auto"/>
+        <w:rPr>
+          <w:rFonts w:ascii="Times New Roman" w:hAnsi="Times New Roman" w:cs="Times New Roman"/>
+          <w:sz w:val="24"/>
+          <w:szCs w:val="24"/>
+        </w:rPr>
+      </w:pPr>
+      <w:r>
+        <w:rPr>
+          <w:rFonts w:ascii="Times New Roman" w:hAnsi="Times New Roman" w:cs="Times New Roman"/>
+          <w:sz w:val="24"/>
+          <w:szCs w:val="24"/>
+        </w:rPr>
+        <w:t xml:space="preserve">The next part is where the D3.js comes into play. </w:t>
+      </w:r>
+      <w:r>
+        <w:rPr>
+          <w:rFonts w:ascii="Times New Roman" w:hAnsi="Times New Roman" w:cs="Times New Roman"/>
+          <w:sz w:val="24"/>
+          <w:szCs w:val="24"/>
+        </w:rPr>
+        <w:t xml:space="preserve">The array is looped through to get all the different elements or names that are stored in it from the get request. These are then set as a target for the source. The source and the target are then connected together. </w:t>
+      </w:r>
+    </w:p>
+    <w:p>
+      <w:pPr>
+        <w:spacing w:line="360" w:lineRule="auto"/>
+        <w:rPr>
+          <w:rFonts w:ascii="Times New Roman" w:hAnsi="Times New Roman" w:cs="Times New Roman"/>
+          <w:sz w:val="24"/>
+          <w:szCs w:val="24"/>
+        </w:rPr>
+      </w:pPr>
+      <w:r>
+        <w:rPr>
+          <w:rFonts w:ascii="Times New Roman" w:hAnsi="Times New Roman" w:cs="Times New Roman"/>
+          <w:sz w:val="24"/>
+          <w:szCs w:val="24"/>
+        </w:rPr>
+        <w:drawing>
+          <wp:inline distT="0" distB="0" distL="0" distR="0" wp14:anchorId="65218A1B" wp14:editId="3D0D10C7">
+            <wp:extent cx="4079019" cy="2448044"/>
+            <wp:effectExtent l="0" t="0" r="0" b="0"/>
+            <wp:docPr id="34" name="Picture 34" descr="Text&#10;&#10;Description automatically generated"/>
+            <wp:cNvGraphicFramePr>
+              <a:graphicFrameLocks xmlns:a="http://schemas.openxmlformats.org/drawingml/2006/main" noChangeAspect="1"/>
+            </wp:cNvGraphicFramePr>
+            <a:graphic xmlns:a="http://schemas.openxmlformats.org/drawingml/2006/main">
+              <a:graphicData uri="http://schemas.openxmlformats.org/drawingml/2006/picture">
+                <pic:pic xmlns:pic="http://schemas.openxmlformats.org/drawingml/2006/picture">
+                  <pic:nvPicPr>
+                    <pic:cNvPr id="34" name="Picture 34" descr="Text&#10;&#10;Description automatically generated"/>
+                    <pic:cNvPicPr/>
+                  </pic:nvPicPr>
+                  <pic:blipFill>
+                    <a:blip r:embed="rId48"/>
+                    <a:stretch>
+                      <a:fillRect/>
+                    </a:stretch>
+                  </pic:blipFill>
+                  <pic:spPr>
+                    <a:xfrm>
+                      <a:off x="0" y="0"/>
+                      <a:ext cx="4080979" cy="2449220"/>
+                    </a:xfrm>
+                    <a:prstGeom prst="rect">
+                      <a:avLst/>
+                    </a:prstGeom>
+                  </pic:spPr>
+                </pic:pic>
+              </a:graphicData>
+            </a:graphic>
+          </wp:inline>
+        </w:drawing>
+      </w:r>
+    </w:p>
+    <w:p>
+      <w:pPr>
+        <w:spacing w:line="360" w:lineRule="auto"/>
+        <w:rPr>
+          <w:rFonts w:ascii="Times New Roman" w:hAnsi="Times New Roman" w:cs="Times New Roman"/>
+          <w:sz w:val="24"/>
+          <w:szCs w:val="24"/>
+        </w:rPr>
+      </w:pPr>
+      <w:r>
+        <w:rPr>
+          <w:rFonts w:ascii="Times New Roman" w:hAnsi="Times New Roman" w:cs="Times New Roman"/>
+          <w:sz w:val="24"/>
+          <w:szCs w:val="24"/>
+        </w:rPr>
+        <w:lastRenderedPageBreak/>
+        <w:t xml:space="preserve">The next part was to draw the graph itself. </w:t>
+      </w:r>
+      <w:r>
+        <w:rPr>
+          <w:rFonts w:ascii="Times New Roman" w:hAnsi="Times New Roman" w:cs="Times New Roman"/>
+          <w:sz w:val="24"/>
+          <w:szCs w:val="24"/>
+        </w:rPr>
+        <w:t xml:space="preserve">First the size of the graph is created and the intricate details such as distance between node and source is created. </w:t>
+      </w:r>
+      <w:r>
+        <w:rPr>
+          <w:rFonts w:ascii="Times New Roman" w:hAnsi="Times New Roman" w:cs="Times New Roman"/>
+          <w:sz w:val="24"/>
+          <w:szCs w:val="24"/>
+        </w:rPr>
+        <w:drawing>
+          <wp:inline distT="0" distB="0" distL="0" distR="0" wp14:anchorId="668A506A" wp14:editId="57F9DDE5">
+            <wp:extent cx="4552439" cy="3482671"/>
+            <wp:effectExtent l="0" t="0" r="635" b="3810"/>
+            <wp:docPr id="35" name="Picture 35" descr="Text&#10;&#10;Description automatically generated"/>
+            <wp:cNvGraphicFramePr>
+              <a:graphicFrameLocks xmlns:a="http://schemas.openxmlformats.org/drawingml/2006/main" noChangeAspect="1"/>
+            </wp:cNvGraphicFramePr>
+            <a:graphic xmlns:a="http://schemas.openxmlformats.org/drawingml/2006/main">
+              <a:graphicData uri="http://schemas.openxmlformats.org/drawingml/2006/picture">
+                <pic:pic xmlns:pic="http://schemas.openxmlformats.org/drawingml/2006/picture">
+                  <pic:nvPicPr>
+                    <pic:cNvPr id="35" name="Picture 35" descr="Text&#10;&#10;Description automatically generated"/>
+                    <pic:cNvPicPr/>
+                  </pic:nvPicPr>
+                  <pic:blipFill>
+                    <a:blip r:embed="rId49"/>
+                    <a:stretch>
+                      <a:fillRect/>
+                    </a:stretch>
+                  </pic:blipFill>
+                  <pic:spPr>
+                    <a:xfrm>
+                      <a:off x="0" y="0"/>
+                      <a:ext cx="4558798" cy="3487535"/>
+                    </a:xfrm>
+                    <a:prstGeom prst="rect">
+                      <a:avLst/>
+                    </a:prstGeom>
+                  </pic:spPr>
+                </pic:pic>
+              </a:graphicData>
+            </a:graphic>
+          </wp:inline>
+        </w:drawing>
+      </w:r>
+    </w:p>
+    <w:p>
+      <w:pPr>
+        <w:spacing w:line="360" w:lineRule="auto"/>
+        <w:rPr>
+          <w:rFonts w:ascii="Times New Roman" w:hAnsi="Times New Roman" w:cs="Times New Roman"/>
+          <w:sz w:val="24"/>
+          <w:szCs w:val="24"/>
+        </w:rPr>
+      </w:pPr>
+      <w:r>
+        <w:rPr>
+          <w:rFonts w:ascii="Times New Roman" w:hAnsi="Times New Roman" w:cs="Times New Roman"/>
+          <w:sz w:val="24"/>
+          <w:szCs w:val="24"/>
+        </w:rPr>
+        <w:t xml:space="preserve">The variable circle is now </w:t>
+      </w:r>
+      <w:proofErr w:type="gramStart"/>
+      <w:r>
+        <w:rPr>
+          <w:rFonts w:ascii="Times New Roman" w:hAnsi="Times New Roman" w:cs="Times New Roman"/>
+          <w:sz w:val="24"/>
+          <w:szCs w:val="24"/>
+        </w:rPr>
+        <w:t>drawn</w:t>
+      </w:r>
+      <w:proofErr w:type="gramEnd"/>
+      <w:r>
+        <w:rPr>
+          <w:rFonts w:ascii="Times New Roman" w:hAnsi="Times New Roman" w:cs="Times New Roman"/>
+          <w:sz w:val="24"/>
+          <w:szCs w:val="24"/>
+        </w:rPr>
+        <w:t xml:space="preserve"> and </w:t>
+      </w:r>
+      <w:r>
+        <w:rPr>
+          <w:rFonts w:ascii="Times New Roman" w:hAnsi="Times New Roman" w:cs="Times New Roman"/>
+          <w:sz w:val="24"/>
+          <w:szCs w:val="24"/>
+        </w:rPr>
+        <w:t xml:space="preserve">the relevant methods called. The on click method </w:t>
+      </w:r>
+      <w:r>
+        <w:rPr>
+          <w:rFonts w:ascii="Times New Roman" w:hAnsi="Times New Roman" w:cs="Times New Roman"/>
+          <w:sz w:val="24"/>
+          <w:szCs w:val="24"/>
+        </w:rPr>
+        <w:t xml:space="preserve">will set the name to appear in the popup and the visibility of the popup will be set to true. The sizing of the text method is also created, this is just simple formatting for any text that appears. </w:t>
+      </w:r>
+    </w:p>
+    <w:p>
+      <w:pPr>
+        <w:spacing w:line="360" w:lineRule="auto"/>
+        <w:rPr>
+          <w:rFonts w:ascii="Times New Roman" w:hAnsi="Times New Roman" w:cs="Times New Roman"/>
+          <w:sz w:val="24"/>
+          <w:szCs w:val="24"/>
+        </w:rPr>
+      </w:pPr>
+      <w:r>
+        <w:rPr>
+          <w:rFonts w:ascii="Times New Roman" w:hAnsi="Times New Roman" w:cs="Times New Roman"/>
+          <w:sz w:val="24"/>
+          <w:szCs w:val="24"/>
+        </w:rPr>
+        <w:drawing>
+          <wp:inline distT="0" distB="0" distL="0" distR="0" wp14:anchorId="24A97882" wp14:editId="3CE140D3">
+            <wp:extent cx="3601941" cy="3475838"/>
+            <wp:effectExtent l="0" t="0" r="0" b="0"/>
+            <wp:docPr id="38" name="Picture 38"/>
+            <wp:cNvGraphicFramePr>
+              <a:graphicFrameLocks xmlns:a="http://schemas.openxmlformats.org/drawingml/2006/main" noChangeAspect="1"/>
+            </wp:cNvGraphicFramePr>
+            <a:graphic xmlns:a="http://schemas.openxmlformats.org/drawingml/2006/main">
+              <a:graphicData uri="http://schemas.openxmlformats.org/drawingml/2006/picture">
+                <pic:pic xmlns:pic="http://schemas.openxmlformats.org/drawingml/2006/picture">
+                  <pic:nvPicPr>
+                    <pic:cNvPr id="1" name=""/>
+                    <pic:cNvPicPr/>
+                  </pic:nvPicPr>
+                  <pic:blipFill>
+                    <a:blip r:embed="rId50"/>
+                    <a:stretch>
+                      <a:fillRect/>
+                    </a:stretch>
+                  </pic:blipFill>
+                  <pic:spPr>
+                    <a:xfrm>
+                      <a:off x="0" y="0"/>
+                      <a:ext cx="3606137" cy="3479888"/>
+                    </a:xfrm>
+                    <a:prstGeom prst="rect">
+                      <a:avLst/>
+                    </a:prstGeom>
+                  </pic:spPr>
+                </pic:pic>
+              </a:graphicData>
+            </a:graphic>
+          </wp:inline>
+        </w:drawing>
+      </w:r>
+    </w:p>
+    <w:p>
+      <w:pPr>
+        <w:spacing w:line="360" w:lineRule="auto"/>
+        <w:rPr>
+          <w:rFonts w:ascii="Times New Roman" w:hAnsi="Times New Roman" w:cs="Times New Roman"/>
+          <w:sz w:val="24"/>
+          <w:szCs w:val="24"/>
+        </w:rPr>
+      </w:pPr>
+      <w:r>
+        <w:rPr>
+          <w:rFonts w:ascii="Times New Roman" w:hAnsi="Times New Roman" w:cs="Times New Roman"/>
+          <w:sz w:val="24"/>
+          <w:szCs w:val="24"/>
+        </w:rPr>
+        <w:lastRenderedPageBreak/>
+        <w:drawing>
+          <wp:inline distT="0" distB="0" distL="0" distR="0" wp14:anchorId="79E41165" wp14:editId="3D7C5284">
+            <wp:extent cx="4220164" cy="1848108"/>
+            <wp:effectExtent l="0" t="0" r="9525" b="0"/>
+            <wp:docPr id="39" name="Picture 39" descr="Text&#10;&#10;Description automatically generated"/>
+            <wp:cNvGraphicFramePr>
+              <a:graphicFrameLocks xmlns:a="http://schemas.openxmlformats.org/drawingml/2006/main" noChangeAspect="1"/>
+            </wp:cNvGraphicFramePr>
+            <a:graphic xmlns:a="http://schemas.openxmlformats.org/drawingml/2006/main">
+              <a:graphicData uri="http://schemas.openxmlformats.org/drawingml/2006/picture">
+                <pic:pic xmlns:pic="http://schemas.openxmlformats.org/drawingml/2006/picture">
+                  <pic:nvPicPr>
+                    <pic:cNvPr id="39" name="Picture 39" descr="Text&#10;&#10;Description automatically generated"/>
+                    <pic:cNvPicPr/>
+                  </pic:nvPicPr>
+                  <pic:blipFill>
+                    <a:blip r:embed="rId51"/>
+                    <a:stretch>
+                      <a:fillRect/>
+                    </a:stretch>
+                  </pic:blipFill>
+                  <pic:spPr>
+                    <a:xfrm>
+                      <a:off x="0" y="0"/>
+                      <a:ext cx="4220164" cy="1848108"/>
+                    </a:xfrm>
+                    <a:prstGeom prst="rect">
+                      <a:avLst/>
+                    </a:prstGeom>
+                  </pic:spPr>
+                </pic:pic>
+              </a:graphicData>
+            </a:graphic>
+          </wp:inline>
+        </w:drawing>
+      </w:r>
+    </w:p>
+    <w:p>
+      <w:pPr>
+        <w:spacing w:line="360" w:lineRule="auto"/>
+        <w:rPr>
+          <w:rFonts w:ascii="Times New Roman" w:hAnsi="Times New Roman" w:cs="Times New Roman"/>
+          <w:sz w:val="24"/>
+          <w:szCs w:val="24"/>
+        </w:rPr>
+      </w:pPr>
+      <w:r>
+        <w:rPr>
+          <w:rFonts w:ascii="Times New Roman" w:hAnsi="Times New Roman" w:cs="Times New Roman"/>
+          <w:sz w:val="24"/>
+          <w:szCs w:val="24"/>
+        </w:rPr>
+        <w:t xml:space="preserve">Finally, the graph is drawn on the target space, the relevant functions are </w:t>
+      </w:r>
+      <w:r>
+        <w:rPr>
+          <w:rFonts w:ascii="Times New Roman" w:hAnsi="Times New Roman" w:cs="Times New Roman"/>
+          <w:sz w:val="24"/>
+          <w:szCs w:val="24"/>
+        </w:rPr>
+        <w:t>called,</w:t>
+      </w:r>
+      <w:r>
+        <w:rPr>
+          <w:rFonts w:ascii="Times New Roman" w:hAnsi="Times New Roman" w:cs="Times New Roman"/>
+          <w:sz w:val="24"/>
+          <w:szCs w:val="24"/>
+        </w:rPr>
+        <w:t xml:space="preserve"> and the graph is created successfully. </w:t>
+      </w:r>
+      <w:r>
+        <w:rPr>
+          <w:rFonts w:ascii="Times New Roman" w:hAnsi="Times New Roman" w:cs="Times New Roman"/>
+          <w:sz w:val="24"/>
+          <w:szCs w:val="24"/>
+        </w:rPr>
+        <w:drawing>
+          <wp:inline distT="0" distB="0" distL="0" distR="0" wp14:anchorId="5A0373A4" wp14:editId="47312C62">
+            <wp:extent cx="5731510" cy="2106295"/>
+            <wp:effectExtent l="0" t="0" r="2540" b="8255"/>
+            <wp:docPr id="40" name="Picture 40" descr="Text&#10;&#10;Description automatically generated"/>
+            <wp:cNvGraphicFramePr>
+              <a:graphicFrameLocks xmlns:a="http://schemas.openxmlformats.org/drawingml/2006/main" noChangeAspect="1"/>
+            </wp:cNvGraphicFramePr>
+            <a:graphic xmlns:a="http://schemas.openxmlformats.org/drawingml/2006/main">
+              <a:graphicData uri="http://schemas.openxmlformats.org/drawingml/2006/picture">
+                <pic:pic xmlns:pic="http://schemas.openxmlformats.org/drawingml/2006/picture">
+                  <pic:nvPicPr>
+                    <pic:cNvPr id="40" name="Picture 40" descr="Text&#10;&#10;Description automatically generated"/>
+                    <pic:cNvPicPr/>
+                  </pic:nvPicPr>
+                  <pic:blipFill>
+                    <a:blip r:embed="rId52"/>
+                    <a:stretch>
+                      <a:fillRect/>
+                    </a:stretch>
+                  </pic:blipFill>
+                  <pic:spPr>
+                    <a:xfrm>
+                      <a:off x="0" y="0"/>
+                      <a:ext cx="5731510" cy="2106295"/>
+                    </a:xfrm>
+                    <a:prstGeom prst="rect">
+                      <a:avLst/>
+                    </a:prstGeom>
+                  </pic:spPr>
+                </pic:pic>
+              </a:graphicData>
+            </a:graphic>
+          </wp:inline>
+        </w:drawing>
+      </w:r>
+    </w:p>
+    <w:p>
+      <w:pPr>
+        <w:spacing w:line="360" w:lineRule="auto"/>
+        <w:rPr>
+          <w:rFonts w:ascii="Times New Roman" w:hAnsi="Times New Roman" w:cs="Times New Roman"/>
+          <w:sz w:val="24"/>
+          <w:szCs w:val="24"/>
+        </w:rPr>
+      </w:pPr>
+      <w:r>
+        <w:rPr>
+          <w:rFonts w:ascii="Times New Roman" w:hAnsi="Times New Roman" w:cs="Times New Roman"/>
+          <w:sz w:val="24"/>
+          <w:szCs w:val="24"/>
+        </w:rPr>
+        <w:t xml:space="preserve">There are some things that need to be fixed or that can be done to make the graph better or more user friendly which will be discussed in the System Evaluation section. </w:t>
+      </w:r>
+    </w:p>
+    <w:p>
+      <w:pPr>
+        <w:spacing w:line="360" w:lineRule="auto"/>
+        <w:rPr>
+          <w:rFonts w:ascii="Times New Roman" w:hAnsi="Times New Roman" w:cs="Times New Roman"/>
+          <w:sz w:val="24"/>
+          <w:szCs w:val="24"/>
+        </w:rPr>
+      </w:pPr>
+      <w:r>
+        <w:rPr>
+          <w:rFonts w:ascii="Times New Roman" w:hAnsi="Times New Roman" w:cs="Times New Roman"/>
+          <w:sz w:val="24"/>
+          <w:szCs w:val="24"/>
+        </w:rPr>
+        <w:t xml:space="preserve">The popup </w:t>
+      </w:r>
+      <w:r>
+        <w:rPr>
+          <w:rFonts w:ascii="Times New Roman" w:hAnsi="Times New Roman" w:cs="Times New Roman"/>
+          <w:sz w:val="24"/>
+          <w:szCs w:val="24"/>
+        </w:rPr>
+        <w:t xml:space="preserve">was an intriguing idea that came to mind during one of the meetings with the supervisor. The idea about the popup was that the user can click on a node in the graph, it would display the persons details and have a button which would take the user to the messenger part of the </w:t>
+      </w:r>
+      <w:proofErr w:type="gramStart"/>
+      <w:r>
+        <w:rPr>
+          <w:rFonts w:ascii="Times New Roman" w:hAnsi="Times New Roman" w:cs="Times New Roman"/>
+          <w:sz w:val="24"/>
+          <w:szCs w:val="24"/>
+        </w:rPr>
+        <w:t>application</w:t>
+      </w:r>
+      <w:proofErr w:type="gramEnd"/>
+      <w:r>
+        <w:rPr>
+          <w:rFonts w:ascii="Times New Roman" w:hAnsi="Times New Roman" w:cs="Times New Roman"/>
+          <w:sz w:val="24"/>
+          <w:szCs w:val="24"/>
+        </w:rPr>
+        <w:t xml:space="preserve"> and they could start a conversation from there. </w:t>
+      </w:r>
+      <w:r>
+        <w:rPr>
+          <w:rFonts w:ascii="Times New Roman" w:hAnsi="Times New Roman" w:cs="Times New Roman"/>
+          <w:sz w:val="24"/>
+          <w:szCs w:val="24"/>
+        </w:rPr>
+        <w:t xml:space="preserve">This was done using the package prop-types. </w:t>
+      </w:r>
+    </w:p>
+    <w:p>
+      <w:pPr>
+        <w:spacing w:line="360" w:lineRule="auto"/>
+        <w:rPr>
+          <w:rFonts w:ascii="Times New Roman" w:hAnsi="Times New Roman" w:cs="Times New Roman"/>
+          <w:sz w:val="24"/>
+          <w:szCs w:val="24"/>
+        </w:rPr>
+      </w:pPr>
+      <w:r>
+        <w:rPr>
+          <w:rFonts w:ascii="Times New Roman" w:hAnsi="Times New Roman" w:cs="Times New Roman"/>
+          <w:sz w:val="24"/>
+          <w:szCs w:val="24"/>
+        </w:rPr>
+        <w:t xml:space="preserve">The custom popup, again like much of the project, uses </w:t>
+      </w:r>
+      <w:proofErr w:type="spellStart"/>
+      <w:r>
+        <w:rPr>
+          <w:rFonts w:ascii="Times New Roman" w:hAnsi="Times New Roman" w:cs="Times New Roman"/>
+          <w:sz w:val="24"/>
+          <w:szCs w:val="24"/>
+        </w:rPr>
+        <w:t>useState</w:t>
+      </w:r>
+      <w:proofErr w:type="spellEnd"/>
+      <w:r>
+        <w:rPr>
+          <w:rFonts w:ascii="Times New Roman" w:hAnsi="Times New Roman" w:cs="Times New Roman"/>
+          <w:sz w:val="24"/>
+          <w:szCs w:val="24"/>
+        </w:rPr>
+        <w:t xml:space="preserve"> and </w:t>
+      </w:r>
+      <w:proofErr w:type="spellStart"/>
+      <w:r>
+        <w:rPr>
+          <w:rFonts w:ascii="Times New Roman" w:hAnsi="Times New Roman" w:cs="Times New Roman"/>
+          <w:sz w:val="24"/>
+          <w:szCs w:val="24"/>
+        </w:rPr>
+        <w:t>useEffect</w:t>
+      </w:r>
+      <w:proofErr w:type="spellEnd"/>
+      <w:r>
+        <w:rPr>
+          <w:rFonts w:ascii="Times New Roman" w:hAnsi="Times New Roman" w:cs="Times New Roman"/>
+          <w:sz w:val="24"/>
+          <w:szCs w:val="24"/>
+        </w:rPr>
+        <w:t xml:space="preserve">. </w:t>
+      </w:r>
+      <w:r>
+        <w:rPr>
+          <w:rFonts w:ascii="Times New Roman" w:hAnsi="Times New Roman" w:cs="Times New Roman"/>
+          <w:sz w:val="24"/>
+          <w:szCs w:val="24"/>
+        </w:rPr>
+        <w:t xml:space="preserve">At the start, the </w:t>
+      </w:r>
+      <w:proofErr w:type="spellStart"/>
+      <w:r>
+        <w:rPr>
+          <w:rFonts w:ascii="Times New Roman" w:hAnsi="Times New Roman" w:cs="Times New Roman"/>
+          <w:sz w:val="24"/>
+          <w:szCs w:val="24"/>
+        </w:rPr>
+        <w:t>useState</w:t>
+      </w:r>
+      <w:proofErr w:type="spellEnd"/>
+      <w:r>
+        <w:rPr>
+          <w:rFonts w:ascii="Times New Roman" w:hAnsi="Times New Roman" w:cs="Times New Roman"/>
+          <w:sz w:val="24"/>
+          <w:szCs w:val="24"/>
+        </w:rPr>
+        <w:t xml:space="preserve"> is set to false and </w:t>
+      </w:r>
+      <w:proofErr w:type="spellStart"/>
+      <w:r>
+        <w:rPr>
+          <w:rFonts w:ascii="Times New Roman" w:hAnsi="Times New Roman" w:cs="Times New Roman"/>
+          <w:sz w:val="24"/>
+          <w:szCs w:val="24"/>
+        </w:rPr>
+        <w:t>useEffect</w:t>
+      </w:r>
+      <w:proofErr w:type="spellEnd"/>
+      <w:r>
+        <w:rPr>
+          <w:rFonts w:ascii="Times New Roman" w:hAnsi="Times New Roman" w:cs="Times New Roman"/>
+          <w:sz w:val="24"/>
+          <w:szCs w:val="24"/>
+        </w:rPr>
+        <w:t xml:space="preserve"> is used to update the visibility of the popup. </w:t>
+      </w:r>
+    </w:p>
+    <w:p>
+      <w:pPr>
+        <w:spacing w:line="360" w:lineRule="auto"/>
+        <w:rPr>
+          <w:rFonts w:ascii="Times New Roman" w:hAnsi="Times New Roman" w:cs="Times New Roman"/>
+          <w:sz w:val="24"/>
+          <w:szCs w:val="24"/>
+        </w:rPr>
+      </w:pPr>
+      <w:r>
+        <w:rPr>
+          <w:rFonts w:ascii="Times New Roman" w:hAnsi="Times New Roman" w:cs="Times New Roman"/>
+          <w:sz w:val="24"/>
+          <w:szCs w:val="24"/>
+        </w:rPr>
+        <w:lastRenderedPageBreak/>
+        <w:drawing>
+          <wp:inline distT="0" distB="0" distL="0" distR="0" wp14:anchorId="7A070657" wp14:editId="0983E539">
+            <wp:extent cx="2237789" cy="1407380"/>
+            <wp:effectExtent l="0" t="0" r="0" b="2540"/>
+            <wp:docPr id="41" name="Picture 41" descr="Text&#10;&#10;Description automatically generated"/>
+            <wp:cNvGraphicFramePr>
+              <a:graphicFrameLocks xmlns:a="http://schemas.openxmlformats.org/drawingml/2006/main" noChangeAspect="1"/>
+            </wp:cNvGraphicFramePr>
+            <a:graphic xmlns:a="http://schemas.openxmlformats.org/drawingml/2006/main">
+              <a:graphicData uri="http://schemas.openxmlformats.org/drawingml/2006/picture">
+                <pic:pic xmlns:pic="http://schemas.openxmlformats.org/drawingml/2006/picture">
+                  <pic:nvPicPr>
+                    <pic:cNvPr id="41" name="Picture 41" descr="Text&#10;&#10;Description automatically generated"/>
+                    <pic:cNvPicPr/>
+                  </pic:nvPicPr>
+                  <pic:blipFill>
+                    <a:blip r:embed="rId53"/>
+                    <a:stretch>
+                      <a:fillRect/>
+                    </a:stretch>
+                  </pic:blipFill>
+                  <pic:spPr>
+                    <a:xfrm>
+                      <a:off x="0" y="0"/>
+                      <a:ext cx="2263803" cy="1423741"/>
+                    </a:xfrm>
+                    <a:prstGeom prst="rect">
+                      <a:avLst/>
+                    </a:prstGeom>
+                  </pic:spPr>
+                </pic:pic>
+              </a:graphicData>
+            </a:graphic>
+          </wp:inline>
+        </w:drawing>
+      </w:r>
+    </w:p>
+    <w:p>
+      <w:pPr>
+        <w:spacing w:line="360" w:lineRule="auto"/>
+        <w:rPr>
+          <w:rFonts w:ascii="Times New Roman" w:hAnsi="Times New Roman" w:cs="Times New Roman"/>
+          <w:sz w:val="24"/>
+          <w:szCs w:val="24"/>
+        </w:rPr>
+      </w:pPr>
+      <w:r>
+        <w:rPr>
+          <w:rFonts w:ascii="Times New Roman" w:hAnsi="Times New Roman" w:cs="Times New Roman"/>
+          <w:sz w:val="24"/>
+          <w:szCs w:val="24"/>
+        </w:rPr>
+        <w:t xml:space="preserve">The popup then can be used in any part of the application as it was set up as a </w:t>
+      </w:r>
+      <w:r>
+        <w:rPr>
+          <w:rFonts w:ascii="Times New Roman" w:hAnsi="Times New Roman" w:cs="Times New Roman"/>
+          <w:sz w:val="24"/>
+          <w:szCs w:val="24"/>
+        </w:rPr>
+        <w:t>component,</w:t>
+      </w:r>
+      <w:r>
+        <w:rPr>
+          <w:rFonts w:ascii="Times New Roman" w:hAnsi="Times New Roman" w:cs="Times New Roman"/>
+          <w:sz w:val="24"/>
+          <w:szCs w:val="24"/>
+        </w:rPr>
+        <w:t xml:space="preserve"> but it was only used on the graph page. </w:t>
+      </w:r>
+      <w:r>
+        <w:rPr>
+          <w:rFonts w:ascii="Times New Roman" w:hAnsi="Times New Roman" w:cs="Times New Roman"/>
+          <w:sz w:val="24"/>
+          <w:szCs w:val="24"/>
+        </w:rPr>
+        <w:t xml:space="preserve">The popup contains, the name or title, a close button which links back to the </w:t>
+      </w:r>
+      <w:proofErr w:type="spellStart"/>
+      <w:r>
+        <w:rPr>
+          <w:rFonts w:ascii="Times New Roman" w:hAnsi="Times New Roman" w:cs="Times New Roman"/>
+          <w:sz w:val="24"/>
+          <w:szCs w:val="24"/>
+        </w:rPr>
+        <w:t>closeHandler</w:t>
+      </w:r>
+      <w:proofErr w:type="spellEnd"/>
+      <w:r>
+        <w:rPr>
+          <w:rFonts w:ascii="Times New Roman" w:hAnsi="Times New Roman" w:cs="Times New Roman"/>
+          <w:sz w:val="24"/>
+          <w:szCs w:val="24"/>
+        </w:rPr>
+        <w:t xml:space="preserve"> function, and the visibility is set to either true or false depending. </w:t>
+      </w:r>
+    </w:p>
+    <w:p>
+      <w:pPr>
+        <w:spacing w:line="360" w:lineRule="auto"/>
+        <w:rPr>
+          <w:rFonts w:ascii="Times New Roman" w:hAnsi="Times New Roman" w:cs="Times New Roman"/>
+          <w:sz w:val="24"/>
+          <w:szCs w:val="24"/>
+        </w:rPr>
+      </w:pPr>
+      <w:r>
+        <w:rPr>
+          <w:rFonts w:ascii="Times New Roman" w:hAnsi="Times New Roman" w:cs="Times New Roman"/>
+          <w:sz w:val="24"/>
+          <w:szCs w:val="24"/>
+        </w:rPr>
+        <w:drawing>
+          <wp:inline distT="0" distB="0" distL="0" distR="0" wp14:anchorId="0B6EFFDC" wp14:editId="580D49CA">
+            <wp:extent cx="4246505" cy="2639833"/>
+            <wp:effectExtent l="0" t="0" r="1905" b="8255"/>
+            <wp:docPr id="42" name="Picture 42" descr="Text&#10;&#10;Description automatically generated"/>
+            <wp:cNvGraphicFramePr>
+              <a:graphicFrameLocks xmlns:a="http://schemas.openxmlformats.org/drawingml/2006/main" noChangeAspect="1"/>
+            </wp:cNvGraphicFramePr>
+            <a:graphic xmlns:a="http://schemas.openxmlformats.org/drawingml/2006/main">
+              <a:graphicData uri="http://schemas.openxmlformats.org/drawingml/2006/picture">
+                <pic:pic xmlns:pic="http://schemas.openxmlformats.org/drawingml/2006/picture">
+                  <pic:nvPicPr>
+                    <pic:cNvPr id="42" name="Picture 42" descr="Text&#10;&#10;Description automatically generated"/>
+                    <pic:cNvPicPr/>
+                  </pic:nvPicPr>
+                  <pic:blipFill>
+                    <a:blip r:embed="rId54"/>
+                    <a:stretch>
+                      <a:fillRect/>
+                    </a:stretch>
+                  </pic:blipFill>
+                  <pic:spPr>
+                    <a:xfrm>
+                      <a:off x="0" y="0"/>
+                      <a:ext cx="4256052" cy="2645768"/>
+                    </a:xfrm>
+                    <a:prstGeom prst="rect">
+                      <a:avLst/>
+                    </a:prstGeom>
+                  </pic:spPr>
+                </pic:pic>
+              </a:graphicData>
+            </a:graphic>
+          </wp:inline>
+        </w:drawing>
+      </w:r>
+    </w:p>
+    <w:p>
+      <w:pPr>
+        <w:spacing w:line="360" w:lineRule="auto"/>
+        <w:rPr>
+          <w:rFonts w:ascii="Times New Roman" w:hAnsi="Times New Roman" w:cs="Times New Roman"/>
+          <w:sz w:val="24"/>
+          <w:szCs w:val="24"/>
+        </w:rPr>
+      </w:pPr>
+    </w:p>
+    <w:p>
+      <w:pPr>
+        <w:spacing w:line="360" w:lineRule="auto"/>
+        <w:jc w:val="center"/>
+        <w:rPr>
+          <w:rFonts w:ascii="Times New Roman" w:hAnsi="Times New Roman" w:cs="Times New Roman"/>
+          <w:sz w:val="24"/>
+          <w:szCs w:val="24"/>
+        </w:rPr>
+      </w:pPr>
       <w:r>
         <w:rPr>
           <w:rFonts w:ascii="Times New Roman" w:hAnsi="Times New Roman" w:cs="Times New Roman"/>
@@ -7499,25 +8326,7 @@
           <w:sz w:val="24"/>
           <w:szCs w:val="24"/>
         </w:rPr>
-        <w:t xml:space="preserve">Graph – </w:t>
-      </w:r>
-      <w:proofErr w:type="spellStart"/>
-      <w:r>
-        <w:rPr>
-          <w:rFonts w:ascii="Times New Roman" w:hAnsi="Times New Roman" w:cs="Times New Roman"/>
-          <w:sz w:val="24"/>
-          <w:szCs w:val="24"/>
-        </w:rPr>
-        <w:t>vivagraph</w:t>
-      </w:r>
-      <w:proofErr w:type="spellEnd"/>
-      <w:r>
-        <w:rPr>
-          <w:rFonts w:ascii="Times New Roman" w:hAnsi="Times New Roman" w:cs="Times New Roman"/>
-          <w:sz w:val="24"/>
-          <w:szCs w:val="24"/>
-        </w:rPr>
-        <w:t>, 1 page of graph</w:t>
+        <w:t xml:space="preserve">Navbar – sidebar data, </w:t>
       </w:r>
     </w:p>
     <w:p>
@@ -7536,45 +8345,6 @@
           <w:sz w:val="24"/>
           <w:szCs w:val="24"/>
         </w:rPr>
-        <w:t xml:space="preserve">Navbar – sidebar data, </w:t>
-      </w:r>
-    </w:p>
-    <w:p>
-      <w:pPr>
-        <w:spacing w:line="360" w:lineRule="auto"/>
-        <w:jc w:val="center"/>
-        <w:rPr>
-          <w:rFonts w:ascii="Times New Roman" w:hAnsi="Times New Roman" w:cs="Times New Roman"/>
-          <w:sz w:val="24"/>
-          <w:szCs w:val="24"/>
-        </w:rPr>
-      </w:pPr>
-      <w:r>
-        <w:rPr>
-          <w:rFonts w:ascii="Times New Roman" w:hAnsi="Times New Roman" w:cs="Times New Roman"/>
-          <w:sz w:val="24"/>
-          <w:szCs w:val="24"/>
-        </w:rPr>
-        <w:t>React - Popup</w:t>
-      </w:r>
-    </w:p>
-    <w:p>
-      <w:pPr>
-        <w:spacing w:line="360" w:lineRule="auto"/>
-        <w:jc w:val="center"/>
-        <w:rPr>
-          <w:rFonts w:ascii="Times New Roman" w:hAnsi="Times New Roman" w:cs="Times New Roman"/>
-          <w:sz w:val="24"/>
-          <w:szCs w:val="24"/>
-        </w:rPr>
-      </w:pPr>
-      <w:r>
-        <w:rPr>
-          <w:rFonts w:ascii="Times New Roman" w:hAnsi="Times New Roman" w:cs="Times New Roman"/>
-          <w:sz w:val="24"/>
-          <w:szCs w:val="24"/>
-        </w:rPr>
-        <w:lastRenderedPageBreak/>
         <w:t>CSS</w:t>
       </w:r>
     </w:p>
@@ -7757,8 +8527,8 @@
       </w:r>
     </w:p>
     <w:sectPr>
-      <w:headerReference w:type="default" r:id="rId46"/>
-      <w:footerReference w:type="default" r:id="rId47"/>
+      <w:headerReference w:type="default" r:id="rId55"/>
+      <w:footerReference w:type="default" r:id="rId56"/>
       <w:pgSz w:w="11906" w:h="16838"/>
       <w:pgMar w:top="1440" w:right="1440" w:bottom="1440" w:left="1440" w:header="708" w:footer="708" w:gutter="0"/>
       <w:cols w:space="708"/>
@@ -7930,7 +8700,7 @@
         <v:path o:extrusionok="f" gradientshapeok="t" o:connecttype="rect"/>
         <o:lock v:ext="edit" aspectratio="t"/>
       </v:shapetype>
-      <v:shape id="_x0000_i1102" type="#_x0000_t75" style="width:11.25pt;height:11.25pt" o:bullet="t">
+      <v:shape id="_x0000_i1069" type="#_x0000_t75" style="width:11.25pt;height:11.25pt" o:bullet="t">
         <v:imagedata r:id="rId1" o:title="mso2F88"/>
       </v:shape>
     </w:pict>

</xml_diff>

<commit_message>
finished system design dissertation
</commit_message>
<xml_diff>
--- a/Dissertation - Ciaran Roche.docx
+++ b/Dissertation - Ciaran Roche.docx
@@ -3780,25 +3780,7 @@
           <w:sz w:val="24"/>
           <w:szCs w:val="24"/>
         </w:rPr>
-        <w:t xml:space="preserve">The importance of meetings </w:t>
-      </w:r>
-      <w:proofErr w:type="gramStart"/>
-      <w:r>
-        <w:rPr>
-          <w:rFonts w:ascii="Times New Roman" w:hAnsi="Times New Roman" w:cs="Times New Roman"/>
-          <w:sz w:val="24"/>
-          <w:szCs w:val="24"/>
-        </w:rPr>
-        <w:t>were</w:t>
-      </w:r>
-      <w:proofErr w:type="gramEnd"/>
-      <w:r>
-        <w:rPr>
-          <w:rFonts w:ascii="Times New Roman" w:hAnsi="Times New Roman" w:cs="Times New Roman"/>
-          <w:sz w:val="24"/>
-          <w:szCs w:val="24"/>
-        </w:rPr>
-        <w:t xml:space="preserve"> vital in order to ensure the project was being kept on track and to ensure every team member was doing as much as they could to the best of their ability. The supervisor was a big help in the advice that they gave as well as the reassurance of the work that was done was correct and done to a high standard. </w:t>
+        <w:t xml:space="preserve">The importance of meetings were vital in order to ensure the project was being kept on track and to ensure every team member was doing as much as they could to the best of their ability. The supervisor was a big help in the advice that they gave as well as the reassurance of the work that was done was correct and done to a high standard. </w:t>
       </w:r>
       <w:r>
         <w:rPr>
@@ -4774,25 +4756,7 @@
           <w:sz w:val="24"/>
           <w:szCs w:val="24"/>
         </w:rPr>
-        <w:t xml:space="preserve">The page has a design of the GMIT logo at the top on a blue background. There is a google login button to which the user can login to the application. A welcome message is included on the card. The user must login to the website using google. If they do </w:t>
-      </w:r>
-      <w:proofErr w:type="gramStart"/>
-      <w:r>
-        <w:rPr>
-          <w:rFonts w:ascii="Times New Roman" w:hAnsi="Times New Roman" w:cs="Times New Roman"/>
-          <w:sz w:val="24"/>
-          <w:szCs w:val="24"/>
-        </w:rPr>
-        <w:t>not</w:t>
-      </w:r>
-      <w:proofErr w:type="gramEnd"/>
-      <w:r>
-        <w:rPr>
-          <w:rFonts w:ascii="Times New Roman" w:hAnsi="Times New Roman" w:cs="Times New Roman"/>
-          <w:sz w:val="24"/>
-          <w:szCs w:val="24"/>
-        </w:rPr>
-        <w:t xml:space="preserve"> they will not be able to access the rest of the application as it is protected using protected routes. </w:t>
+        <w:t xml:space="preserve">The page has a design of the GMIT logo at the top on a blue background. There is a google login button to which the user can login to the application. A welcome message is included on the card. The user must login to the website using google. If they do not they will not be able to access the rest of the application as it is protected using protected routes. </w:t>
       </w:r>
     </w:p>
     <w:p>
@@ -5247,25 +5211,7 @@
           <w:sz w:val="24"/>
           <w:szCs w:val="24"/>
         </w:rPr>
-        <w:t xml:space="preserve"> method is basically everything that occurs when a user has valid </w:t>
-      </w:r>
-      <w:proofErr w:type="gramStart"/>
-      <w:r>
-        <w:rPr>
-          <w:rFonts w:ascii="Times New Roman" w:hAnsi="Times New Roman" w:cs="Times New Roman"/>
-          <w:sz w:val="24"/>
-          <w:szCs w:val="24"/>
-        </w:rPr>
-        <w:t>credentials</w:t>
-      </w:r>
-      <w:proofErr w:type="gramEnd"/>
-      <w:r>
-        <w:rPr>
-          <w:rFonts w:ascii="Times New Roman" w:hAnsi="Times New Roman" w:cs="Times New Roman"/>
-          <w:sz w:val="24"/>
-          <w:szCs w:val="24"/>
-        </w:rPr>
-        <w:t xml:space="preserve"> and the login is working correctly. </w:t>
+        <w:t xml:space="preserve"> method is basically everything that occurs when a user has valid credentials and the login is working correctly. </w:t>
       </w:r>
       <w:r>
         <w:rPr>
@@ -6761,25 +6707,7 @@
           <w:sz w:val="24"/>
           <w:szCs w:val="24"/>
         </w:rPr>
-        <w:t xml:space="preserve"> variable, where information is retrieved from session storage, along with the associated value, </w:t>
-      </w:r>
-      <w:proofErr w:type="gramStart"/>
-      <w:r>
-        <w:rPr>
-          <w:rFonts w:ascii="Times New Roman" w:hAnsi="Times New Roman" w:cs="Times New Roman"/>
-          <w:sz w:val="24"/>
-          <w:szCs w:val="24"/>
-        </w:rPr>
-        <w:t>i.e.</w:t>
-      </w:r>
-      <w:proofErr w:type="gramEnd"/>
-      <w:r>
-        <w:rPr>
-          <w:rFonts w:ascii="Times New Roman" w:hAnsi="Times New Roman" w:cs="Times New Roman"/>
-          <w:sz w:val="24"/>
-          <w:szCs w:val="24"/>
-        </w:rPr>
-        <w:t xml:space="preserve"> course posts the course value. </w:t>
+        <w:t xml:space="preserve"> variable, where information is retrieved from session storage, along with the associated value, i.e. course posts the course value. </w:t>
       </w:r>
     </w:p>
     <w:p>
@@ -7381,6 +7309,7 @@
       <w:r>
         <w:rPr>
           <w:rFonts w:ascii="Times New Roman" w:hAnsi="Times New Roman" w:cs="Times New Roman"/>
+          <w:noProof/>
           <w:sz w:val="24"/>
           <w:szCs w:val="24"/>
         </w:rPr>
@@ -7527,6 +7456,7 @@
       <w:r>
         <w:rPr>
           <w:rFonts w:ascii="Times New Roman" w:hAnsi="Times New Roman" w:cs="Times New Roman"/>
+          <w:noProof/>
           <w:sz w:val="24"/>
           <w:szCs w:val="24"/>
         </w:rPr>
@@ -7606,6 +7536,7 @@
       <w:r>
         <w:rPr>
           <w:rFonts w:ascii="Times New Roman" w:hAnsi="Times New Roman" w:cs="Times New Roman"/>
+          <w:noProof/>
           <w:sz w:val="24"/>
           <w:szCs w:val="24"/>
         </w:rPr>
@@ -7675,6 +7606,7 @@
       <w:r>
         <w:rPr>
           <w:rFonts w:ascii="Times New Roman" w:hAnsi="Times New Roman" w:cs="Times New Roman"/>
+          <w:noProof/>
           <w:sz w:val="24"/>
           <w:szCs w:val="24"/>
         </w:rPr>
@@ -7730,25 +7662,7 @@
           <w:sz w:val="24"/>
           <w:szCs w:val="24"/>
         </w:rPr>
-        <w:t xml:space="preserve">The variable circle is now </w:t>
-      </w:r>
-      <w:proofErr w:type="gramStart"/>
-      <w:r>
-        <w:rPr>
-          <w:rFonts w:ascii="Times New Roman" w:hAnsi="Times New Roman" w:cs="Times New Roman"/>
-          <w:sz w:val="24"/>
-          <w:szCs w:val="24"/>
-        </w:rPr>
-        <w:t>drawn</w:t>
-      </w:r>
-      <w:proofErr w:type="gramEnd"/>
-      <w:r>
-        <w:rPr>
-          <w:rFonts w:ascii="Times New Roman" w:hAnsi="Times New Roman" w:cs="Times New Roman"/>
-          <w:sz w:val="24"/>
-          <w:szCs w:val="24"/>
-        </w:rPr>
-        <w:t xml:space="preserve"> and </w:t>
+        <w:t xml:space="preserve">The variable circle is now drawn and </w:t>
       </w:r>
       <w:r>
         <w:rPr>
@@ -7779,6 +7693,7 @@
       <w:r>
         <w:rPr>
           <w:rFonts w:ascii="Times New Roman" w:hAnsi="Times New Roman" w:cs="Times New Roman"/>
+          <w:noProof/>
           <w:sz w:val="24"/>
           <w:szCs w:val="24"/>
         </w:rPr>
@@ -7831,6 +7746,7 @@
       <w:r>
         <w:rPr>
           <w:rFonts w:ascii="Times New Roman" w:hAnsi="Times New Roman" w:cs="Times New Roman"/>
+          <w:noProof/>
           <w:sz w:val="24"/>
           <w:szCs w:val="24"/>
         </w:rPr>
@@ -7908,6 +7824,7 @@
       <w:r>
         <w:rPr>
           <w:rFonts w:ascii="Times New Roman" w:hAnsi="Times New Roman" w:cs="Times New Roman"/>
+          <w:noProof/>
           <w:sz w:val="24"/>
           <w:szCs w:val="24"/>
         </w:rPr>
@@ -7989,25 +7906,7 @@
           <w:sz w:val="24"/>
           <w:szCs w:val="24"/>
         </w:rPr>
-        <w:t xml:space="preserve">was an intriguing idea that came to mind during one of the meetings with the supervisor. The idea about the popup was that the user can click on a node in the graph, it would display the persons details and have a button which would take the user to the messenger part of the </w:t>
-      </w:r>
-      <w:proofErr w:type="gramStart"/>
-      <w:r>
-        <w:rPr>
-          <w:rFonts w:ascii="Times New Roman" w:hAnsi="Times New Roman" w:cs="Times New Roman"/>
-          <w:sz w:val="24"/>
-          <w:szCs w:val="24"/>
-        </w:rPr>
-        <w:t>application</w:t>
-      </w:r>
-      <w:proofErr w:type="gramEnd"/>
-      <w:r>
-        <w:rPr>
-          <w:rFonts w:ascii="Times New Roman" w:hAnsi="Times New Roman" w:cs="Times New Roman"/>
-          <w:sz w:val="24"/>
-          <w:szCs w:val="24"/>
-        </w:rPr>
-        <w:t xml:space="preserve"> and they could start a conversation from there. </w:t>
+        <w:t xml:space="preserve">was an intriguing idea that came to mind during one of the meetings with the supervisor. The idea about the popup was that the user can click on a node in the graph, it would display the persons details and have a button which would take the user to the messenger part of the application and they could start a conversation from there. </w:t>
       </w:r>
       <w:r>
         <w:rPr>
@@ -8128,6 +8027,7 @@
       <w:r>
         <w:rPr>
           <w:rFonts w:ascii="Times New Roman" w:hAnsi="Times New Roman" w:cs="Times New Roman"/>
+          <w:noProof/>
           <w:sz w:val="24"/>
           <w:szCs w:val="24"/>
         </w:rPr>
@@ -8241,6 +8141,7 @@
       <w:r>
         <w:rPr>
           <w:rFonts w:ascii="Times New Roman" w:hAnsi="Times New Roman" w:cs="Times New Roman"/>
+          <w:noProof/>
           <w:sz w:val="24"/>
           <w:szCs w:val="24"/>
         </w:rPr>
@@ -8290,73 +8191,1190 @@
           <w:szCs w:val="24"/>
         </w:rPr>
       </w:pPr>
-    </w:p>
-    <w:p>
-      <w:pPr>
-        <w:spacing w:line="360" w:lineRule="auto"/>
-        <w:jc w:val="center"/>
-        <w:rPr>
-          <w:rFonts w:ascii="Times New Roman" w:hAnsi="Times New Roman" w:cs="Times New Roman"/>
-          <w:sz w:val="24"/>
-          <w:szCs w:val="24"/>
-        </w:rPr>
-      </w:pPr>
-      <w:r>
-        <w:rPr>
-          <w:rFonts w:ascii="Times New Roman" w:hAnsi="Times New Roman" w:cs="Times New Roman"/>
-          <w:sz w:val="24"/>
-          <w:szCs w:val="24"/>
-        </w:rPr>
-        <w:t xml:space="preserve">Messenger – auth context, firebase, </w:t>
-      </w:r>
-    </w:p>
-    <w:p>
-      <w:pPr>
-        <w:spacing w:line="360" w:lineRule="auto"/>
-        <w:jc w:val="center"/>
-        <w:rPr>
-          <w:rFonts w:ascii="Times New Roman" w:hAnsi="Times New Roman" w:cs="Times New Roman"/>
-          <w:sz w:val="24"/>
-          <w:szCs w:val="24"/>
-        </w:rPr>
-      </w:pPr>
-      <w:r>
-        <w:rPr>
-          <w:rFonts w:ascii="Times New Roman" w:hAnsi="Times New Roman" w:cs="Times New Roman"/>
-          <w:sz w:val="24"/>
-          <w:szCs w:val="24"/>
-        </w:rPr>
-        <w:t xml:space="preserve">Navbar – sidebar data, </w:t>
-      </w:r>
-    </w:p>
-    <w:p>
-      <w:pPr>
-        <w:spacing w:line="360" w:lineRule="auto"/>
-        <w:jc w:val="center"/>
-        <w:rPr>
-          <w:rFonts w:ascii="Times New Roman" w:hAnsi="Times New Roman" w:cs="Times New Roman"/>
-          <w:sz w:val="24"/>
-          <w:szCs w:val="24"/>
-        </w:rPr>
-      </w:pPr>
-      <w:r>
-        <w:rPr>
-          <w:rFonts w:ascii="Times New Roman" w:hAnsi="Times New Roman" w:cs="Times New Roman"/>
-          <w:sz w:val="24"/>
-          <w:szCs w:val="24"/>
-        </w:rPr>
-        <w:t>CSS</w:t>
-      </w:r>
-    </w:p>
-    <w:p>
-      <w:pPr>
-        <w:spacing w:line="360" w:lineRule="auto"/>
-        <w:rPr>
-          <w:rFonts w:ascii="Times New Roman" w:hAnsi="Times New Roman" w:cs="Times New Roman"/>
-          <w:sz w:val="24"/>
-          <w:szCs w:val="24"/>
-        </w:rPr>
-      </w:pPr>
+      <w:r>
+        <w:rPr>
+          <w:rFonts w:ascii="Times New Roman" w:hAnsi="Times New Roman" w:cs="Times New Roman"/>
+          <w:sz w:val="24"/>
+          <w:szCs w:val="24"/>
+        </w:rPr>
+        <w:t>Navbar</w:t>
+      </w:r>
+    </w:p>
+    <w:p>
+      <w:pPr>
+        <w:spacing w:line="360" w:lineRule="auto"/>
+        <w:rPr>
+          <w:rFonts w:ascii="Times New Roman" w:hAnsi="Times New Roman" w:cs="Times New Roman"/>
+          <w:sz w:val="24"/>
+          <w:szCs w:val="24"/>
+        </w:rPr>
+      </w:pPr>
+      <w:r>
+        <w:rPr>
+          <w:rFonts w:ascii="Times New Roman" w:hAnsi="Times New Roman" w:cs="Times New Roman"/>
+          <w:sz w:val="24"/>
+          <w:szCs w:val="24"/>
+        </w:rPr>
+        <w:t xml:space="preserve">The navbar of the application is essentially the user’s tool to navigate the application with ease. Should the user get confused or unsure of where to go, this will be their go to option. </w:t>
+      </w:r>
+      <w:r>
+        <w:rPr>
+          <w:rFonts w:ascii="Times New Roman" w:hAnsi="Times New Roman" w:cs="Times New Roman"/>
+          <w:sz w:val="24"/>
+          <w:szCs w:val="24"/>
+        </w:rPr>
+        <w:t xml:space="preserve">The navbar appears in the top </w:t>
+      </w:r>
+      <w:r>
+        <w:rPr>
+          <w:rFonts w:ascii="Times New Roman" w:hAnsi="Times New Roman" w:cs="Times New Roman"/>
+          <w:sz w:val="24"/>
+          <w:szCs w:val="24"/>
+        </w:rPr>
+        <w:t>left-hand</w:t>
+      </w:r>
+      <w:r>
+        <w:rPr>
+          <w:rFonts w:ascii="Times New Roman" w:hAnsi="Times New Roman" w:cs="Times New Roman"/>
+          <w:sz w:val="24"/>
+          <w:szCs w:val="24"/>
+        </w:rPr>
+        <w:t xml:space="preserve"> corner of the application, appearing as seen below. </w:t>
+      </w:r>
+    </w:p>
+    <w:p>
+      <w:pPr>
+        <w:spacing w:line="360" w:lineRule="auto"/>
+        <w:rPr>
+          <w:rFonts w:ascii="Times New Roman" w:hAnsi="Times New Roman" w:cs="Times New Roman"/>
+          <w:sz w:val="24"/>
+          <w:szCs w:val="24"/>
+        </w:rPr>
+      </w:pPr>
+      <w:r>
+        <w:rPr>
+          <w:rFonts w:ascii="Times New Roman" w:hAnsi="Times New Roman" w:cs="Times New Roman"/>
+          <w:sz w:val="24"/>
+          <w:szCs w:val="24"/>
+        </w:rPr>
+        <w:drawing>
+          <wp:inline distT="0" distB="0" distL="0" distR="0" wp14:anchorId="5E95B2D3" wp14:editId="2FFA40C4">
+            <wp:extent cx="790685" cy="828791"/>
+            <wp:effectExtent l="0" t="0" r="0" b="9525"/>
+            <wp:docPr id="37" name="Picture 37" descr="Text&#10;&#10;Description automatically generated"/>
+            <wp:cNvGraphicFramePr>
+              <a:graphicFrameLocks xmlns:a="http://schemas.openxmlformats.org/drawingml/2006/main" noChangeAspect="1"/>
+            </wp:cNvGraphicFramePr>
+            <a:graphic xmlns:a="http://schemas.openxmlformats.org/drawingml/2006/main">
+              <a:graphicData uri="http://schemas.openxmlformats.org/drawingml/2006/picture">
+                <pic:pic xmlns:pic="http://schemas.openxmlformats.org/drawingml/2006/picture">
+                  <pic:nvPicPr>
+                    <pic:cNvPr id="37" name="Picture 37" descr="Text&#10;&#10;Description automatically generated"/>
+                    <pic:cNvPicPr/>
+                  </pic:nvPicPr>
+                  <pic:blipFill>
+                    <a:blip r:embed="rId55"/>
+                    <a:stretch>
+                      <a:fillRect/>
+                    </a:stretch>
+                  </pic:blipFill>
+                  <pic:spPr>
+                    <a:xfrm>
+                      <a:off x="0" y="0"/>
+                      <a:ext cx="790685" cy="828791"/>
+                    </a:xfrm>
+                    <a:prstGeom prst="rect">
+                      <a:avLst/>
+                    </a:prstGeom>
+                  </pic:spPr>
+                </pic:pic>
+              </a:graphicData>
+            </a:graphic>
+          </wp:inline>
+        </w:drawing>
+      </w:r>
+    </w:p>
+    <w:p>
+      <w:pPr>
+        <w:spacing w:line="360" w:lineRule="auto"/>
+        <w:rPr>
+          <w:rFonts w:ascii="Times New Roman" w:hAnsi="Times New Roman" w:cs="Times New Roman"/>
+          <w:sz w:val="24"/>
+          <w:szCs w:val="24"/>
+        </w:rPr>
+      </w:pPr>
+      <w:r>
+        <w:rPr>
+          <w:rFonts w:ascii="Times New Roman" w:hAnsi="Times New Roman" w:cs="Times New Roman"/>
+          <w:sz w:val="24"/>
+          <w:szCs w:val="24"/>
+        </w:rPr>
+        <w:t xml:space="preserve">Upon clicking this icon, the following navigation bar is displayed onto the screen. </w:t>
+      </w:r>
+    </w:p>
+    <w:p>
+      <w:pPr>
+        <w:spacing w:line="360" w:lineRule="auto"/>
+        <w:rPr>
+          <w:rFonts w:ascii="Times New Roman" w:hAnsi="Times New Roman" w:cs="Times New Roman"/>
+          <w:sz w:val="24"/>
+          <w:szCs w:val="24"/>
+        </w:rPr>
+      </w:pPr>
+      <w:r>
+        <w:rPr>
+          <w:rFonts w:ascii="Times New Roman" w:hAnsi="Times New Roman" w:cs="Times New Roman"/>
+          <w:sz w:val="24"/>
+          <w:szCs w:val="24"/>
+        </w:rPr>
+        <w:lastRenderedPageBreak/>
+        <w:drawing>
+          <wp:inline distT="0" distB="0" distL="0" distR="0" wp14:anchorId="5765FFE9" wp14:editId="4D16C48A">
+            <wp:extent cx="1479423" cy="3362325"/>
+            <wp:effectExtent l="0" t="0" r="6985" b="0"/>
+            <wp:docPr id="43" name="Picture 43" descr="Graphical user interface, application&#10;&#10;Description automatically generated"/>
+            <wp:cNvGraphicFramePr>
+              <a:graphicFrameLocks xmlns:a="http://schemas.openxmlformats.org/drawingml/2006/main" noChangeAspect="1"/>
+            </wp:cNvGraphicFramePr>
+            <a:graphic xmlns:a="http://schemas.openxmlformats.org/drawingml/2006/main">
+              <a:graphicData uri="http://schemas.openxmlformats.org/drawingml/2006/picture">
+                <pic:pic xmlns:pic="http://schemas.openxmlformats.org/drawingml/2006/picture">
+                  <pic:nvPicPr>
+                    <pic:cNvPr id="43" name="Picture 43" descr="Graphical user interface, application&#10;&#10;Description automatically generated"/>
+                    <pic:cNvPicPr/>
+                  </pic:nvPicPr>
+                  <pic:blipFill>
+                    <a:blip r:embed="rId56"/>
+                    <a:stretch>
+                      <a:fillRect/>
+                    </a:stretch>
+                  </pic:blipFill>
+                  <pic:spPr>
+                    <a:xfrm>
+                      <a:off x="0" y="0"/>
+                      <a:ext cx="1480502" cy="3364778"/>
+                    </a:xfrm>
+                    <a:prstGeom prst="rect">
+                      <a:avLst/>
+                    </a:prstGeom>
+                  </pic:spPr>
+                </pic:pic>
+              </a:graphicData>
+            </a:graphic>
+          </wp:inline>
+        </w:drawing>
+      </w:r>
+    </w:p>
+    <w:p>
+      <w:pPr>
+        <w:spacing w:line="360" w:lineRule="auto"/>
+        <w:rPr>
+          <w:rFonts w:ascii="Times New Roman" w:hAnsi="Times New Roman" w:cs="Times New Roman"/>
+          <w:sz w:val="24"/>
+          <w:szCs w:val="24"/>
+        </w:rPr>
+      </w:pPr>
+      <w:r>
+        <w:rPr>
+          <w:rFonts w:ascii="Times New Roman" w:hAnsi="Times New Roman" w:cs="Times New Roman"/>
+          <w:sz w:val="24"/>
+          <w:szCs w:val="24"/>
+        </w:rPr>
+        <w:t xml:space="preserve">The options the user will have to navigate to are as follows: </w:t>
+      </w:r>
+    </w:p>
+    <w:p>
+      <w:pPr>
+        <w:pStyle w:val="ListParagraph"/>
+        <w:numPr>
+          <w:ilvl w:val="0"/>
+          <w:numId w:val="10"/>
+        </w:numPr>
+        <w:spacing w:line="360" w:lineRule="auto"/>
+        <w:rPr>
+          <w:rFonts w:ascii="Times New Roman" w:hAnsi="Times New Roman" w:cs="Times New Roman"/>
+          <w:sz w:val="24"/>
+          <w:szCs w:val="24"/>
+        </w:rPr>
+      </w:pPr>
+      <w:r>
+        <w:rPr>
+          <w:rFonts w:ascii="Times New Roman" w:hAnsi="Times New Roman" w:cs="Times New Roman"/>
+          <w:sz w:val="24"/>
+          <w:szCs w:val="24"/>
+        </w:rPr>
+        <w:t xml:space="preserve">Home – this redirects the user to the Home Page. </w:t>
+      </w:r>
+    </w:p>
+    <w:p>
+      <w:pPr>
+        <w:pStyle w:val="ListParagraph"/>
+        <w:numPr>
+          <w:ilvl w:val="0"/>
+          <w:numId w:val="10"/>
+        </w:numPr>
+        <w:spacing w:line="360" w:lineRule="auto"/>
+        <w:rPr>
+          <w:rFonts w:ascii="Times New Roman" w:hAnsi="Times New Roman" w:cs="Times New Roman"/>
+          <w:sz w:val="24"/>
+          <w:szCs w:val="24"/>
+        </w:rPr>
+      </w:pPr>
+      <w:r>
+        <w:rPr>
+          <w:rFonts w:ascii="Times New Roman" w:hAnsi="Times New Roman" w:cs="Times New Roman"/>
+          <w:sz w:val="24"/>
+          <w:szCs w:val="24"/>
+        </w:rPr>
+        <w:t xml:space="preserve">Add Info - this redirects the user to the Register page. </w:t>
+      </w:r>
+    </w:p>
+    <w:p>
+      <w:pPr>
+        <w:pStyle w:val="ListParagraph"/>
+        <w:numPr>
+          <w:ilvl w:val="0"/>
+          <w:numId w:val="10"/>
+        </w:numPr>
+        <w:spacing w:line="360" w:lineRule="auto"/>
+        <w:rPr>
+          <w:rFonts w:ascii="Times New Roman" w:hAnsi="Times New Roman" w:cs="Times New Roman"/>
+          <w:sz w:val="24"/>
+          <w:szCs w:val="24"/>
+        </w:rPr>
+      </w:pPr>
+      <w:r>
+        <w:rPr>
+          <w:rFonts w:ascii="Times New Roman" w:hAnsi="Times New Roman" w:cs="Times New Roman"/>
+          <w:sz w:val="24"/>
+          <w:szCs w:val="24"/>
+        </w:rPr>
+        <w:t xml:space="preserve">Messenger – this redirects the user to the Messenger page. </w:t>
+      </w:r>
+    </w:p>
+    <w:p>
+      <w:pPr>
+        <w:pStyle w:val="ListParagraph"/>
+        <w:numPr>
+          <w:ilvl w:val="0"/>
+          <w:numId w:val="10"/>
+        </w:numPr>
+        <w:spacing w:line="360" w:lineRule="auto"/>
+        <w:rPr>
+          <w:rFonts w:ascii="Times New Roman" w:hAnsi="Times New Roman" w:cs="Times New Roman"/>
+          <w:sz w:val="24"/>
+          <w:szCs w:val="24"/>
+        </w:rPr>
+      </w:pPr>
+      <w:r>
+        <w:rPr>
+          <w:rFonts w:ascii="Times New Roman" w:hAnsi="Times New Roman" w:cs="Times New Roman"/>
+          <w:sz w:val="24"/>
+          <w:szCs w:val="24"/>
+        </w:rPr>
+        <w:t>Login – redirects the user to the Login Page</w:t>
+      </w:r>
+    </w:p>
+    <w:p>
+      <w:pPr>
+        <w:pStyle w:val="ListParagraph"/>
+        <w:numPr>
+          <w:ilvl w:val="0"/>
+          <w:numId w:val="10"/>
+        </w:numPr>
+        <w:spacing w:line="360" w:lineRule="auto"/>
+        <w:rPr>
+          <w:rFonts w:ascii="Times New Roman" w:hAnsi="Times New Roman" w:cs="Times New Roman"/>
+          <w:sz w:val="24"/>
+          <w:szCs w:val="24"/>
+        </w:rPr>
+      </w:pPr>
+      <w:r>
+        <w:rPr>
+          <w:rFonts w:ascii="Times New Roman" w:hAnsi="Times New Roman" w:cs="Times New Roman"/>
+          <w:sz w:val="24"/>
+          <w:szCs w:val="24"/>
+        </w:rPr>
+        <w:t>My Networks – redirects the user to the Graph selection Page</w:t>
+      </w:r>
+    </w:p>
+    <w:p>
+      <w:pPr>
+        <w:pStyle w:val="ListParagraph"/>
+        <w:numPr>
+          <w:ilvl w:val="0"/>
+          <w:numId w:val="10"/>
+        </w:numPr>
+        <w:spacing w:line="360" w:lineRule="auto"/>
+        <w:rPr>
+          <w:rFonts w:ascii="Times New Roman" w:hAnsi="Times New Roman" w:cs="Times New Roman"/>
+          <w:sz w:val="24"/>
+          <w:szCs w:val="24"/>
+        </w:rPr>
+      </w:pPr>
+      <w:r>
+        <w:rPr>
+          <w:rFonts w:ascii="Times New Roman" w:hAnsi="Times New Roman" w:cs="Times New Roman"/>
+          <w:sz w:val="24"/>
+          <w:szCs w:val="24"/>
+        </w:rPr>
+        <w:t xml:space="preserve">Logout – Logs the user out of the application. </w:t>
+      </w:r>
+    </w:p>
+    <w:p>
+      <w:pPr>
+        <w:spacing w:line="360" w:lineRule="auto"/>
+        <w:rPr>
+          <w:rFonts w:ascii="Times New Roman" w:hAnsi="Times New Roman" w:cs="Times New Roman"/>
+          <w:sz w:val="24"/>
+          <w:szCs w:val="24"/>
+        </w:rPr>
+      </w:pPr>
+      <w:r>
+        <w:rPr>
+          <w:rFonts w:ascii="Times New Roman" w:hAnsi="Times New Roman" w:cs="Times New Roman"/>
+          <w:sz w:val="24"/>
+          <w:szCs w:val="24"/>
+        </w:rPr>
+        <w:t xml:space="preserve">These pages can only be accessed by </w:t>
+      </w:r>
+      <w:r>
+        <w:rPr>
+          <w:rFonts w:ascii="Times New Roman" w:hAnsi="Times New Roman" w:cs="Times New Roman"/>
+          <w:sz w:val="24"/>
+          <w:szCs w:val="24"/>
+        </w:rPr>
+        <w:t xml:space="preserve">the user when they have successfully logged in. </w:t>
+      </w:r>
+      <w:r>
+        <w:rPr>
+          <w:rFonts w:ascii="Times New Roman" w:hAnsi="Times New Roman" w:cs="Times New Roman"/>
+          <w:sz w:val="24"/>
+          <w:szCs w:val="24"/>
+        </w:rPr>
+        <w:t xml:space="preserve">Sidebar.js is where the navbar is designed. </w:t>
+      </w:r>
+      <w:proofErr w:type="spellStart"/>
+      <w:r>
+        <w:rPr>
+          <w:rFonts w:ascii="Times New Roman" w:hAnsi="Times New Roman" w:cs="Times New Roman"/>
+          <w:sz w:val="24"/>
+          <w:szCs w:val="24"/>
+        </w:rPr>
+        <w:t>useState</w:t>
+      </w:r>
+      <w:proofErr w:type="spellEnd"/>
+      <w:r>
+        <w:rPr>
+          <w:rFonts w:ascii="Times New Roman" w:hAnsi="Times New Roman" w:cs="Times New Roman"/>
+          <w:sz w:val="24"/>
+          <w:szCs w:val="24"/>
+        </w:rPr>
+        <w:t xml:space="preserve"> once again is set as false at the beginning, as well as </w:t>
+      </w:r>
+      <w:proofErr w:type="spellStart"/>
+      <w:r>
+        <w:rPr>
+          <w:rFonts w:ascii="Times New Roman" w:hAnsi="Times New Roman" w:cs="Times New Roman"/>
+          <w:sz w:val="24"/>
+          <w:szCs w:val="24"/>
+        </w:rPr>
+        <w:t>setSidebar</w:t>
+      </w:r>
+      <w:proofErr w:type="spellEnd"/>
+      <w:r>
+        <w:rPr>
+          <w:rFonts w:ascii="Times New Roman" w:hAnsi="Times New Roman" w:cs="Times New Roman"/>
+          <w:sz w:val="24"/>
+          <w:szCs w:val="24"/>
+        </w:rPr>
+        <w:t xml:space="preserve"> being set to false.</w:t>
+      </w:r>
+      <w:r>
+        <w:rPr>
+          <w:rFonts w:ascii="Times New Roman" w:hAnsi="Times New Roman" w:cs="Times New Roman"/>
+          <w:sz w:val="24"/>
+          <w:szCs w:val="24"/>
+        </w:rPr>
+        <w:t xml:space="preserve"> The </w:t>
+      </w:r>
+      <w:proofErr w:type="spellStart"/>
+      <w:r>
+        <w:rPr>
+          <w:rFonts w:ascii="Times New Roman" w:hAnsi="Times New Roman" w:cs="Times New Roman"/>
+          <w:sz w:val="24"/>
+          <w:szCs w:val="24"/>
+        </w:rPr>
+        <w:t>showSidebar</w:t>
+      </w:r>
+      <w:proofErr w:type="spellEnd"/>
+      <w:r>
+        <w:rPr>
+          <w:rFonts w:ascii="Times New Roman" w:hAnsi="Times New Roman" w:cs="Times New Roman"/>
+          <w:sz w:val="24"/>
+          <w:szCs w:val="24"/>
+        </w:rPr>
+        <w:t xml:space="preserve"> function is set to true when the relevant button is clicked.</w:t>
+      </w:r>
+      <w:r>
+        <w:rPr>
+          <w:rFonts w:ascii="Times New Roman" w:hAnsi="Times New Roman" w:cs="Times New Roman"/>
+          <w:sz w:val="24"/>
+          <w:szCs w:val="24"/>
+        </w:rPr>
+        <w:t xml:space="preserve"> This so that the navbar does not load onto the screen until clicked. </w:t>
+      </w:r>
+      <w:r>
+        <w:rPr>
+          <w:rFonts w:ascii="Times New Roman" w:hAnsi="Times New Roman" w:cs="Times New Roman"/>
+          <w:sz w:val="24"/>
+          <w:szCs w:val="24"/>
+        </w:rPr>
+        <w:t xml:space="preserve">The </w:t>
+      </w:r>
+      <w:proofErr w:type="spellStart"/>
+      <w:r>
+        <w:rPr>
+          <w:rFonts w:ascii="Times New Roman" w:hAnsi="Times New Roman" w:cs="Times New Roman"/>
+          <w:sz w:val="24"/>
+          <w:szCs w:val="24"/>
+        </w:rPr>
+        <w:t>onSuccess</w:t>
+      </w:r>
+      <w:proofErr w:type="spellEnd"/>
+      <w:r>
+        <w:rPr>
+          <w:rFonts w:ascii="Times New Roman" w:hAnsi="Times New Roman" w:cs="Times New Roman"/>
+          <w:sz w:val="24"/>
+          <w:szCs w:val="24"/>
+        </w:rPr>
+        <w:t xml:space="preserve"> method is what is called when a user has successfully logged out and redirects to the login screen. </w:t>
+      </w:r>
+    </w:p>
+    <w:p>
+      <w:pPr>
+        <w:spacing w:line="360" w:lineRule="auto"/>
+        <w:rPr>
+          <w:rFonts w:ascii="Times New Roman" w:hAnsi="Times New Roman" w:cs="Times New Roman"/>
+          <w:sz w:val="24"/>
+          <w:szCs w:val="24"/>
+        </w:rPr>
+      </w:pPr>
+      <w:r>
+        <w:rPr>
+          <w:rFonts w:ascii="Times New Roman" w:hAnsi="Times New Roman" w:cs="Times New Roman"/>
+          <w:sz w:val="24"/>
+          <w:szCs w:val="24"/>
+        </w:rPr>
+        <w:drawing>
+          <wp:inline distT="0" distB="0" distL="0" distR="0" wp14:anchorId="747C0DD6" wp14:editId="0231DC34">
+            <wp:extent cx="3781425" cy="1498176"/>
+            <wp:effectExtent l="0" t="0" r="0" b="6985"/>
+            <wp:docPr id="44" name="Picture 44" descr="Text&#10;&#10;Description automatically generated"/>
+            <wp:cNvGraphicFramePr>
+              <a:graphicFrameLocks xmlns:a="http://schemas.openxmlformats.org/drawingml/2006/main" noChangeAspect="1"/>
+            </wp:cNvGraphicFramePr>
+            <a:graphic xmlns:a="http://schemas.openxmlformats.org/drawingml/2006/main">
+              <a:graphicData uri="http://schemas.openxmlformats.org/drawingml/2006/picture">
+                <pic:pic xmlns:pic="http://schemas.openxmlformats.org/drawingml/2006/picture">
+                  <pic:nvPicPr>
+                    <pic:cNvPr id="44" name="Picture 44" descr="Text&#10;&#10;Description automatically generated"/>
+                    <pic:cNvPicPr/>
+                  </pic:nvPicPr>
+                  <pic:blipFill>
+                    <a:blip r:embed="rId57"/>
+                    <a:stretch>
+                      <a:fillRect/>
+                    </a:stretch>
+                  </pic:blipFill>
+                  <pic:spPr>
+                    <a:xfrm>
+                      <a:off x="0" y="0"/>
+                      <a:ext cx="3781425" cy="1498176"/>
+                    </a:xfrm>
+                    <a:prstGeom prst="rect">
+                      <a:avLst/>
+                    </a:prstGeom>
+                  </pic:spPr>
+                </pic:pic>
+              </a:graphicData>
+            </a:graphic>
+          </wp:inline>
+        </w:drawing>
+      </w:r>
+    </w:p>
+    <w:p>
+      <w:pPr>
+        <w:spacing w:line="360" w:lineRule="auto"/>
+        <w:rPr>
+          <w:rFonts w:ascii="Times New Roman" w:hAnsi="Times New Roman" w:cs="Times New Roman"/>
+          <w:sz w:val="24"/>
+          <w:szCs w:val="24"/>
+        </w:rPr>
+      </w:pPr>
+      <w:r>
+        <w:rPr>
+          <w:rFonts w:ascii="Times New Roman" w:hAnsi="Times New Roman" w:cs="Times New Roman"/>
+          <w:sz w:val="24"/>
+          <w:szCs w:val="24"/>
+        </w:rPr>
+        <w:lastRenderedPageBreak/>
+        <w:t xml:space="preserve">When the navbar is selected, the data is then displayed. The items are taken from a page called SidebarData.js. These are displayed in a list with the relevant icon and title. </w:t>
+      </w:r>
+    </w:p>
+    <w:p>
+      <w:pPr>
+        <w:spacing w:line="360" w:lineRule="auto"/>
+        <w:rPr>
+          <w:rFonts w:ascii="Times New Roman" w:hAnsi="Times New Roman" w:cs="Times New Roman"/>
+          <w:sz w:val="24"/>
+          <w:szCs w:val="24"/>
+        </w:rPr>
+      </w:pPr>
+      <w:r>
+        <w:rPr>
+          <w:rFonts w:ascii="Times New Roman" w:hAnsi="Times New Roman" w:cs="Times New Roman"/>
+          <w:sz w:val="24"/>
+          <w:szCs w:val="24"/>
+        </w:rPr>
+        <w:drawing>
+          <wp:inline distT="0" distB="0" distL="0" distR="0" wp14:anchorId="603B9CDC" wp14:editId="69FD96DC">
+            <wp:extent cx="3134162" cy="1619476"/>
+            <wp:effectExtent l="0" t="0" r="9525" b="0"/>
+            <wp:docPr id="45" name="Picture 45" descr="Text&#10;&#10;Description automatically generated"/>
+            <wp:cNvGraphicFramePr>
+              <a:graphicFrameLocks xmlns:a="http://schemas.openxmlformats.org/drawingml/2006/main" noChangeAspect="1"/>
+            </wp:cNvGraphicFramePr>
+            <a:graphic xmlns:a="http://schemas.openxmlformats.org/drawingml/2006/main">
+              <a:graphicData uri="http://schemas.openxmlformats.org/drawingml/2006/picture">
+                <pic:pic xmlns:pic="http://schemas.openxmlformats.org/drawingml/2006/picture">
+                  <pic:nvPicPr>
+                    <pic:cNvPr id="45" name="Picture 45" descr="Text&#10;&#10;Description automatically generated"/>
+                    <pic:cNvPicPr/>
+                  </pic:nvPicPr>
+                  <pic:blipFill>
+                    <a:blip r:embed="rId58"/>
+                    <a:stretch>
+                      <a:fillRect/>
+                    </a:stretch>
+                  </pic:blipFill>
+                  <pic:spPr>
+                    <a:xfrm>
+                      <a:off x="0" y="0"/>
+                      <a:ext cx="3134162" cy="1619476"/>
+                    </a:xfrm>
+                    <a:prstGeom prst="rect">
+                      <a:avLst/>
+                    </a:prstGeom>
+                  </pic:spPr>
+                </pic:pic>
+              </a:graphicData>
+            </a:graphic>
+          </wp:inline>
+        </w:drawing>
+      </w:r>
+    </w:p>
+    <w:p>
+      <w:pPr>
+        <w:spacing w:line="360" w:lineRule="auto"/>
+        <w:rPr>
+          <w:rFonts w:ascii="Times New Roman" w:hAnsi="Times New Roman" w:cs="Times New Roman"/>
+          <w:sz w:val="24"/>
+          <w:szCs w:val="24"/>
+        </w:rPr>
+      </w:pPr>
+      <w:r>
+        <w:rPr>
+          <w:rFonts w:ascii="Times New Roman" w:hAnsi="Times New Roman" w:cs="Times New Roman"/>
+          <w:sz w:val="24"/>
+          <w:szCs w:val="24"/>
+        </w:rPr>
+        <w:t xml:space="preserve">The SidebarData.js script contains a simple </w:t>
+      </w:r>
+      <w:proofErr w:type="spellStart"/>
+      <w:r>
+        <w:rPr>
+          <w:rFonts w:ascii="Times New Roman" w:hAnsi="Times New Roman" w:cs="Times New Roman"/>
+          <w:sz w:val="24"/>
+          <w:szCs w:val="24"/>
+        </w:rPr>
+        <w:t>const</w:t>
+      </w:r>
+      <w:proofErr w:type="spellEnd"/>
+      <w:r>
+        <w:rPr>
+          <w:rFonts w:ascii="Times New Roman" w:hAnsi="Times New Roman" w:cs="Times New Roman"/>
+          <w:sz w:val="24"/>
+          <w:szCs w:val="24"/>
+        </w:rPr>
+        <w:t xml:space="preserve"> which contains a number of different items. Each one with its own dynamic URL, title and icon. </w:t>
+      </w:r>
+    </w:p>
+    <w:p>
+      <w:pPr>
+        <w:spacing w:line="360" w:lineRule="auto"/>
+        <w:rPr>
+          <w:rFonts w:ascii="Times New Roman" w:hAnsi="Times New Roman" w:cs="Times New Roman"/>
+          <w:sz w:val="24"/>
+          <w:szCs w:val="24"/>
+        </w:rPr>
+      </w:pPr>
+      <w:r>
+        <w:rPr>
+          <w:rFonts w:ascii="Times New Roman" w:hAnsi="Times New Roman" w:cs="Times New Roman"/>
+          <w:sz w:val="24"/>
+          <w:szCs w:val="24"/>
+        </w:rPr>
+        <w:drawing>
+          <wp:inline distT="0" distB="0" distL="0" distR="0" wp14:anchorId="1258522F" wp14:editId="5ECD3E7E">
+            <wp:extent cx="1962150" cy="4137063"/>
+            <wp:effectExtent l="0" t="0" r="0" b="0"/>
+            <wp:docPr id="46" name="Picture 46" descr="Text&#10;&#10;Description automatically generated"/>
+            <wp:cNvGraphicFramePr>
+              <a:graphicFrameLocks xmlns:a="http://schemas.openxmlformats.org/drawingml/2006/main" noChangeAspect="1"/>
+            </wp:cNvGraphicFramePr>
+            <a:graphic xmlns:a="http://schemas.openxmlformats.org/drawingml/2006/main">
+              <a:graphicData uri="http://schemas.openxmlformats.org/drawingml/2006/picture">
+                <pic:pic xmlns:pic="http://schemas.openxmlformats.org/drawingml/2006/picture">
+                  <pic:nvPicPr>
+                    <pic:cNvPr id="46" name="Picture 46" descr="Text&#10;&#10;Description automatically generated"/>
+                    <pic:cNvPicPr/>
+                  </pic:nvPicPr>
+                  <pic:blipFill>
+                    <a:blip r:embed="rId59"/>
+                    <a:stretch>
+                      <a:fillRect/>
+                    </a:stretch>
+                  </pic:blipFill>
+                  <pic:spPr>
+                    <a:xfrm>
+                      <a:off x="0" y="0"/>
+                      <a:ext cx="1963562" cy="4140040"/>
+                    </a:xfrm>
+                    <a:prstGeom prst="rect">
+                      <a:avLst/>
+                    </a:prstGeom>
+                  </pic:spPr>
+                </pic:pic>
+              </a:graphicData>
+            </a:graphic>
+          </wp:inline>
+        </w:drawing>
+      </w:r>
+    </w:p>
+    <w:p>
+      <w:pPr>
+        <w:spacing w:line="360" w:lineRule="auto"/>
+        <w:rPr>
+          <w:rFonts w:ascii="Times New Roman" w:hAnsi="Times New Roman" w:cs="Times New Roman"/>
+          <w:sz w:val="24"/>
+          <w:szCs w:val="24"/>
+        </w:rPr>
+      </w:pPr>
+    </w:p>
+    <w:p>
+      <w:pPr>
+        <w:spacing w:line="360" w:lineRule="auto"/>
+        <w:rPr>
+          <w:rFonts w:ascii="Times New Roman" w:hAnsi="Times New Roman" w:cs="Times New Roman"/>
+          <w:sz w:val="24"/>
+          <w:szCs w:val="24"/>
+        </w:rPr>
+      </w:pPr>
+    </w:p>
+    <w:p>
+      <w:pPr>
+        <w:spacing w:line="360" w:lineRule="auto"/>
+        <w:rPr>
+          <w:rFonts w:ascii="Times New Roman" w:hAnsi="Times New Roman" w:cs="Times New Roman"/>
+          <w:sz w:val="24"/>
+          <w:szCs w:val="24"/>
+        </w:rPr>
+      </w:pPr>
+    </w:p>
+    <w:p>
+      <w:pPr>
+        <w:spacing w:line="360" w:lineRule="auto"/>
+        <w:rPr>
+          <w:rFonts w:ascii="Times New Roman" w:hAnsi="Times New Roman" w:cs="Times New Roman"/>
+          <w:sz w:val="24"/>
+          <w:szCs w:val="24"/>
+        </w:rPr>
+      </w:pPr>
+    </w:p>
+    <w:p>
+      <w:pPr>
+        <w:spacing w:line="360" w:lineRule="auto"/>
+        <w:rPr>
+          <w:rFonts w:ascii="Times New Roman" w:hAnsi="Times New Roman" w:cs="Times New Roman"/>
+          <w:sz w:val="24"/>
+          <w:szCs w:val="24"/>
+        </w:rPr>
+      </w:pPr>
+      <w:r>
+        <w:rPr>
+          <w:rFonts w:ascii="Times New Roman" w:hAnsi="Times New Roman" w:cs="Times New Roman"/>
+          <w:sz w:val="24"/>
+          <w:szCs w:val="24"/>
+        </w:rPr>
+        <w:lastRenderedPageBreak/>
+        <w:t>Messenger</w:t>
+      </w:r>
+    </w:p>
+    <w:p>
+      <w:pPr>
+        <w:spacing w:line="360" w:lineRule="auto"/>
+        <w:rPr>
+          <w:rFonts w:ascii="Times New Roman" w:hAnsi="Times New Roman" w:cs="Times New Roman"/>
+          <w:sz w:val="24"/>
+          <w:szCs w:val="24"/>
+        </w:rPr>
+      </w:pPr>
+      <w:r>
+        <w:rPr>
+          <w:rFonts w:ascii="Times New Roman" w:hAnsi="Times New Roman" w:cs="Times New Roman"/>
+          <w:sz w:val="24"/>
+          <w:szCs w:val="24"/>
+        </w:rPr>
+        <w:t xml:space="preserve">The messenger part of the application allows for users to connect with other registered users. </w:t>
+      </w:r>
+      <w:r>
+        <w:rPr>
+          <w:rFonts w:ascii="Times New Roman" w:hAnsi="Times New Roman" w:cs="Times New Roman"/>
+          <w:sz w:val="24"/>
+          <w:szCs w:val="24"/>
+        </w:rPr>
+        <w:t xml:space="preserve">The user can register for the application on the login screen with the ARLA Messenger login. </w:t>
+      </w:r>
+    </w:p>
+    <w:p>
+      <w:pPr>
+        <w:spacing w:line="360" w:lineRule="auto"/>
+        <w:rPr>
+          <w:rFonts w:ascii="Times New Roman" w:hAnsi="Times New Roman" w:cs="Times New Roman"/>
+          <w:sz w:val="24"/>
+          <w:szCs w:val="24"/>
+        </w:rPr>
+      </w:pPr>
+      <w:r>
+        <w:rPr>
+          <w:rFonts w:ascii="Times New Roman" w:hAnsi="Times New Roman" w:cs="Times New Roman"/>
+          <w:sz w:val="24"/>
+          <w:szCs w:val="24"/>
+        </w:rPr>
+        <w:drawing>
+          <wp:inline distT="0" distB="0" distL="0" distR="0" wp14:anchorId="74209A5C" wp14:editId="21CEB7F4">
+            <wp:extent cx="3648584" cy="1324160"/>
+            <wp:effectExtent l="0" t="0" r="0" b="9525"/>
+            <wp:docPr id="47" name="Picture 47" descr="Graphical user interface, text, application, chat or text message&#10;&#10;Description automatically generated"/>
+            <wp:cNvGraphicFramePr>
+              <a:graphicFrameLocks xmlns:a="http://schemas.openxmlformats.org/drawingml/2006/main" noChangeAspect="1"/>
+            </wp:cNvGraphicFramePr>
+            <a:graphic xmlns:a="http://schemas.openxmlformats.org/drawingml/2006/main">
+              <a:graphicData uri="http://schemas.openxmlformats.org/drawingml/2006/picture">
+                <pic:pic xmlns:pic="http://schemas.openxmlformats.org/drawingml/2006/picture">
+                  <pic:nvPicPr>
+                    <pic:cNvPr id="47" name="Picture 47" descr="Graphical user interface, text, application, chat or text message&#10;&#10;Description automatically generated"/>
+                    <pic:cNvPicPr/>
+                  </pic:nvPicPr>
+                  <pic:blipFill>
+                    <a:blip r:embed="rId60"/>
+                    <a:stretch>
+                      <a:fillRect/>
+                    </a:stretch>
+                  </pic:blipFill>
+                  <pic:spPr>
+                    <a:xfrm>
+                      <a:off x="0" y="0"/>
+                      <a:ext cx="3648584" cy="1324160"/>
+                    </a:xfrm>
+                    <a:prstGeom prst="rect">
+                      <a:avLst/>
+                    </a:prstGeom>
+                  </pic:spPr>
+                </pic:pic>
+              </a:graphicData>
+            </a:graphic>
+          </wp:inline>
+        </w:drawing>
+      </w:r>
+    </w:p>
+    <w:p>
+      <w:pPr>
+        <w:spacing w:line="360" w:lineRule="auto"/>
+        <w:rPr>
+          <w:rFonts w:ascii="Times New Roman" w:hAnsi="Times New Roman" w:cs="Times New Roman"/>
+          <w:sz w:val="24"/>
+          <w:szCs w:val="24"/>
+        </w:rPr>
+      </w:pPr>
+      <w:r>
+        <w:rPr>
+          <w:rFonts w:ascii="Times New Roman" w:hAnsi="Times New Roman" w:cs="Times New Roman"/>
+          <w:sz w:val="24"/>
+          <w:szCs w:val="24"/>
+        </w:rPr>
+        <w:t xml:space="preserve">This will then authenticate the user with firebase. Allowing them to access and use the application. This is done by creating a function called auth using </w:t>
+      </w:r>
+      <w:proofErr w:type="spellStart"/>
+      <w:r>
+        <w:rPr>
+          <w:rFonts w:ascii="Times New Roman" w:hAnsi="Times New Roman" w:cs="Times New Roman"/>
+          <w:sz w:val="24"/>
+          <w:szCs w:val="24"/>
+        </w:rPr>
+        <w:t>firebase.InitializeApp</w:t>
+      </w:r>
+      <w:proofErr w:type="spellEnd"/>
+      <w:r>
+        <w:rPr>
+          <w:rFonts w:ascii="Times New Roman" w:hAnsi="Times New Roman" w:cs="Times New Roman"/>
+          <w:sz w:val="24"/>
+          <w:szCs w:val="24"/>
+        </w:rPr>
+        <w:t xml:space="preserve">. This contains an </w:t>
+      </w:r>
+      <w:proofErr w:type="spellStart"/>
+      <w:r>
+        <w:rPr>
+          <w:rFonts w:ascii="Times New Roman" w:hAnsi="Times New Roman" w:cs="Times New Roman"/>
+          <w:sz w:val="24"/>
+          <w:szCs w:val="24"/>
+        </w:rPr>
+        <w:t>api</w:t>
+      </w:r>
+      <w:proofErr w:type="spellEnd"/>
+      <w:r>
+        <w:rPr>
+          <w:rFonts w:ascii="Times New Roman" w:hAnsi="Times New Roman" w:cs="Times New Roman"/>
+          <w:sz w:val="24"/>
+          <w:szCs w:val="24"/>
+        </w:rPr>
+        <w:t xml:space="preserve"> key, domain, project Id, </w:t>
+      </w:r>
+      <w:proofErr w:type="spellStart"/>
+      <w:r>
+        <w:rPr>
+          <w:rFonts w:ascii="Times New Roman" w:hAnsi="Times New Roman" w:cs="Times New Roman"/>
+          <w:sz w:val="24"/>
+          <w:szCs w:val="24"/>
+        </w:rPr>
+        <w:t>senderId</w:t>
+      </w:r>
+      <w:proofErr w:type="spellEnd"/>
+      <w:r>
+        <w:rPr>
+          <w:rFonts w:ascii="Times New Roman" w:hAnsi="Times New Roman" w:cs="Times New Roman"/>
+          <w:sz w:val="24"/>
+          <w:szCs w:val="24"/>
+        </w:rPr>
+        <w:t xml:space="preserve"> and </w:t>
+      </w:r>
+      <w:proofErr w:type="spellStart"/>
+      <w:r>
+        <w:rPr>
+          <w:rFonts w:ascii="Times New Roman" w:hAnsi="Times New Roman" w:cs="Times New Roman"/>
+          <w:sz w:val="24"/>
+          <w:szCs w:val="24"/>
+        </w:rPr>
+        <w:t>appId</w:t>
+      </w:r>
+      <w:proofErr w:type="spellEnd"/>
+      <w:r>
+        <w:rPr>
+          <w:rFonts w:ascii="Times New Roman" w:hAnsi="Times New Roman" w:cs="Times New Roman"/>
+          <w:sz w:val="24"/>
+          <w:szCs w:val="24"/>
+        </w:rPr>
+        <w:t xml:space="preserve">.  This leads to the AuthContext.js file. This is used to set the user. The user is set to null at first. </w:t>
+      </w:r>
+      <w:proofErr w:type="spellStart"/>
+      <w:r>
+        <w:rPr>
+          <w:rFonts w:ascii="Times New Roman" w:hAnsi="Times New Roman" w:cs="Times New Roman"/>
+          <w:sz w:val="24"/>
+          <w:szCs w:val="24"/>
+        </w:rPr>
+        <w:t>useEffect</w:t>
+      </w:r>
+      <w:proofErr w:type="spellEnd"/>
+      <w:r>
+        <w:rPr>
+          <w:rFonts w:ascii="Times New Roman" w:hAnsi="Times New Roman" w:cs="Times New Roman"/>
+          <w:sz w:val="24"/>
+          <w:szCs w:val="24"/>
+        </w:rPr>
+        <w:t xml:space="preserve"> is then called into play. Here the auth function from firebase.js is called which then sets the user. The value is then set to user. </w:t>
+      </w:r>
+    </w:p>
+    <w:p>
+      <w:pPr>
+        <w:spacing w:line="360" w:lineRule="auto"/>
+        <w:rPr>
+          <w:rFonts w:ascii="Times New Roman" w:hAnsi="Times New Roman" w:cs="Times New Roman"/>
+          <w:sz w:val="24"/>
+          <w:szCs w:val="24"/>
+        </w:rPr>
+      </w:pPr>
+      <w:r>
+        <w:rPr>
+          <w:rFonts w:ascii="Times New Roman" w:hAnsi="Times New Roman" w:cs="Times New Roman"/>
+          <w:sz w:val="24"/>
+          <w:szCs w:val="24"/>
+        </w:rPr>
+        <w:drawing>
+          <wp:inline distT="0" distB="0" distL="0" distR="0" wp14:anchorId="689D5446" wp14:editId="76B6F57E">
+            <wp:extent cx="2876951" cy="2362530"/>
+            <wp:effectExtent l="0" t="0" r="0" b="0"/>
+            <wp:docPr id="48" name="Picture 48" descr="A screenshot of a computer&#10;&#10;Description automatically generated with medium confidence"/>
+            <wp:cNvGraphicFramePr>
+              <a:graphicFrameLocks xmlns:a="http://schemas.openxmlformats.org/drawingml/2006/main" noChangeAspect="1"/>
+            </wp:cNvGraphicFramePr>
+            <a:graphic xmlns:a="http://schemas.openxmlformats.org/drawingml/2006/main">
+              <a:graphicData uri="http://schemas.openxmlformats.org/drawingml/2006/picture">
+                <pic:pic xmlns:pic="http://schemas.openxmlformats.org/drawingml/2006/picture">
+                  <pic:nvPicPr>
+                    <pic:cNvPr id="48" name="Picture 48" descr="A screenshot of a computer&#10;&#10;Description automatically generated with medium confidence"/>
+                    <pic:cNvPicPr/>
+                  </pic:nvPicPr>
+                  <pic:blipFill>
+                    <a:blip r:embed="rId61"/>
+                    <a:stretch>
+                      <a:fillRect/>
+                    </a:stretch>
+                  </pic:blipFill>
+                  <pic:spPr>
+                    <a:xfrm>
+                      <a:off x="0" y="0"/>
+                      <a:ext cx="2876951" cy="2362530"/>
+                    </a:xfrm>
+                    <a:prstGeom prst="rect">
+                      <a:avLst/>
+                    </a:prstGeom>
+                  </pic:spPr>
+                </pic:pic>
+              </a:graphicData>
+            </a:graphic>
+          </wp:inline>
+        </w:drawing>
+      </w:r>
+    </w:p>
+    <w:p>
+      <w:pPr>
+        <w:spacing w:line="360" w:lineRule="auto"/>
+        <w:rPr>
+          <w:rFonts w:ascii="Times New Roman" w:hAnsi="Times New Roman" w:cs="Times New Roman"/>
+          <w:sz w:val="24"/>
+          <w:szCs w:val="24"/>
+        </w:rPr>
+      </w:pPr>
+      <w:r>
+        <w:rPr>
+          <w:rFonts w:ascii="Times New Roman" w:hAnsi="Times New Roman" w:cs="Times New Roman"/>
+          <w:sz w:val="24"/>
+          <w:szCs w:val="24"/>
+        </w:rPr>
+        <w:t xml:space="preserve">On successful login, the user can then access the messenger part of the application. </w:t>
+      </w:r>
+      <w:r>
+        <w:rPr>
+          <w:rFonts w:ascii="Times New Roman" w:hAnsi="Times New Roman" w:cs="Times New Roman"/>
+          <w:sz w:val="24"/>
+          <w:szCs w:val="24"/>
+        </w:rPr>
+        <w:t xml:space="preserve">The user from here can set up new chats, add users to chats, delete chats and most importantly message other users. </w:t>
+      </w:r>
+    </w:p>
+    <w:p>
+      <w:pPr>
+        <w:spacing w:line="360" w:lineRule="auto"/>
+        <w:rPr>
+          <w:rFonts w:ascii="Times New Roman" w:hAnsi="Times New Roman" w:cs="Times New Roman"/>
+          <w:sz w:val="24"/>
+          <w:szCs w:val="24"/>
+        </w:rPr>
+      </w:pPr>
+      <w:r>
+        <w:rPr>
+          <w:rFonts w:ascii="Times New Roman" w:hAnsi="Times New Roman" w:cs="Times New Roman"/>
+          <w:sz w:val="24"/>
+          <w:szCs w:val="24"/>
+        </w:rPr>
+        <w:t xml:space="preserve">At this point of the application, chatengine.io comes into play. An axios get request is </w:t>
+      </w:r>
+      <w:r>
+        <w:rPr>
+          <w:rFonts w:ascii="Times New Roman" w:hAnsi="Times New Roman" w:cs="Times New Roman"/>
+          <w:sz w:val="24"/>
+          <w:szCs w:val="24"/>
+        </w:rPr>
+        <w:t xml:space="preserve">used to get access to the messenger application. This uses the </w:t>
+      </w:r>
+      <w:r>
+        <w:rPr>
+          <w:rFonts w:ascii="Times New Roman" w:hAnsi="Times New Roman" w:cs="Times New Roman"/>
+          <w:sz w:val="24"/>
+          <w:szCs w:val="24"/>
+        </w:rPr>
+        <w:t>username</w:t>
+      </w:r>
+      <w:r>
+        <w:rPr>
+          <w:rFonts w:ascii="Times New Roman" w:hAnsi="Times New Roman" w:cs="Times New Roman"/>
+          <w:sz w:val="24"/>
+          <w:szCs w:val="24"/>
+        </w:rPr>
+        <w:t xml:space="preserve"> and user secret as well as the project ID. </w:t>
+      </w:r>
+      <w:r>
+        <w:rPr>
+          <w:rFonts w:ascii="Times New Roman" w:hAnsi="Times New Roman" w:cs="Times New Roman"/>
+          <w:sz w:val="24"/>
+          <w:szCs w:val="24"/>
+        </w:rPr>
+        <w:t xml:space="preserve">Should the user not have logged in correctly they will be redirected to the login screen. </w:t>
+      </w:r>
+    </w:p>
+    <w:p>
+      <w:pPr>
+        <w:spacing w:line="360" w:lineRule="auto"/>
+        <w:rPr>
+          <w:rFonts w:ascii="Times New Roman" w:hAnsi="Times New Roman" w:cs="Times New Roman"/>
+          <w:sz w:val="24"/>
+          <w:szCs w:val="24"/>
+        </w:rPr>
+      </w:pPr>
+      <w:r>
+        <w:rPr>
+          <w:rFonts w:ascii="Times New Roman" w:hAnsi="Times New Roman" w:cs="Times New Roman"/>
+          <w:sz w:val="24"/>
+          <w:szCs w:val="24"/>
+        </w:rPr>
+        <w:lastRenderedPageBreak/>
+        <w:drawing>
+          <wp:inline distT="0" distB="0" distL="0" distR="0" wp14:anchorId="3BD0F7CE" wp14:editId="5ABF7386">
+            <wp:extent cx="4629796" cy="4191585"/>
+            <wp:effectExtent l="0" t="0" r="0" b="0"/>
+            <wp:docPr id="50" name="Picture 50" descr="Text&#10;&#10;Description automatically generated"/>
+            <wp:cNvGraphicFramePr>
+              <a:graphicFrameLocks xmlns:a="http://schemas.openxmlformats.org/drawingml/2006/main" noChangeAspect="1"/>
+            </wp:cNvGraphicFramePr>
+            <a:graphic xmlns:a="http://schemas.openxmlformats.org/drawingml/2006/main">
+              <a:graphicData uri="http://schemas.openxmlformats.org/drawingml/2006/picture">
+                <pic:pic xmlns:pic="http://schemas.openxmlformats.org/drawingml/2006/picture">
+                  <pic:nvPicPr>
+                    <pic:cNvPr id="50" name="Picture 50" descr="Text&#10;&#10;Description automatically generated"/>
+                    <pic:cNvPicPr/>
+                  </pic:nvPicPr>
+                  <pic:blipFill>
+                    <a:blip r:embed="rId62"/>
+                    <a:stretch>
+                      <a:fillRect/>
+                    </a:stretch>
+                  </pic:blipFill>
+                  <pic:spPr>
+                    <a:xfrm>
+                      <a:off x="0" y="0"/>
+                      <a:ext cx="4629796" cy="4191585"/>
+                    </a:xfrm>
+                    <a:prstGeom prst="rect">
+                      <a:avLst/>
+                    </a:prstGeom>
+                  </pic:spPr>
+                </pic:pic>
+              </a:graphicData>
+            </a:graphic>
+          </wp:inline>
+        </w:drawing>
+      </w:r>
+    </w:p>
+    <w:p>
+      <w:pPr>
+        <w:spacing w:line="360" w:lineRule="auto"/>
+        <w:rPr>
+          <w:rFonts w:ascii="Times New Roman" w:hAnsi="Times New Roman" w:cs="Times New Roman"/>
+          <w:sz w:val="24"/>
+          <w:szCs w:val="24"/>
+        </w:rPr>
+      </w:pPr>
+      <w:r>
+        <w:rPr>
+          <w:rFonts w:ascii="Times New Roman" w:hAnsi="Times New Roman" w:cs="Times New Roman"/>
+          <w:sz w:val="24"/>
+          <w:szCs w:val="24"/>
+        </w:rPr>
+        <w:t xml:space="preserve">Within the catch statement., an axios post request is performed adding a new user to chatengine.io. This is where the private key is posted. </w:t>
+      </w:r>
+    </w:p>
+    <w:p>
+      <w:pPr>
+        <w:spacing w:line="360" w:lineRule="auto"/>
+        <w:rPr>
+          <w:rFonts w:ascii="Times New Roman" w:hAnsi="Times New Roman" w:cs="Times New Roman"/>
+          <w:sz w:val="24"/>
+          <w:szCs w:val="24"/>
+        </w:rPr>
+      </w:pPr>
+      <w:r>
+        <w:rPr>
+          <w:rFonts w:ascii="Times New Roman" w:hAnsi="Times New Roman" w:cs="Times New Roman"/>
+          <w:sz w:val="24"/>
+          <w:szCs w:val="24"/>
+        </w:rPr>
+        <w:drawing>
+          <wp:inline distT="0" distB="0" distL="0" distR="0" wp14:anchorId="420F10B5" wp14:editId="5700B968">
+            <wp:extent cx="4820323" cy="828791"/>
+            <wp:effectExtent l="0" t="0" r="0" b="9525"/>
+            <wp:docPr id="51" name="Picture 51" descr="Graphical user interface&#10;&#10;Description automatically generated with medium confidence"/>
+            <wp:cNvGraphicFramePr>
+              <a:graphicFrameLocks xmlns:a="http://schemas.openxmlformats.org/drawingml/2006/main" noChangeAspect="1"/>
+            </wp:cNvGraphicFramePr>
+            <a:graphic xmlns:a="http://schemas.openxmlformats.org/drawingml/2006/main">
+              <a:graphicData uri="http://schemas.openxmlformats.org/drawingml/2006/picture">
+                <pic:pic xmlns:pic="http://schemas.openxmlformats.org/drawingml/2006/picture">
+                  <pic:nvPicPr>
+                    <pic:cNvPr id="51" name="Picture 51" descr="Graphical user interface&#10;&#10;Description automatically generated with medium confidence"/>
+                    <pic:cNvPicPr/>
+                  </pic:nvPicPr>
+                  <pic:blipFill>
+                    <a:blip r:embed="rId63"/>
+                    <a:stretch>
+                      <a:fillRect/>
+                    </a:stretch>
+                  </pic:blipFill>
+                  <pic:spPr>
+                    <a:xfrm>
+                      <a:off x="0" y="0"/>
+                      <a:ext cx="4820323" cy="828791"/>
+                    </a:xfrm>
+                    <a:prstGeom prst="rect">
+                      <a:avLst/>
+                    </a:prstGeom>
+                  </pic:spPr>
+                </pic:pic>
+              </a:graphicData>
+            </a:graphic>
+          </wp:inline>
+        </w:drawing>
+      </w:r>
+    </w:p>
+    <w:p>
+      <w:pPr>
+        <w:spacing w:line="360" w:lineRule="auto"/>
+        <w:rPr>
+          <w:rFonts w:ascii="Times New Roman" w:hAnsi="Times New Roman" w:cs="Times New Roman"/>
+          <w:sz w:val="24"/>
+          <w:szCs w:val="24"/>
+        </w:rPr>
+      </w:pPr>
+      <w:r>
+        <w:rPr>
+          <w:rFonts w:ascii="Times New Roman" w:hAnsi="Times New Roman" w:cs="Times New Roman"/>
+          <w:sz w:val="24"/>
+          <w:szCs w:val="24"/>
+        </w:rPr>
+        <w:t xml:space="preserve">Below is what the messenger application looks like after a successful login and two users have messaged each other. </w:t>
+      </w:r>
       <w:r>
         <w:rPr>
           <w:rFonts w:ascii="Times New Roman" w:hAnsi="Times New Roman" w:cs="Times New Roman"/>
@@ -8527,8 +9545,8 @@
       </w:r>
     </w:p>
     <w:sectPr>
-      <w:headerReference w:type="default" r:id="rId55"/>
-      <w:footerReference w:type="default" r:id="rId56"/>
+      <w:headerReference w:type="default" r:id="rId64"/>
+      <w:footerReference w:type="default" r:id="rId65"/>
       <w:pgSz w:w="11906" w:h="16838"/>
       <w:pgMar w:top="1440" w:right="1440" w:bottom="1440" w:left="1440" w:header="708" w:footer="708" w:gutter="0"/>
       <w:cols w:space="708"/>
@@ -8700,7 +9718,7 @@
         <v:path o:extrusionok="f" gradientshapeok="t" o:connecttype="rect"/>
         <o:lock v:ext="edit" aspectratio="t"/>
       </v:shapetype>
-      <v:shape id="_x0000_i1069" type="#_x0000_t75" style="width:11.25pt;height:11.25pt" o:bullet="t">
+      <v:shape id="_x0000_i1088" type="#_x0000_t75" style="width:11.25pt;height:11.25pt" o:bullet="t">
         <v:imagedata r:id="rId1" o:title="mso2F88"/>
       </v:shape>
     </w:pict>
@@ -9576,6 +10594,119 @@
       <w:pPr>
         <w:ind w:left="6480" w:hanging="180"/>
       </w:pPr>
+    </w:lvl>
+  </w:abstractNum>
+  <w:abstractNum w:abstractNumId="9" w15:restartNumberingAfterBreak="0">
+    <w:nsid w:val="76213083"/>
+    <w:multiLevelType w:val="hybridMultilevel"/>
+    <w:tmpl w:val="B9A0B176"/>
+    <w:lvl w:ilvl="0" w:tplc="18090001">
+      <w:start w:val="1"/>
+      <w:numFmt w:val="bullet"/>
+      <w:lvlText w:val=""/>
+      <w:lvlJc w:val="left"/>
+      <w:pPr>
+        <w:ind w:left="720" w:hanging="360"/>
+      </w:pPr>
+      <w:rPr>
+        <w:rFonts w:ascii="Symbol" w:hAnsi="Symbol" w:hint="default"/>
+      </w:rPr>
+    </w:lvl>
+    <w:lvl w:ilvl="1" w:tplc="18090003" w:tentative="1">
+      <w:start w:val="1"/>
+      <w:numFmt w:val="bullet"/>
+      <w:lvlText w:val="o"/>
+      <w:lvlJc w:val="left"/>
+      <w:pPr>
+        <w:ind w:left="1440" w:hanging="360"/>
+      </w:pPr>
+      <w:rPr>
+        <w:rFonts w:ascii="Courier New" w:hAnsi="Courier New" w:cs="Courier New" w:hint="default"/>
+      </w:rPr>
+    </w:lvl>
+    <w:lvl w:ilvl="2" w:tplc="18090005" w:tentative="1">
+      <w:start w:val="1"/>
+      <w:numFmt w:val="bullet"/>
+      <w:lvlText w:val=""/>
+      <w:lvlJc w:val="left"/>
+      <w:pPr>
+        <w:ind w:left="2160" w:hanging="360"/>
+      </w:pPr>
+      <w:rPr>
+        <w:rFonts w:ascii="Wingdings" w:hAnsi="Wingdings" w:hint="default"/>
+      </w:rPr>
+    </w:lvl>
+    <w:lvl w:ilvl="3" w:tplc="18090001" w:tentative="1">
+      <w:start w:val="1"/>
+      <w:numFmt w:val="bullet"/>
+      <w:lvlText w:val=""/>
+      <w:lvlJc w:val="left"/>
+      <w:pPr>
+        <w:ind w:left="2880" w:hanging="360"/>
+      </w:pPr>
+      <w:rPr>
+        <w:rFonts w:ascii="Symbol" w:hAnsi="Symbol" w:hint="default"/>
+      </w:rPr>
+    </w:lvl>
+    <w:lvl w:ilvl="4" w:tplc="18090003" w:tentative="1">
+      <w:start w:val="1"/>
+      <w:numFmt w:val="bullet"/>
+      <w:lvlText w:val="o"/>
+      <w:lvlJc w:val="left"/>
+      <w:pPr>
+        <w:ind w:left="3600" w:hanging="360"/>
+      </w:pPr>
+      <w:rPr>
+        <w:rFonts w:ascii="Courier New" w:hAnsi="Courier New" w:cs="Courier New" w:hint="default"/>
+      </w:rPr>
+    </w:lvl>
+    <w:lvl w:ilvl="5" w:tplc="18090005" w:tentative="1">
+      <w:start w:val="1"/>
+      <w:numFmt w:val="bullet"/>
+      <w:lvlText w:val=""/>
+      <w:lvlJc w:val="left"/>
+      <w:pPr>
+        <w:ind w:left="4320" w:hanging="360"/>
+      </w:pPr>
+      <w:rPr>
+        <w:rFonts w:ascii="Wingdings" w:hAnsi="Wingdings" w:hint="default"/>
+      </w:rPr>
+    </w:lvl>
+    <w:lvl w:ilvl="6" w:tplc="18090001" w:tentative="1">
+      <w:start w:val="1"/>
+      <w:numFmt w:val="bullet"/>
+      <w:lvlText w:val=""/>
+      <w:lvlJc w:val="left"/>
+      <w:pPr>
+        <w:ind w:left="5040" w:hanging="360"/>
+      </w:pPr>
+      <w:rPr>
+        <w:rFonts w:ascii="Symbol" w:hAnsi="Symbol" w:hint="default"/>
+      </w:rPr>
+    </w:lvl>
+    <w:lvl w:ilvl="7" w:tplc="18090003" w:tentative="1">
+      <w:start w:val="1"/>
+      <w:numFmt w:val="bullet"/>
+      <w:lvlText w:val="o"/>
+      <w:lvlJc w:val="left"/>
+      <w:pPr>
+        <w:ind w:left="5760" w:hanging="360"/>
+      </w:pPr>
+      <w:rPr>
+        <w:rFonts w:ascii="Courier New" w:hAnsi="Courier New" w:cs="Courier New" w:hint="default"/>
+      </w:rPr>
+    </w:lvl>
+    <w:lvl w:ilvl="8" w:tplc="18090005" w:tentative="1">
+      <w:start w:val="1"/>
+      <w:numFmt w:val="bullet"/>
+      <w:lvlText w:val=""/>
+      <w:lvlJc w:val="left"/>
+      <w:pPr>
+        <w:ind w:left="6480" w:hanging="360"/>
+      </w:pPr>
+      <w:rPr>
+        <w:rFonts w:ascii="Wingdings" w:hAnsi="Wingdings" w:hint="default"/>
+      </w:rPr>
     </w:lvl>
   </w:abstractNum>
   <w:num w:numId="1">
@@ -9604,6 +10735,9 @@
   </w:num>
   <w:num w:numId="9">
     <w:abstractNumId w:val="0"/>
+  </w:num>
+  <w:num w:numId="10">
+    <w:abstractNumId w:val="9"/>
   </w:num>
 </w:numbering>
 </file>

</xml_diff>

<commit_message>
system evaluation work disseration
</commit_message>
<xml_diff>
--- a/Dissertation - Ciaran Roche.docx
+++ b/Dissertation - Ciaran Roche.docx
@@ -154,7 +154,7 @@
           <w:sz w:val="28"/>
           <w:szCs w:val="28"/>
         </w:rPr>
-        <w:t>Project Partner: Pavel Antonov</w:t>
+        <w:t>Supervisor: Damien Costello</w:t>
       </w:r>
     </w:p>
     <w:p>
@@ -177,7 +177,7 @@
           <w:sz w:val="28"/>
           <w:szCs w:val="28"/>
         </w:rPr>
-        <w:t>Supervisor: Damien Costello</w:t>
+        <w:t xml:space="preserve">Submission Date: </w:t>
       </w:r>
     </w:p>
     <w:p>
@@ -192,7 +192,11 @@
           <w:szCs w:val="28"/>
         </w:rPr>
       </w:pPr>
-      <w:r>
+    </w:p>
+    <w:p>
+      <w:pPr>
+        <w:spacing w:line="360" w:lineRule="auto"/>
+        <w:jc w:val="center"/>
         <w:rPr>
           <w:rFonts w:ascii="Times New Roman" w:hAnsi="Times New Roman" w:cs="Times New Roman"/>
           <w:b/>
@@ -200,8 +204,7 @@
           <w:sz w:val="28"/>
           <w:szCs w:val="28"/>
         </w:rPr>
-        <w:t xml:space="preserve">Submission Date: </w:t>
-      </w:r>
+      </w:pPr>
     </w:p>
     <w:p>
       <w:pPr>
@@ -271,7 +274,6 @@
     <w:p>
       <w:pPr>
         <w:spacing w:line="360" w:lineRule="auto"/>
-        <w:jc w:val="center"/>
         <w:rPr>
           <w:rFonts w:ascii="Times New Roman" w:hAnsi="Times New Roman" w:cs="Times New Roman"/>
           <w:b/>
@@ -284,7 +286,6 @@
     <w:p>
       <w:pPr>
         <w:spacing w:line="360" w:lineRule="auto"/>
-        <w:jc w:val="center"/>
         <w:rPr>
           <w:rFonts w:ascii="Times New Roman" w:hAnsi="Times New Roman" w:cs="Times New Roman"/>
           <w:b/>
@@ -293,10 +294,7 @@
           <w:szCs w:val="28"/>
         </w:rPr>
       </w:pPr>
-    </w:p>
-    <w:p>
-      <w:pPr>
-        <w:spacing w:line="360" w:lineRule="auto"/>
+      <w:r>
         <w:rPr>
           <w:rFonts w:ascii="Times New Roman" w:hAnsi="Times New Roman" w:cs="Times New Roman"/>
           <w:b/>
@@ -304,28 +302,6 @@
           <w:sz w:val="28"/>
           <w:szCs w:val="28"/>
         </w:rPr>
-      </w:pPr>
-    </w:p>
-    <w:p>
-      <w:pPr>
-        <w:spacing w:line="360" w:lineRule="auto"/>
-        <w:rPr>
-          <w:rFonts w:ascii="Times New Roman" w:hAnsi="Times New Roman" w:cs="Times New Roman"/>
-          <w:b/>
-          <w:bCs/>
-          <w:sz w:val="28"/>
-          <w:szCs w:val="28"/>
-        </w:rPr>
-      </w:pPr>
-      <w:r>
-        <w:rPr>
-          <w:rFonts w:ascii="Times New Roman" w:hAnsi="Times New Roman" w:cs="Times New Roman"/>
-          <w:b/>
-          <w:bCs/>
-          <w:sz w:val="28"/>
-          <w:szCs w:val="28"/>
-        </w:rPr>
-        <w:lastRenderedPageBreak/>
         <w:t>Table of Contents</w:t>
       </w:r>
     </w:p>
@@ -349,6 +325,7 @@
           <w:sz w:val="28"/>
           <w:szCs w:val="28"/>
         </w:rPr>
+        <w:lastRenderedPageBreak/>
         <w:t>Introduction</w:t>
       </w:r>
     </w:p>
@@ -647,25 +624,61 @@
           <w:sz w:val="24"/>
           <w:szCs w:val="24"/>
         </w:rPr>
-        <w:t xml:space="preserve">people are able to access about them on the website. The user may decide they don’t want to have any connections and not upload any information to the application. Perhaps they just want to have a browse on the application without actually connecting to people. </w:t>
-      </w:r>
-    </w:p>
-    <w:p>
-      <w:pPr>
-        <w:spacing w:line="360" w:lineRule="auto"/>
-        <w:rPr>
-          <w:rFonts w:ascii="Times New Roman" w:hAnsi="Times New Roman" w:cs="Times New Roman"/>
-          <w:sz w:val="24"/>
-          <w:szCs w:val="24"/>
-        </w:rPr>
-      </w:pPr>
-      <w:r>
-        <w:rPr>
-          <w:rFonts w:ascii="Times New Roman" w:hAnsi="Times New Roman" w:cs="Times New Roman"/>
-          <w:sz w:val="24"/>
-          <w:szCs w:val="24"/>
-        </w:rPr>
-        <w:t>It is a good project to develop at level 8 as there is so many different ways the project can be implemented with, given enough time, many cool features can also be implemented. Another reason as to why it was a good project for a final year project is because of the complexity and workload of it. These technologies</w:t>
+        <w:t xml:space="preserve">people are able to access about them on the website. The user may decide they don’t want to have any connections and not upload any information to the application. Perhaps they just want to have a browse on the application without </w:t>
+      </w:r>
+      <w:proofErr w:type="gramStart"/>
+      <w:r>
+        <w:rPr>
+          <w:rFonts w:ascii="Times New Roman" w:hAnsi="Times New Roman" w:cs="Times New Roman"/>
+          <w:sz w:val="24"/>
+          <w:szCs w:val="24"/>
+        </w:rPr>
+        <w:t>actually connecting</w:t>
+      </w:r>
+      <w:proofErr w:type="gramEnd"/>
+      <w:r>
+        <w:rPr>
+          <w:rFonts w:ascii="Times New Roman" w:hAnsi="Times New Roman" w:cs="Times New Roman"/>
+          <w:sz w:val="24"/>
+          <w:szCs w:val="24"/>
+        </w:rPr>
+        <w:t xml:space="preserve"> to people. </w:t>
+      </w:r>
+    </w:p>
+    <w:p>
+      <w:pPr>
+        <w:spacing w:line="360" w:lineRule="auto"/>
+        <w:rPr>
+          <w:rFonts w:ascii="Times New Roman" w:hAnsi="Times New Roman" w:cs="Times New Roman"/>
+          <w:sz w:val="24"/>
+          <w:szCs w:val="24"/>
+        </w:rPr>
+      </w:pPr>
+      <w:r>
+        <w:rPr>
+          <w:rFonts w:ascii="Times New Roman" w:hAnsi="Times New Roman" w:cs="Times New Roman"/>
+          <w:sz w:val="24"/>
+          <w:szCs w:val="24"/>
+        </w:rPr>
+        <w:t xml:space="preserve">It is a good project to develop at level 8 as there is so </w:t>
+      </w:r>
+      <w:proofErr w:type="gramStart"/>
+      <w:r>
+        <w:rPr>
+          <w:rFonts w:ascii="Times New Roman" w:hAnsi="Times New Roman" w:cs="Times New Roman"/>
+          <w:sz w:val="24"/>
+          <w:szCs w:val="24"/>
+        </w:rPr>
+        <w:t>many different ways</w:t>
+      </w:r>
+      <w:proofErr w:type="gramEnd"/>
+      <w:r>
+        <w:rPr>
+          <w:rFonts w:ascii="Times New Roman" w:hAnsi="Times New Roman" w:cs="Times New Roman"/>
+          <w:sz w:val="24"/>
+          <w:szCs w:val="24"/>
+        </w:rPr>
+        <w:t xml:space="preserve"> the project can be implemented with, given enough time, many cool features can also be implemented. Another reason as to why it was a good project for a final year project is because of the complexity and workload of it. These technologies</w:t>
       </w:r>
       <w:r>
         <w:rPr>
@@ -1983,7 +1996,25 @@
           <w:sz w:val="24"/>
           <w:szCs w:val="24"/>
         </w:rPr>
-        <w:t xml:space="preserve"> used for documentation, planning and designing of the project. </w:t>
+        <w:t xml:space="preserve"> used for documentation, </w:t>
+      </w:r>
+      <w:proofErr w:type="gramStart"/>
+      <w:r>
+        <w:rPr>
+          <w:rFonts w:ascii="Times New Roman" w:hAnsi="Times New Roman" w:cs="Times New Roman"/>
+          <w:sz w:val="24"/>
+          <w:szCs w:val="24"/>
+        </w:rPr>
+        <w:t>planning</w:t>
+      </w:r>
+      <w:proofErr w:type="gramEnd"/>
+      <w:r>
+        <w:rPr>
+          <w:rFonts w:ascii="Times New Roman" w:hAnsi="Times New Roman" w:cs="Times New Roman"/>
+          <w:sz w:val="24"/>
+          <w:szCs w:val="24"/>
+        </w:rPr>
+        <w:t xml:space="preserve"> and designing of the project. </w:t>
       </w:r>
       <w:r>
         <w:rPr>
@@ -2039,7 +2070,25 @@
           <w:sz w:val="24"/>
           <w:szCs w:val="24"/>
         </w:rPr>
-        <w:t xml:space="preserve"> will be thoroughly explained, dissected and analysed</w:t>
+        <w:t xml:space="preserve"> will be thoroughly explained, </w:t>
+      </w:r>
+      <w:proofErr w:type="gramStart"/>
+      <w:r>
+        <w:rPr>
+          <w:rFonts w:ascii="Times New Roman" w:hAnsi="Times New Roman" w:cs="Times New Roman"/>
+          <w:sz w:val="24"/>
+          <w:szCs w:val="24"/>
+        </w:rPr>
+        <w:t>dissected</w:t>
+      </w:r>
+      <w:proofErr w:type="gramEnd"/>
+      <w:r>
+        <w:rPr>
+          <w:rFonts w:ascii="Times New Roman" w:hAnsi="Times New Roman" w:cs="Times New Roman"/>
+          <w:sz w:val="24"/>
+          <w:szCs w:val="24"/>
+        </w:rPr>
+        <w:t xml:space="preserve"> and analysed</w:t>
       </w:r>
       <w:r>
         <w:rPr>
@@ -2246,8 +2295,18 @@
           <w:sz w:val="24"/>
           <w:szCs w:val="24"/>
         </w:rPr>
-        <w:t xml:space="preserve"> Each technology will be analysed to the fullest extent</w:t>
-      </w:r>
+        <w:t xml:space="preserve"> Each technology will be </w:t>
+      </w:r>
+      <w:proofErr w:type="gramStart"/>
+      <w:r>
+        <w:rPr>
+          <w:rFonts w:ascii="Times New Roman" w:hAnsi="Times New Roman" w:cs="Times New Roman"/>
+          <w:sz w:val="24"/>
+          <w:szCs w:val="24"/>
+        </w:rPr>
+        <w:t>analysed to the fullest extent</w:t>
+      </w:r>
+      <w:proofErr w:type="gramEnd"/>
       <w:r>
         <w:rPr>
           <w:rFonts w:ascii="Times New Roman" w:hAnsi="Times New Roman" w:cs="Times New Roman"/>
@@ -2622,7 +2681,25 @@
           <w:sz w:val="24"/>
           <w:szCs w:val="24"/>
         </w:rPr>
-        <w:t xml:space="preserve"> GitHub repository, the backend GitHub repository and the link to the Heroku hosted application.</w:t>
+        <w:t xml:space="preserve"> GitHub repository, the backend GitHub </w:t>
+      </w:r>
+      <w:proofErr w:type="gramStart"/>
+      <w:r>
+        <w:rPr>
+          <w:rFonts w:ascii="Times New Roman" w:hAnsi="Times New Roman" w:cs="Times New Roman"/>
+          <w:sz w:val="24"/>
+          <w:szCs w:val="24"/>
+        </w:rPr>
+        <w:t>repository</w:t>
+      </w:r>
+      <w:proofErr w:type="gramEnd"/>
+      <w:r>
+        <w:rPr>
+          <w:rFonts w:ascii="Times New Roman" w:hAnsi="Times New Roman" w:cs="Times New Roman"/>
+          <w:sz w:val="24"/>
+          <w:szCs w:val="24"/>
+        </w:rPr>
+        <w:t xml:space="preserve"> and the link to the Heroku hosted application.</w:t>
       </w:r>
     </w:p>
     <w:p>
@@ -2924,7 +3001,25 @@
           <w:sz w:val="24"/>
           <w:szCs w:val="24"/>
         </w:rPr>
-        <w:t xml:space="preserve">The reasoning for not taking on the waterfall model is that it is too rigid. In order to move on to the next step, </w:t>
+        <w:t xml:space="preserve">The reasoning for not taking on the waterfall model is that it is too rigid. </w:t>
+      </w:r>
+      <w:proofErr w:type="gramStart"/>
+      <w:r>
+        <w:rPr>
+          <w:rFonts w:ascii="Times New Roman" w:hAnsi="Times New Roman" w:cs="Times New Roman"/>
+          <w:sz w:val="24"/>
+          <w:szCs w:val="24"/>
+        </w:rPr>
+        <w:t>In order to</w:t>
+      </w:r>
+      <w:proofErr w:type="gramEnd"/>
+      <w:r>
+        <w:rPr>
+          <w:rFonts w:ascii="Times New Roman" w:hAnsi="Times New Roman" w:cs="Times New Roman"/>
+          <w:sz w:val="24"/>
+          <w:szCs w:val="24"/>
+        </w:rPr>
+        <w:t xml:space="preserve"> move on to the next step, </w:t>
       </w:r>
       <w:r>
         <w:rPr>
@@ -3780,7 +3875,25 @@
           <w:sz w:val="24"/>
           <w:szCs w:val="24"/>
         </w:rPr>
-        <w:t xml:space="preserve">The importance of meetings were vital in order to ensure the project was being kept on track and to ensure every team member was doing as much as they could to the best of their ability. The supervisor was a big help in the advice that they gave as well as the reassurance of the work that was done was correct and done to a high standard. </w:t>
+        <w:t xml:space="preserve">The importance of meetings </w:t>
+      </w:r>
+      <w:proofErr w:type="gramStart"/>
+      <w:r>
+        <w:rPr>
+          <w:rFonts w:ascii="Times New Roman" w:hAnsi="Times New Roman" w:cs="Times New Roman"/>
+          <w:sz w:val="24"/>
+          <w:szCs w:val="24"/>
+        </w:rPr>
+        <w:t>were</w:t>
+      </w:r>
+      <w:proofErr w:type="gramEnd"/>
+      <w:r>
+        <w:rPr>
+          <w:rFonts w:ascii="Times New Roman" w:hAnsi="Times New Roman" w:cs="Times New Roman"/>
+          <w:sz w:val="24"/>
+          <w:szCs w:val="24"/>
+        </w:rPr>
+        <w:t xml:space="preserve"> vital in order to ensure the project was being kept on track and to ensure every team member was doing as much as they could to the best of their ability. The supervisor was a big help in the advice that they gave as well as the reassurance of the work that was done was correct and done to a high standard. </w:t>
       </w:r>
       <w:r>
         <w:rPr>
@@ -4669,7 +4782,27 @@
           <w:szCs w:val="24"/>
           <w:lang w:eastAsia="en-IE"/>
         </w:rPr>
-        <w:t xml:space="preserve">It will be seen from the implementation of the project that the designs are not exactly the same. Some pages were changed with more additional changes added. </w:t>
+        <w:t xml:space="preserve">It will be seen from the implementation of the project that the designs are not </w:t>
+      </w:r>
+      <w:proofErr w:type="gramStart"/>
+      <w:r>
+        <w:rPr>
+          <w:rFonts w:ascii="Times New Roman" w:eastAsia="Times New Roman" w:hAnsi="Times New Roman" w:cs="Times New Roman"/>
+          <w:sz w:val="24"/>
+          <w:szCs w:val="24"/>
+          <w:lang w:eastAsia="en-IE"/>
+        </w:rPr>
+        <w:t>exactly the same</w:t>
+      </w:r>
+      <w:proofErr w:type="gramEnd"/>
+      <w:r>
+        <w:rPr>
+          <w:rFonts w:ascii="Times New Roman" w:eastAsia="Times New Roman" w:hAnsi="Times New Roman" w:cs="Times New Roman"/>
+          <w:sz w:val="24"/>
+          <w:szCs w:val="24"/>
+          <w:lang w:eastAsia="en-IE"/>
+        </w:rPr>
+        <w:t xml:space="preserve">. Some pages were changed with more additional changes added. </w:t>
       </w:r>
       <w:r>
         <w:rPr>
@@ -4756,7 +4889,25 @@
           <w:sz w:val="24"/>
           <w:szCs w:val="24"/>
         </w:rPr>
-        <w:t xml:space="preserve">The page has a design of the GMIT logo at the top on a blue background. There is a google login button to which the user can login to the application. A welcome message is included on the card. The user must login to the website using google. If they do not they will not be able to access the rest of the application as it is protected using protected routes. </w:t>
+        <w:t xml:space="preserve">The page has a design of the GMIT logo at the top on a blue background. There is a google login button to which the user can login to the application. A welcome message is included on the card. The user must login to the website using google. If they do </w:t>
+      </w:r>
+      <w:proofErr w:type="gramStart"/>
+      <w:r>
+        <w:rPr>
+          <w:rFonts w:ascii="Times New Roman" w:hAnsi="Times New Roman" w:cs="Times New Roman"/>
+          <w:sz w:val="24"/>
+          <w:szCs w:val="24"/>
+        </w:rPr>
+        <w:t>not</w:t>
+      </w:r>
+      <w:proofErr w:type="gramEnd"/>
+      <w:r>
+        <w:rPr>
+          <w:rFonts w:ascii="Times New Roman" w:hAnsi="Times New Roman" w:cs="Times New Roman"/>
+          <w:sz w:val="24"/>
+          <w:szCs w:val="24"/>
+        </w:rPr>
+        <w:t xml:space="preserve"> they will not be able to access the rest of the application as it is protected using protected routes. </w:t>
       </w:r>
     </w:p>
     <w:p>
@@ -5211,7 +5362,25 @@
           <w:sz w:val="24"/>
           <w:szCs w:val="24"/>
         </w:rPr>
-        <w:t xml:space="preserve"> method is basically everything that occurs when a user has valid credentials and the login is working correctly. </w:t>
+        <w:t xml:space="preserve"> method is basically everything that occurs when a user has valid </w:t>
+      </w:r>
+      <w:proofErr w:type="gramStart"/>
+      <w:r>
+        <w:rPr>
+          <w:rFonts w:ascii="Times New Roman" w:hAnsi="Times New Roman" w:cs="Times New Roman"/>
+          <w:sz w:val="24"/>
+          <w:szCs w:val="24"/>
+        </w:rPr>
+        <w:t>credentials</w:t>
+      </w:r>
+      <w:proofErr w:type="gramEnd"/>
+      <w:r>
+        <w:rPr>
+          <w:rFonts w:ascii="Times New Roman" w:hAnsi="Times New Roman" w:cs="Times New Roman"/>
+          <w:sz w:val="24"/>
+          <w:szCs w:val="24"/>
+        </w:rPr>
+        <w:t xml:space="preserve"> and the login is working correctly. </w:t>
       </w:r>
       <w:r>
         <w:rPr>
@@ -5237,7 +5406,43 @@
           <w:sz w:val="24"/>
           <w:szCs w:val="24"/>
         </w:rPr>
-        <w:t xml:space="preserve">. This object contains the name, email, id and image URL of the user. The auth method is then called and set to true. The details are then posted to the backend using an axios post method. In order for the user to be able to access the website and to have dynamic data set up for every user, information is set using session storage. </w:t>
+        <w:t xml:space="preserve">. This object contains the name, email, </w:t>
+      </w:r>
+      <w:proofErr w:type="gramStart"/>
+      <w:r>
+        <w:rPr>
+          <w:rFonts w:ascii="Times New Roman" w:hAnsi="Times New Roman" w:cs="Times New Roman"/>
+          <w:sz w:val="24"/>
+          <w:szCs w:val="24"/>
+        </w:rPr>
+        <w:t>id</w:t>
+      </w:r>
+      <w:proofErr w:type="gramEnd"/>
+      <w:r>
+        <w:rPr>
+          <w:rFonts w:ascii="Times New Roman" w:hAnsi="Times New Roman" w:cs="Times New Roman"/>
+          <w:sz w:val="24"/>
+          <w:szCs w:val="24"/>
+        </w:rPr>
+        <w:t xml:space="preserve"> and image URL of the user. The auth method is then called and set to true. The details are then posted to the backend using an axios post method. </w:t>
+      </w:r>
+      <w:proofErr w:type="gramStart"/>
+      <w:r>
+        <w:rPr>
+          <w:rFonts w:ascii="Times New Roman" w:hAnsi="Times New Roman" w:cs="Times New Roman"/>
+          <w:sz w:val="24"/>
+          <w:szCs w:val="24"/>
+        </w:rPr>
+        <w:t>In order for</w:t>
+      </w:r>
+      <w:proofErr w:type="gramEnd"/>
+      <w:r>
+        <w:rPr>
+          <w:rFonts w:ascii="Times New Roman" w:hAnsi="Times New Roman" w:cs="Times New Roman"/>
+          <w:sz w:val="24"/>
+          <w:szCs w:val="24"/>
+        </w:rPr>
+        <w:t xml:space="preserve"> the user to be able to access the website and to have dynamic data set up for every user, information is set using session storage. </w:t>
       </w:r>
       <w:r>
         <w:rPr>
@@ -6291,7 +6496,25 @@
           <w:sz w:val="24"/>
           <w:szCs w:val="24"/>
         </w:rPr>
-        <w:t xml:space="preserve">google login details associated to them. Here is where the user can add their name and biography, course, the year they studied said course, interest and hobbies and where they are now. </w:t>
+        <w:t xml:space="preserve">google login details associated to them. Here is where the user can add their name and biography, course, the year they studied said course, </w:t>
+      </w:r>
+      <w:proofErr w:type="gramStart"/>
+      <w:r>
+        <w:rPr>
+          <w:rFonts w:ascii="Times New Roman" w:hAnsi="Times New Roman" w:cs="Times New Roman"/>
+          <w:sz w:val="24"/>
+          <w:szCs w:val="24"/>
+        </w:rPr>
+        <w:t>interest</w:t>
+      </w:r>
+      <w:proofErr w:type="gramEnd"/>
+      <w:r>
+        <w:rPr>
+          <w:rFonts w:ascii="Times New Roman" w:hAnsi="Times New Roman" w:cs="Times New Roman"/>
+          <w:sz w:val="24"/>
+          <w:szCs w:val="24"/>
+        </w:rPr>
+        <w:t xml:space="preserve"> and hobbies and where they are now. </w:t>
       </w:r>
       <w:r>
         <w:rPr>
@@ -6315,7 +6538,25 @@
           <w:sz w:val="24"/>
           <w:szCs w:val="24"/>
         </w:rPr>
-        <w:t xml:space="preserve">The register page is divided into 4 cards. The user enters details and clicks on the buttons to add the information to the database. The cards are placed on a carousel, so in order to access the next card, the user must click on next as seen below. </w:t>
+        <w:t xml:space="preserve">The register page is divided into 4 cards. The user enters details and clicks on the buttons to add the information to the database. The cards are placed on a carousel, so </w:t>
+      </w:r>
+      <w:proofErr w:type="gramStart"/>
+      <w:r>
+        <w:rPr>
+          <w:rFonts w:ascii="Times New Roman" w:hAnsi="Times New Roman" w:cs="Times New Roman"/>
+          <w:sz w:val="24"/>
+          <w:szCs w:val="24"/>
+        </w:rPr>
+        <w:t>in order to</w:t>
+      </w:r>
+      <w:proofErr w:type="gramEnd"/>
+      <w:r>
+        <w:rPr>
+          <w:rFonts w:ascii="Times New Roman" w:hAnsi="Times New Roman" w:cs="Times New Roman"/>
+          <w:sz w:val="24"/>
+          <w:szCs w:val="24"/>
+        </w:rPr>
+        <w:t xml:space="preserve"> access the next card, the user must click on next as seen below. </w:t>
       </w:r>
     </w:p>
     <w:p>
@@ -6617,7 +6858,25 @@
           <w:sz w:val="24"/>
           <w:szCs w:val="24"/>
         </w:rPr>
-        <w:t xml:space="preserve">The add interest method also allows for multiple interests to be passed to the backend of the application. All of these post requests are done by posting the data to the backend as an Object. </w:t>
+        <w:t xml:space="preserve">The add interest method also allows for multiple interests to be passed to the backend of the application. </w:t>
+      </w:r>
+      <w:proofErr w:type="gramStart"/>
+      <w:r>
+        <w:rPr>
+          <w:rFonts w:ascii="Times New Roman" w:hAnsi="Times New Roman" w:cs="Times New Roman"/>
+          <w:sz w:val="24"/>
+          <w:szCs w:val="24"/>
+        </w:rPr>
+        <w:t>All of</w:t>
+      </w:r>
+      <w:proofErr w:type="gramEnd"/>
+      <w:r>
+        <w:rPr>
+          <w:rFonts w:ascii="Times New Roman" w:hAnsi="Times New Roman" w:cs="Times New Roman"/>
+          <w:sz w:val="24"/>
+          <w:szCs w:val="24"/>
+        </w:rPr>
+        <w:t xml:space="preserve"> these post requests are done by posting the data to the backend as an Object. </w:t>
       </w:r>
     </w:p>
     <w:p>
@@ -6707,7 +6966,25 @@
           <w:sz w:val="24"/>
           <w:szCs w:val="24"/>
         </w:rPr>
-        <w:t xml:space="preserve"> variable, where information is retrieved from session storage, along with the associated value, i.e. course posts the course value. </w:t>
+        <w:t xml:space="preserve"> variable, where information is retrieved from session storage, along with the associated value, </w:t>
+      </w:r>
+      <w:proofErr w:type="gramStart"/>
+      <w:r>
+        <w:rPr>
+          <w:rFonts w:ascii="Times New Roman" w:hAnsi="Times New Roman" w:cs="Times New Roman"/>
+          <w:sz w:val="24"/>
+          <w:szCs w:val="24"/>
+        </w:rPr>
+        <w:t>i.e.</w:t>
+      </w:r>
+      <w:proofErr w:type="gramEnd"/>
+      <w:r>
+        <w:rPr>
+          <w:rFonts w:ascii="Times New Roman" w:hAnsi="Times New Roman" w:cs="Times New Roman"/>
+          <w:sz w:val="24"/>
+          <w:szCs w:val="24"/>
+        </w:rPr>
+        <w:t xml:space="preserve"> course posts the course value. </w:t>
       </w:r>
     </w:p>
     <w:p>
@@ -7521,7 +7798,25 @@
           <w:sz w:val="24"/>
           <w:szCs w:val="24"/>
         </w:rPr>
-        <w:t xml:space="preserve">The array is looped through to get all the different elements or names that are stored in it from the get request. These are then set as a target for the source. The source and the target are then connected together. </w:t>
+        <w:t xml:space="preserve">The array is looped through to get all the different elements or names that are stored in it from the get request. These are then set as a target for the source. The source and the target are then </w:t>
+      </w:r>
+      <w:proofErr w:type="gramStart"/>
+      <w:r>
+        <w:rPr>
+          <w:rFonts w:ascii="Times New Roman" w:hAnsi="Times New Roman" w:cs="Times New Roman"/>
+          <w:sz w:val="24"/>
+          <w:szCs w:val="24"/>
+        </w:rPr>
+        <w:t>connected together</w:t>
+      </w:r>
+      <w:proofErr w:type="gramEnd"/>
+      <w:r>
+        <w:rPr>
+          <w:rFonts w:ascii="Times New Roman" w:hAnsi="Times New Roman" w:cs="Times New Roman"/>
+          <w:sz w:val="24"/>
+          <w:szCs w:val="24"/>
+        </w:rPr>
+        <w:t xml:space="preserve">. </w:t>
       </w:r>
     </w:p>
     <w:p>
@@ -7662,7 +7957,25 @@
           <w:sz w:val="24"/>
           <w:szCs w:val="24"/>
         </w:rPr>
-        <w:t xml:space="preserve">The variable circle is now drawn and </w:t>
+        <w:t xml:space="preserve">The variable circle is now </w:t>
+      </w:r>
+      <w:proofErr w:type="gramStart"/>
+      <w:r>
+        <w:rPr>
+          <w:rFonts w:ascii="Times New Roman" w:hAnsi="Times New Roman" w:cs="Times New Roman"/>
+          <w:sz w:val="24"/>
+          <w:szCs w:val="24"/>
+        </w:rPr>
+        <w:t>drawn</w:t>
+      </w:r>
+      <w:proofErr w:type="gramEnd"/>
+      <w:r>
+        <w:rPr>
+          <w:rFonts w:ascii="Times New Roman" w:hAnsi="Times New Roman" w:cs="Times New Roman"/>
+          <w:sz w:val="24"/>
+          <w:szCs w:val="24"/>
+        </w:rPr>
+        <w:t xml:space="preserve"> and </w:t>
       </w:r>
       <w:r>
         <w:rPr>
@@ -7906,7 +8219,25 @@
           <w:sz w:val="24"/>
           <w:szCs w:val="24"/>
         </w:rPr>
-        <w:t xml:space="preserve">was an intriguing idea that came to mind during one of the meetings with the supervisor. The idea about the popup was that the user can click on a node in the graph, it would display the persons details and have a button which would take the user to the messenger part of the application and they could start a conversation from there. </w:t>
+        <w:t xml:space="preserve">was an intriguing idea that came to mind during one of the meetings with the supervisor. The idea about the popup was that the user can click on a node in the graph, it would display the persons details and have a button which would take the user to the messenger part of the </w:t>
+      </w:r>
+      <w:proofErr w:type="gramStart"/>
+      <w:r>
+        <w:rPr>
+          <w:rFonts w:ascii="Times New Roman" w:hAnsi="Times New Roman" w:cs="Times New Roman"/>
+          <w:sz w:val="24"/>
+          <w:szCs w:val="24"/>
+        </w:rPr>
+        <w:t>application</w:t>
+      </w:r>
+      <w:proofErr w:type="gramEnd"/>
+      <w:r>
+        <w:rPr>
+          <w:rFonts w:ascii="Times New Roman" w:hAnsi="Times New Roman" w:cs="Times New Roman"/>
+          <w:sz w:val="24"/>
+          <w:szCs w:val="24"/>
+        </w:rPr>
+        <w:t xml:space="preserve"> and they could start a conversation from there. </w:t>
       </w:r>
       <w:r>
         <w:rPr>
@@ -8254,6 +8585,7 @@
       <w:r>
         <w:rPr>
           <w:rFonts w:ascii="Times New Roman" w:hAnsi="Times New Roman" w:cs="Times New Roman"/>
+          <w:noProof/>
           <w:sz w:val="24"/>
           <w:szCs w:val="24"/>
         </w:rPr>
@@ -8324,6 +8656,7 @@
       <w:r>
         <w:rPr>
           <w:rFonts w:ascii="Times New Roman" w:hAnsi="Times New Roman" w:cs="Times New Roman"/>
+          <w:noProof/>
           <w:sz w:val="24"/>
           <w:szCs w:val="24"/>
         </w:rPr>
@@ -8663,6 +8996,7 @@
       <w:r>
         <w:rPr>
           <w:rFonts w:ascii="Times New Roman" w:hAnsi="Times New Roman" w:cs="Times New Roman"/>
+          <w:noProof/>
           <w:sz w:val="24"/>
           <w:szCs w:val="24"/>
         </w:rPr>
@@ -8734,6 +9068,7 @@
       <w:r>
         <w:rPr>
           <w:rFonts w:ascii="Times New Roman" w:hAnsi="Times New Roman" w:cs="Times New Roman"/>
+          <w:noProof/>
           <w:sz w:val="24"/>
           <w:szCs w:val="24"/>
         </w:rPr>
@@ -8807,21 +9142,58 @@
           <w:sz w:val="24"/>
           <w:szCs w:val="24"/>
         </w:rPr>
-        <w:t xml:space="preserve"> which contains a number of different items. Each one with its own dynamic URL, title and icon. </w:t>
-      </w:r>
-    </w:p>
-    <w:p>
-      <w:pPr>
-        <w:spacing w:line="360" w:lineRule="auto"/>
-        <w:rPr>
-          <w:rFonts w:ascii="Times New Roman" w:hAnsi="Times New Roman" w:cs="Times New Roman"/>
-          <w:sz w:val="24"/>
-          <w:szCs w:val="24"/>
-        </w:rPr>
-      </w:pPr>
-      <w:r>
-        <w:rPr>
-          <w:rFonts w:ascii="Times New Roman" w:hAnsi="Times New Roman" w:cs="Times New Roman"/>
+        <w:t xml:space="preserve"> which contains </w:t>
+      </w:r>
+      <w:proofErr w:type="gramStart"/>
+      <w:r>
+        <w:rPr>
+          <w:rFonts w:ascii="Times New Roman" w:hAnsi="Times New Roman" w:cs="Times New Roman"/>
+          <w:sz w:val="24"/>
+          <w:szCs w:val="24"/>
+        </w:rPr>
+        <w:t>a number of</w:t>
+      </w:r>
+      <w:proofErr w:type="gramEnd"/>
+      <w:r>
+        <w:rPr>
+          <w:rFonts w:ascii="Times New Roman" w:hAnsi="Times New Roman" w:cs="Times New Roman"/>
+          <w:sz w:val="24"/>
+          <w:szCs w:val="24"/>
+        </w:rPr>
+        <w:t xml:space="preserve"> different items. Each one with its own dynamic URL, </w:t>
+      </w:r>
+      <w:proofErr w:type="gramStart"/>
+      <w:r>
+        <w:rPr>
+          <w:rFonts w:ascii="Times New Roman" w:hAnsi="Times New Roman" w:cs="Times New Roman"/>
+          <w:sz w:val="24"/>
+          <w:szCs w:val="24"/>
+        </w:rPr>
+        <w:t>title</w:t>
+      </w:r>
+      <w:proofErr w:type="gramEnd"/>
+      <w:r>
+        <w:rPr>
+          <w:rFonts w:ascii="Times New Roman" w:hAnsi="Times New Roman" w:cs="Times New Roman"/>
+          <w:sz w:val="24"/>
+          <w:szCs w:val="24"/>
+        </w:rPr>
+        <w:t xml:space="preserve"> and icon. </w:t>
+      </w:r>
+    </w:p>
+    <w:p>
+      <w:pPr>
+        <w:spacing w:line="360" w:lineRule="auto"/>
+        <w:rPr>
+          <w:rFonts w:ascii="Times New Roman" w:hAnsi="Times New Roman" w:cs="Times New Roman"/>
+          <w:sz w:val="24"/>
+          <w:szCs w:val="24"/>
+        </w:rPr>
+      </w:pPr>
+      <w:r>
+        <w:rPr>
+          <w:rFonts w:ascii="Times New Roman" w:hAnsi="Times New Roman" w:cs="Times New Roman"/>
+          <w:noProof/>
           <w:sz w:val="24"/>
           <w:szCs w:val="24"/>
         </w:rPr>
@@ -8959,6 +9331,7 @@
       <w:r>
         <w:rPr>
           <w:rFonts w:ascii="Times New Roman" w:hAnsi="Times New Roman" w:cs="Times New Roman"/>
+          <w:noProof/>
           <w:sz w:val="24"/>
           <w:szCs w:val="24"/>
         </w:rPr>
@@ -9017,6 +9390,7 @@
         <w:t xml:space="preserve">This will then authenticate the user with firebase. Allowing them to access and use the application. This is done by creating a function called auth using </w:t>
       </w:r>
       <w:proofErr w:type="spellStart"/>
+      <w:proofErr w:type="gramStart"/>
       <w:r>
         <w:rPr>
           <w:rFonts w:ascii="Times New Roman" w:hAnsi="Times New Roman" w:cs="Times New Roman"/>
@@ -9026,6 +9400,7 @@
         <w:t>firebase.InitializeApp</w:t>
       </w:r>
       <w:proofErr w:type="spellEnd"/>
+      <w:proofErr w:type="gramEnd"/>
       <w:r>
         <w:rPr>
           <w:rFonts w:ascii="Times New Roman" w:hAnsi="Times New Roman" w:cs="Times New Roman"/>
@@ -9119,6 +9494,7 @@
       <w:r>
         <w:rPr>
           <w:rFonts w:ascii="Times New Roman" w:hAnsi="Times New Roman" w:cs="Times New Roman"/>
+          <w:noProof/>
           <w:sz w:val="24"/>
           <w:szCs w:val="24"/>
         </w:rPr>
@@ -9182,7 +9558,25 @@
           <w:sz w:val="24"/>
           <w:szCs w:val="24"/>
         </w:rPr>
-        <w:t xml:space="preserve">The user from here can set up new chats, add users to chats, delete chats and most importantly message other users. </w:t>
+        <w:t xml:space="preserve">The user from here can set up new chats, add users to chats, delete </w:t>
+      </w:r>
+      <w:proofErr w:type="gramStart"/>
+      <w:r>
+        <w:rPr>
+          <w:rFonts w:ascii="Times New Roman" w:hAnsi="Times New Roman" w:cs="Times New Roman"/>
+          <w:sz w:val="24"/>
+          <w:szCs w:val="24"/>
+        </w:rPr>
+        <w:t>chats</w:t>
+      </w:r>
+      <w:proofErr w:type="gramEnd"/>
+      <w:r>
+        <w:rPr>
+          <w:rFonts w:ascii="Times New Roman" w:hAnsi="Times New Roman" w:cs="Times New Roman"/>
+          <w:sz w:val="24"/>
+          <w:szCs w:val="24"/>
+        </w:rPr>
+        <w:t xml:space="preserve"> and most importantly message other users. </w:t>
       </w:r>
     </w:p>
     <w:p>
@@ -9247,6 +9641,7 @@
       <w:r>
         <w:rPr>
           <w:rFonts w:ascii="Times New Roman" w:hAnsi="Times New Roman" w:cs="Times New Roman"/>
+          <w:noProof/>
           <w:sz w:val="24"/>
           <w:szCs w:val="24"/>
         </w:rPr>
@@ -9318,6 +9713,7 @@
       <w:r>
         <w:rPr>
           <w:rFonts w:ascii="Times New Roman" w:hAnsi="Times New Roman" w:cs="Times New Roman"/>
+          <w:noProof/>
           <w:sz w:val="24"/>
           <w:szCs w:val="24"/>
         </w:rPr>
@@ -9407,6 +9803,386 @@
         </w:rPr>
         <w:lastRenderedPageBreak/>
         <w:t>System Evaluation</w:t>
+      </w:r>
+    </w:p>
+    <w:p>
+      <w:pPr>
+        <w:spacing w:line="360" w:lineRule="auto"/>
+        <w:rPr>
+          <w:rFonts w:ascii="Times New Roman" w:hAnsi="Times New Roman" w:cs="Times New Roman"/>
+          <w:sz w:val="24"/>
+          <w:szCs w:val="24"/>
+        </w:rPr>
+      </w:pPr>
+      <w:r>
+        <w:rPr>
+          <w:rFonts w:ascii="Times New Roman" w:hAnsi="Times New Roman" w:cs="Times New Roman"/>
+          <w:sz w:val="24"/>
+          <w:szCs w:val="24"/>
+        </w:rPr>
+        <w:t xml:space="preserve">It was very important for the application to be as robust as possible. </w:t>
+      </w:r>
+      <w:r>
+        <w:rPr>
+          <w:rFonts w:ascii="Times New Roman" w:hAnsi="Times New Roman" w:cs="Times New Roman"/>
+          <w:sz w:val="24"/>
+          <w:szCs w:val="24"/>
+        </w:rPr>
+        <w:t xml:space="preserve">This was done by testing the application consistently, finding any errors, </w:t>
+      </w:r>
+      <w:proofErr w:type="gramStart"/>
+      <w:r>
+        <w:rPr>
+          <w:rFonts w:ascii="Times New Roman" w:hAnsi="Times New Roman" w:cs="Times New Roman"/>
+          <w:sz w:val="24"/>
+          <w:szCs w:val="24"/>
+        </w:rPr>
+        <w:t>issues</w:t>
+      </w:r>
+      <w:proofErr w:type="gramEnd"/>
+      <w:r>
+        <w:rPr>
+          <w:rFonts w:ascii="Times New Roman" w:hAnsi="Times New Roman" w:cs="Times New Roman"/>
+          <w:sz w:val="24"/>
+          <w:szCs w:val="24"/>
+        </w:rPr>
+        <w:t xml:space="preserve"> and bugs, ensuring the application was swift in use. It was also important to ensure that the application was simple and easy to use for all users. </w:t>
+      </w:r>
+      <w:r>
+        <w:rPr>
+          <w:rFonts w:ascii="Times New Roman" w:hAnsi="Times New Roman" w:cs="Times New Roman"/>
+          <w:sz w:val="24"/>
+          <w:szCs w:val="24"/>
+        </w:rPr>
+        <w:t xml:space="preserve">It was important that the goals set out from the beginning were reached and an evaluation of the system is an important part to check this. </w:t>
+      </w:r>
+      <w:r>
+        <w:rPr>
+          <w:rFonts w:ascii="Times New Roman" w:hAnsi="Times New Roman" w:cs="Times New Roman"/>
+          <w:sz w:val="24"/>
+          <w:szCs w:val="24"/>
+        </w:rPr>
+        <w:t xml:space="preserve">There were some aspects of the project that worked extremely well, some were touch and go and some aspects did not work at all. Some insight into all of these will be looked at. </w:t>
+      </w:r>
+    </w:p>
+    <w:p>
+      <w:pPr>
+        <w:spacing w:line="360" w:lineRule="auto"/>
+        <w:rPr>
+          <w:rFonts w:ascii="Times New Roman" w:hAnsi="Times New Roman" w:cs="Times New Roman"/>
+          <w:sz w:val="24"/>
+          <w:szCs w:val="24"/>
+        </w:rPr>
+      </w:pPr>
+      <w:r>
+        <w:rPr>
+          <w:rFonts w:ascii="Times New Roman" w:hAnsi="Times New Roman" w:cs="Times New Roman"/>
+          <w:sz w:val="24"/>
+          <w:szCs w:val="24"/>
+        </w:rPr>
+        <w:t>Robustness</w:t>
+      </w:r>
+    </w:p>
+    <w:p>
+      <w:pPr>
+        <w:spacing w:line="360" w:lineRule="auto"/>
+        <w:rPr>
+          <w:rFonts w:ascii="Times New Roman" w:hAnsi="Times New Roman" w:cs="Times New Roman"/>
+          <w:sz w:val="24"/>
+          <w:szCs w:val="24"/>
+        </w:rPr>
+      </w:pPr>
+      <w:r>
+        <w:rPr>
+          <w:rFonts w:ascii="Times New Roman" w:hAnsi="Times New Roman" w:cs="Times New Roman"/>
+          <w:sz w:val="24"/>
+          <w:szCs w:val="24"/>
+        </w:rPr>
+        <w:t xml:space="preserve">Before the project was completed, some testing was done using Selenium. </w:t>
+      </w:r>
+      <w:r>
+        <w:rPr>
+          <w:rFonts w:ascii="Times New Roman" w:hAnsi="Times New Roman" w:cs="Times New Roman"/>
+          <w:sz w:val="24"/>
+          <w:szCs w:val="24"/>
+        </w:rPr>
+        <w:t xml:space="preserve">Most of the testing done with selenium was basic and did not delve too far into complex testing as during the development of the project, the application was being tested constantly for every possible scenario that could be thought of at the time. </w:t>
+      </w:r>
+      <w:r>
+        <w:rPr>
+          <w:rFonts w:ascii="Times New Roman" w:hAnsi="Times New Roman" w:cs="Times New Roman"/>
+          <w:sz w:val="24"/>
+          <w:szCs w:val="24"/>
+        </w:rPr>
+        <w:t xml:space="preserve">During the development there was a constant stream of errors and bugs found. This consistent testing allowed for finding these errors and fixing them before the next stage of development occurred. </w:t>
+      </w:r>
+      <w:r>
+        <w:rPr>
+          <w:rFonts w:ascii="Times New Roman" w:hAnsi="Times New Roman" w:cs="Times New Roman"/>
+          <w:sz w:val="24"/>
+          <w:szCs w:val="24"/>
+        </w:rPr>
+        <w:t xml:space="preserve">Long hours of testing </w:t>
+      </w:r>
+      <w:r>
+        <w:rPr>
+          <w:rFonts w:ascii="Times New Roman" w:hAnsi="Times New Roman" w:cs="Times New Roman"/>
+          <w:sz w:val="24"/>
+          <w:szCs w:val="24"/>
+        </w:rPr>
+        <w:t>were</w:t>
+      </w:r>
+      <w:r>
+        <w:rPr>
+          <w:rFonts w:ascii="Times New Roman" w:hAnsi="Times New Roman" w:cs="Times New Roman"/>
+          <w:sz w:val="24"/>
+          <w:szCs w:val="24"/>
+        </w:rPr>
+        <w:t xml:space="preserve"> put into the application and even after all that there are still some issues that need to be resolved. </w:t>
+      </w:r>
+      <w:r>
+        <w:rPr>
+          <w:rFonts w:ascii="Times New Roman" w:hAnsi="Times New Roman" w:cs="Times New Roman"/>
+          <w:sz w:val="24"/>
+          <w:szCs w:val="24"/>
+        </w:rPr>
+        <w:t xml:space="preserve">Selenium was a helpful tool as it made testing quite a bit faster and easier </w:t>
+      </w:r>
+      <w:proofErr w:type="gramStart"/>
+      <w:r>
+        <w:rPr>
+          <w:rFonts w:ascii="Times New Roman" w:hAnsi="Times New Roman" w:cs="Times New Roman"/>
+          <w:sz w:val="24"/>
+          <w:szCs w:val="24"/>
+        </w:rPr>
+        <w:t>and also</w:t>
+      </w:r>
+      <w:proofErr w:type="gramEnd"/>
+      <w:r>
+        <w:rPr>
+          <w:rFonts w:ascii="Times New Roman" w:hAnsi="Times New Roman" w:cs="Times New Roman"/>
+          <w:sz w:val="24"/>
+          <w:szCs w:val="24"/>
+        </w:rPr>
+        <w:t xml:space="preserve"> found some blind spots in terms of areas that had not been fully tested. </w:t>
+      </w:r>
+    </w:p>
+    <w:p>
+      <w:pPr>
+        <w:spacing w:line="360" w:lineRule="auto"/>
+        <w:rPr>
+          <w:rFonts w:ascii="Times New Roman" w:hAnsi="Times New Roman" w:cs="Times New Roman"/>
+          <w:sz w:val="24"/>
+          <w:szCs w:val="24"/>
+        </w:rPr>
+      </w:pPr>
+      <w:r>
+        <w:rPr>
+          <w:rFonts w:ascii="Times New Roman" w:hAnsi="Times New Roman" w:cs="Times New Roman"/>
+          <w:sz w:val="24"/>
+          <w:szCs w:val="24"/>
+        </w:rPr>
+        <w:t xml:space="preserve">There are many aspects of the project that matched the goals that were set at the beginning of development. </w:t>
+      </w:r>
+      <w:r>
+        <w:rPr>
+          <w:rFonts w:ascii="Times New Roman" w:hAnsi="Times New Roman" w:cs="Times New Roman"/>
+          <w:sz w:val="24"/>
+          <w:szCs w:val="24"/>
+        </w:rPr>
+        <w:t xml:space="preserve">In respect to the goals, the following were achieved successfully or at least partially. In relation to the first goal, the project is successfully hosted on Heroku. The application also is a success in allowing users to connect and message each other. </w:t>
+      </w:r>
+      <w:r>
+        <w:rPr>
+          <w:rFonts w:ascii="Times New Roman" w:hAnsi="Times New Roman" w:cs="Times New Roman"/>
+          <w:sz w:val="24"/>
+          <w:szCs w:val="24"/>
+        </w:rPr>
+        <w:t xml:space="preserve">The application is also very easy to use and accessible for all users with varying experience of technology. </w:t>
+      </w:r>
+      <w:r>
+        <w:rPr>
+          <w:rFonts w:ascii="Times New Roman" w:hAnsi="Times New Roman" w:cs="Times New Roman"/>
+          <w:sz w:val="24"/>
+          <w:szCs w:val="24"/>
+        </w:rPr>
+        <w:t xml:space="preserve">The application is also very flexible. If the user wants to add no information to their profile, they can do so. This was achieved with the help of the NoSQL database Neo4J. </w:t>
+      </w:r>
+      <w:r>
+        <w:rPr>
+          <w:rFonts w:ascii="Times New Roman" w:hAnsi="Times New Roman" w:cs="Times New Roman"/>
+          <w:sz w:val="24"/>
+          <w:szCs w:val="24"/>
+        </w:rPr>
+        <w:t xml:space="preserve">Users can also connect with each other through groups using the messenger part of the application. As many users as they like can be added to the chat. This is a partially completed goal as the mini graph as mentioned in the introduction did not come into being. </w:t>
+      </w:r>
+      <w:r>
+        <w:rPr>
+          <w:rFonts w:ascii="Times New Roman" w:hAnsi="Times New Roman" w:cs="Times New Roman"/>
+          <w:sz w:val="24"/>
+          <w:szCs w:val="24"/>
+        </w:rPr>
+        <w:t>The project also helped in developing skills in new languages such as Neo4J and D3, as well as improving already known languages such as React.js.</w:t>
+      </w:r>
+    </w:p>
+    <w:p>
+      <w:pPr>
+        <w:spacing w:line="360" w:lineRule="auto"/>
+        <w:rPr>
+          <w:rFonts w:ascii="Times New Roman" w:hAnsi="Times New Roman" w:cs="Times New Roman"/>
+          <w:sz w:val="24"/>
+          <w:szCs w:val="24"/>
+        </w:rPr>
+      </w:pPr>
+      <w:r>
+        <w:rPr>
+          <w:rFonts w:ascii="Times New Roman" w:hAnsi="Times New Roman" w:cs="Times New Roman"/>
+          <w:sz w:val="24"/>
+          <w:szCs w:val="24"/>
+        </w:rPr>
+        <w:lastRenderedPageBreak/>
+        <w:t xml:space="preserve">At the time of submission there are a few errors in which could not be fixed in time. A list of errors, bugs or some things that just needed a bit more work included: </w:t>
+      </w:r>
+    </w:p>
+    <w:p>
+      <w:pPr>
+        <w:pStyle w:val="ListParagraph"/>
+        <w:numPr>
+          <w:ilvl w:val="0"/>
+          <w:numId w:val="11"/>
+        </w:numPr>
+        <w:spacing w:line="360" w:lineRule="auto"/>
+        <w:rPr>
+          <w:rFonts w:ascii="Times New Roman" w:hAnsi="Times New Roman" w:cs="Times New Roman"/>
+          <w:sz w:val="24"/>
+          <w:szCs w:val="24"/>
+        </w:rPr>
+      </w:pPr>
+      <w:r>
+        <w:rPr>
+          <w:rFonts w:ascii="Times New Roman" w:hAnsi="Times New Roman" w:cs="Times New Roman"/>
+          <w:sz w:val="24"/>
+          <w:szCs w:val="24"/>
+        </w:rPr>
+        <w:t xml:space="preserve">Displaying a list of interests does not incur a space after each interest when displayed on home page. </w:t>
+      </w:r>
+    </w:p>
+    <w:p>
+      <w:pPr>
+        <w:pStyle w:val="ListParagraph"/>
+        <w:numPr>
+          <w:ilvl w:val="0"/>
+          <w:numId w:val="11"/>
+        </w:numPr>
+        <w:spacing w:line="360" w:lineRule="auto"/>
+        <w:rPr>
+          <w:rFonts w:ascii="Times New Roman" w:hAnsi="Times New Roman" w:cs="Times New Roman"/>
+          <w:sz w:val="24"/>
+          <w:szCs w:val="24"/>
+        </w:rPr>
+      </w:pPr>
+      <w:r>
+        <w:rPr>
+          <w:rFonts w:ascii="Times New Roman" w:hAnsi="Times New Roman" w:cs="Times New Roman"/>
+          <w:sz w:val="24"/>
+          <w:szCs w:val="24"/>
+        </w:rPr>
+        <w:t xml:space="preserve">Carousel not entirely user friendly after all carousel items have been gone through. </w:t>
+      </w:r>
+    </w:p>
+    <w:p>
+      <w:pPr>
+        <w:pStyle w:val="ListParagraph"/>
+        <w:numPr>
+          <w:ilvl w:val="0"/>
+          <w:numId w:val="11"/>
+        </w:numPr>
+        <w:spacing w:line="360" w:lineRule="auto"/>
+        <w:rPr>
+          <w:rFonts w:ascii="Times New Roman" w:hAnsi="Times New Roman" w:cs="Times New Roman"/>
+          <w:sz w:val="24"/>
+          <w:szCs w:val="24"/>
+        </w:rPr>
+      </w:pPr>
+      <w:r>
+        <w:rPr>
+          <w:rFonts w:ascii="Times New Roman" w:hAnsi="Times New Roman" w:cs="Times New Roman"/>
+          <w:sz w:val="24"/>
+          <w:szCs w:val="24"/>
+        </w:rPr>
+        <w:t>Messenger using chatengine.io is not as quick as hoped.</w:t>
+      </w:r>
+    </w:p>
+    <w:p>
+      <w:pPr>
+        <w:pStyle w:val="ListParagraph"/>
+        <w:numPr>
+          <w:ilvl w:val="0"/>
+          <w:numId w:val="11"/>
+        </w:numPr>
+        <w:spacing w:line="360" w:lineRule="auto"/>
+        <w:rPr>
+          <w:rFonts w:ascii="Times New Roman" w:hAnsi="Times New Roman" w:cs="Times New Roman"/>
+          <w:sz w:val="24"/>
+          <w:szCs w:val="24"/>
+        </w:rPr>
+      </w:pPr>
+      <w:r>
+        <w:rPr>
+          <w:rFonts w:ascii="Times New Roman" w:hAnsi="Times New Roman" w:cs="Times New Roman"/>
+          <w:sz w:val="24"/>
+          <w:szCs w:val="24"/>
+        </w:rPr>
+        <w:t xml:space="preserve">Logging into messenger can be a small bit flimsy or slow. </w:t>
+      </w:r>
+    </w:p>
+    <w:p>
+      <w:pPr>
+        <w:pStyle w:val="ListParagraph"/>
+        <w:numPr>
+          <w:ilvl w:val="0"/>
+          <w:numId w:val="11"/>
+        </w:numPr>
+        <w:spacing w:line="360" w:lineRule="auto"/>
+        <w:rPr>
+          <w:rFonts w:ascii="Times New Roman" w:hAnsi="Times New Roman" w:cs="Times New Roman"/>
+          <w:sz w:val="24"/>
+          <w:szCs w:val="24"/>
+        </w:rPr>
+      </w:pPr>
+      <w:r>
+        <w:rPr>
+          <w:rFonts w:ascii="Times New Roman" w:hAnsi="Times New Roman" w:cs="Times New Roman"/>
+          <w:sz w:val="24"/>
+          <w:szCs w:val="24"/>
+        </w:rPr>
+        <w:t xml:space="preserve">Graph page draws too many times and not just once. </w:t>
+      </w:r>
+    </w:p>
+    <w:p>
+      <w:pPr>
+        <w:spacing w:line="360" w:lineRule="auto"/>
+        <w:rPr>
+          <w:rFonts w:ascii="Times New Roman" w:hAnsi="Times New Roman" w:cs="Times New Roman"/>
+          <w:sz w:val="24"/>
+          <w:szCs w:val="24"/>
+        </w:rPr>
+      </w:pPr>
+      <w:r>
+        <w:rPr>
+          <w:rFonts w:ascii="Times New Roman" w:hAnsi="Times New Roman" w:cs="Times New Roman"/>
+          <w:sz w:val="24"/>
+          <w:szCs w:val="24"/>
+        </w:rPr>
+        <w:t xml:space="preserve">What worked, what </w:t>
+      </w:r>
+      <w:r>
+        <w:rPr>
+          <w:rFonts w:ascii="Times New Roman" w:hAnsi="Times New Roman" w:cs="Times New Roman"/>
+          <w:sz w:val="24"/>
+          <w:szCs w:val="24"/>
+        </w:rPr>
+        <w:t>didn’t</w:t>
       </w:r>
     </w:p>
     <w:p>
@@ -9718,7 +10494,7 @@
         <v:path o:extrusionok="f" gradientshapeok="t" o:connecttype="rect"/>
         <o:lock v:ext="edit" aspectratio="t"/>
       </v:shapetype>
-      <v:shape id="_x0000_i1088" type="#_x0000_t75" style="width:11.25pt;height:11.25pt" o:bullet="t">
+      <v:shape id="_x0000_i1076" type="#_x0000_t75" style="width:11.25pt;height:11.25pt" o:bullet="t">
         <v:imagedata r:id="rId1" o:title="mso2F88"/>
       </v:shape>
     </w:pict>
@@ -9902,6 +10678,119 @@
     </w:lvl>
   </w:abstractNum>
   <w:abstractNum w:abstractNumId="2" w15:restartNumberingAfterBreak="0">
+    <w:nsid w:val="230364F4"/>
+    <w:multiLevelType w:val="hybridMultilevel"/>
+    <w:tmpl w:val="6E9E07E4"/>
+    <w:lvl w:ilvl="0" w:tplc="18090001">
+      <w:start w:val="1"/>
+      <w:numFmt w:val="bullet"/>
+      <w:lvlText w:val=""/>
+      <w:lvlJc w:val="left"/>
+      <w:pPr>
+        <w:ind w:left="720" w:hanging="360"/>
+      </w:pPr>
+      <w:rPr>
+        <w:rFonts w:ascii="Symbol" w:hAnsi="Symbol" w:hint="default"/>
+      </w:rPr>
+    </w:lvl>
+    <w:lvl w:ilvl="1" w:tplc="18090003" w:tentative="1">
+      <w:start w:val="1"/>
+      <w:numFmt w:val="bullet"/>
+      <w:lvlText w:val="o"/>
+      <w:lvlJc w:val="left"/>
+      <w:pPr>
+        <w:ind w:left="1440" w:hanging="360"/>
+      </w:pPr>
+      <w:rPr>
+        <w:rFonts w:ascii="Courier New" w:hAnsi="Courier New" w:cs="Courier New" w:hint="default"/>
+      </w:rPr>
+    </w:lvl>
+    <w:lvl w:ilvl="2" w:tplc="18090005" w:tentative="1">
+      <w:start w:val="1"/>
+      <w:numFmt w:val="bullet"/>
+      <w:lvlText w:val=""/>
+      <w:lvlJc w:val="left"/>
+      <w:pPr>
+        <w:ind w:left="2160" w:hanging="360"/>
+      </w:pPr>
+      <w:rPr>
+        <w:rFonts w:ascii="Wingdings" w:hAnsi="Wingdings" w:hint="default"/>
+      </w:rPr>
+    </w:lvl>
+    <w:lvl w:ilvl="3" w:tplc="18090001" w:tentative="1">
+      <w:start w:val="1"/>
+      <w:numFmt w:val="bullet"/>
+      <w:lvlText w:val=""/>
+      <w:lvlJc w:val="left"/>
+      <w:pPr>
+        <w:ind w:left="2880" w:hanging="360"/>
+      </w:pPr>
+      <w:rPr>
+        <w:rFonts w:ascii="Symbol" w:hAnsi="Symbol" w:hint="default"/>
+      </w:rPr>
+    </w:lvl>
+    <w:lvl w:ilvl="4" w:tplc="18090003" w:tentative="1">
+      <w:start w:val="1"/>
+      <w:numFmt w:val="bullet"/>
+      <w:lvlText w:val="o"/>
+      <w:lvlJc w:val="left"/>
+      <w:pPr>
+        <w:ind w:left="3600" w:hanging="360"/>
+      </w:pPr>
+      <w:rPr>
+        <w:rFonts w:ascii="Courier New" w:hAnsi="Courier New" w:cs="Courier New" w:hint="default"/>
+      </w:rPr>
+    </w:lvl>
+    <w:lvl w:ilvl="5" w:tplc="18090005" w:tentative="1">
+      <w:start w:val="1"/>
+      <w:numFmt w:val="bullet"/>
+      <w:lvlText w:val=""/>
+      <w:lvlJc w:val="left"/>
+      <w:pPr>
+        <w:ind w:left="4320" w:hanging="360"/>
+      </w:pPr>
+      <w:rPr>
+        <w:rFonts w:ascii="Wingdings" w:hAnsi="Wingdings" w:hint="default"/>
+      </w:rPr>
+    </w:lvl>
+    <w:lvl w:ilvl="6" w:tplc="18090001" w:tentative="1">
+      <w:start w:val="1"/>
+      <w:numFmt w:val="bullet"/>
+      <w:lvlText w:val=""/>
+      <w:lvlJc w:val="left"/>
+      <w:pPr>
+        <w:ind w:left="5040" w:hanging="360"/>
+      </w:pPr>
+      <w:rPr>
+        <w:rFonts w:ascii="Symbol" w:hAnsi="Symbol" w:hint="default"/>
+      </w:rPr>
+    </w:lvl>
+    <w:lvl w:ilvl="7" w:tplc="18090003" w:tentative="1">
+      <w:start w:val="1"/>
+      <w:numFmt w:val="bullet"/>
+      <w:lvlText w:val="o"/>
+      <w:lvlJc w:val="left"/>
+      <w:pPr>
+        <w:ind w:left="5760" w:hanging="360"/>
+      </w:pPr>
+      <w:rPr>
+        <w:rFonts w:ascii="Courier New" w:hAnsi="Courier New" w:cs="Courier New" w:hint="default"/>
+      </w:rPr>
+    </w:lvl>
+    <w:lvl w:ilvl="8" w:tplc="18090005" w:tentative="1">
+      <w:start w:val="1"/>
+      <w:numFmt w:val="bullet"/>
+      <w:lvlText w:val=""/>
+      <w:lvlJc w:val="left"/>
+      <w:pPr>
+        <w:ind w:left="6480" w:hanging="360"/>
+      </w:pPr>
+      <w:rPr>
+        <w:rFonts w:ascii="Wingdings" w:hAnsi="Wingdings" w:hint="default"/>
+      </w:rPr>
+    </w:lvl>
+  </w:abstractNum>
+  <w:abstractNum w:abstractNumId="3" w15:restartNumberingAfterBreak="0">
     <w:nsid w:val="25697579"/>
     <w:multiLevelType w:val="hybridMultilevel"/>
     <w:tmpl w:val="F3E08B8C"/>
@@ -9990,7 +10879,7 @@
       </w:pPr>
     </w:lvl>
   </w:abstractNum>
-  <w:abstractNum w:abstractNumId="3" w15:restartNumberingAfterBreak="0">
+  <w:abstractNum w:abstractNumId="4" w15:restartNumberingAfterBreak="0">
     <w:nsid w:val="261528F3"/>
     <w:multiLevelType w:val="hybridMultilevel"/>
     <w:tmpl w:val="68969886"/>
@@ -10103,7 +10992,7 @@
       </w:rPr>
     </w:lvl>
   </w:abstractNum>
-  <w:abstractNum w:abstractNumId="4" w15:restartNumberingAfterBreak="0">
+  <w:abstractNum w:abstractNumId="5" w15:restartNumberingAfterBreak="0">
     <w:nsid w:val="27F34055"/>
     <w:multiLevelType w:val="hybridMultilevel"/>
     <w:tmpl w:val="7080463E"/>
@@ -10192,7 +11081,7 @@
       </w:pPr>
     </w:lvl>
   </w:abstractNum>
-  <w:abstractNum w:abstractNumId="5" w15:restartNumberingAfterBreak="0">
+  <w:abstractNum w:abstractNumId="6" w15:restartNumberingAfterBreak="0">
     <w:nsid w:val="29683F6E"/>
     <w:multiLevelType w:val="hybridMultilevel"/>
     <w:tmpl w:val="F794B186"/>
@@ -10305,7 +11194,7 @@
       </w:rPr>
     </w:lvl>
   </w:abstractNum>
-  <w:abstractNum w:abstractNumId="6" w15:restartNumberingAfterBreak="0">
+  <w:abstractNum w:abstractNumId="7" w15:restartNumberingAfterBreak="0">
     <w:nsid w:val="3E5D296A"/>
     <w:multiLevelType w:val="hybridMultilevel"/>
     <w:tmpl w:val="F3E08B8C"/>
@@ -10394,7 +11283,7 @@
       </w:pPr>
     </w:lvl>
   </w:abstractNum>
-  <w:abstractNum w:abstractNumId="7" w15:restartNumberingAfterBreak="0">
+  <w:abstractNum w:abstractNumId="8" w15:restartNumberingAfterBreak="0">
     <w:nsid w:val="463946AB"/>
     <w:multiLevelType w:val="hybridMultilevel"/>
     <w:tmpl w:val="A22278B0"/>
@@ -10507,7 +11396,7 @@
       </w:rPr>
     </w:lvl>
   </w:abstractNum>
-  <w:abstractNum w:abstractNumId="8" w15:restartNumberingAfterBreak="0">
+  <w:abstractNum w:abstractNumId="9" w15:restartNumberingAfterBreak="0">
     <w:nsid w:val="4E9C0E50"/>
     <w:multiLevelType w:val="hybridMultilevel"/>
     <w:tmpl w:val="5F8A9C78"/>
@@ -10596,7 +11485,7 @@
       </w:pPr>
     </w:lvl>
   </w:abstractNum>
-  <w:abstractNum w:abstractNumId="9" w15:restartNumberingAfterBreak="0">
+  <w:abstractNum w:abstractNumId="10" w15:restartNumberingAfterBreak="0">
     <w:nsid w:val="76213083"/>
     <w:multiLevelType w:val="hybridMultilevel"/>
     <w:tmpl w:val="B9A0B176"/>
@@ -10710,34 +11599,37 @@
     </w:lvl>
   </w:abstractNum>
   <w:num w:numId="1">
-    <w:abstractNumId w:val="2"/>
+    <w:abstractNumId w:val="3"/>
   </w:num>
   <w:num w:numId="2">
+    <w:abstractNumId w:val="7"/>
+  </w:num>
+  <w:num w:numId="3">
     <w:abstractNumId w:val="6"/>
   </w:num>
-  <w:num w:numId="3">
-    <w:abstractNumId w:val="5"/>
-  </w:num>
   <w:num w:numId="4">
-    <w:abstractNumId w:val="3"/>
+    <w:abstractNumId w:val="4"/>
   </w:num>
   <w:num w:numId="5">
-    <w:abstractNumId w:val="7"/>
+    <w:abstractNumId w:val="8"/>
   </w:num>
   <w:num w:numId="6">
     <w:abstractNumId w:val="1"/>
   </w:num>
   <w:num w:numId="7">
-    <w:abstractNumId w:val="8"/>
+    <w:abstractNumId w:val="9"/>
   </w:num>
   <w:num w:numId="8">
-    <w:abstractNumId w:val="4"/>
+    <w:abstractNumId w:val="5"/>
   </w:num>
   <w:num w:numId="9">
     <w:abstractNumId w:val="0"/>
   </w:num>
   <w:num w:numId="10">
-    <w:abstractNumId w:val="9"/>
+    <w:abstractNumId w:val="10"/>
+  </w:num>
+  <w:num w:numId="11">
+    <w:abstractNumId w:val="2"/>
   </w:num>
 </w:numbering>
 </file>

</xml_diff>